<commit_message>
More changes on documentation
</commit_message>
<xml_diff>
--- a/DB assessment.docx
+++ b/DB assessment.docx
@@ -2224,16 +2224,16 @@
           <w:szCs w:val="28"/>
         </w:rPr>
       </w:pPr>
-      <w:bookmarkStart w:id="0" w:name="_Toc319940827"/>
-      <w:bookmarkStart w:id="1" w:name="_Toc319940818"/>
-      <w:bookmarkStart w:id="2" w:name="_Toc341098570"/>
-      <w:bookmarkStart w:id="3" w:name="_Toc319940819"/>
-      <w:bookmarkStart w:id="4" w:name="_Toc319940820"/>
-      <w:bookmarkStart w:id="5" w:name="_Toc319940822"/>
-      <w:bookmarkStart w:id="6" w:name="_Toc319940823"/>
-      <w:bookmarkStart w:id="7" w:name="_Toc319940824"/>
-      <w:bookmarkStart w:id="8" w:name="_Toc319940825"/>
-      <w:bookmarkStart w:id="9" w:name="_Toc319940826"/>
+      <w:bookmarkStart w:id="0" w:name="_Toc319940818"/>
+      <w:bookmarkStart w:id="1" w:name="_Toc341098570"/>
+      <w:bookmarkStart w:id="2" w:name="_Toc319940819"/>
+      <w:bookmarkStart w:id="3" w:name="_Toc319940820"/>
+      <w:bookmarkStart w:id="4" w:name="_Toc319940822"/>
+      <w:bookmarkStart w:id="5" w:name="_Toc319940823"/>
+      <w:bookmarkStart w:id="6" w:name="_Toc319940824"/>
+      <w:bookmarkStart w:id="7" w:name="_Toc319940825"/>
+      <w:bookmarkStart w:id="8" w:name="_Toc319940826"/>
+      <w:bookmarkStart w:id="9" w:name="_Toc319940827"/>
       <w:r>
         <w:br w:type="page"/>
       </w:r>
@@ -2246,343 +2246,343 @@
         <w:lastRenderedPageBreak/>
         <w:t>1.0 Case Study</w:t>
       </w:r>
+      <w:bookmarkEnd w:id="0"/>
       <w:bookmarkEnd w:id="1"/>
+      <w:r>
+        <w:t xml:space="preserve"> </w:t>
+      </w:r>
+    </w:p>
+    <w:p>
+      <w:pPr>
+        <w:pStyle w:val="NoSpacing"/>
+      </w:pPr>
+    </w:p>
+    <w:p>
+      <w:pPr>
+        <w:pStyle w:val="NoSpacing"/>
+        <w:rPr>
+          <w:rFonts w:ascii="Times New Roman" w:hAnsi="Times New Roman" w:cs="Times New Roman"/>
+          <w:sz w:val="24"/>
+        </w:rPr>
+      </w:pPr>
+      <w:r>
+        <w:rPr>
+          <w:rFonts w:ascii="Times New Roman" w:hAnsi="Times New Roman" w:cs="Times New Roman"/>
+          <w:sz w:val="24"/>
+        </w:rPr>
+        <w:t xml:space="preserve">In this assessment we have been told that </w:t>
+      </w:r>
+      <w:r>
+        <w:rPr>
+          <w:rFonts w:ascii="Times New Roman" w:hAnsi="Times New Roman" w:cs="Times New Roman"/>
+          <w:sz w:val="24"/>
+        </w:rPr>
+        <w:t>a</w:t>
+      </w:r>
+      <w:r>
+        <w:rPr>
+          <w:rFonts w:ascii="Times New Roman" w:hAnsi="Times New Roman" w:cs="Times New Roman"/>
+          <w:sz w:val="24"/>
+        </w:rPr>
+        <w:t xml:space="preserve"> company called Natural Health </w:t>
+      </w:r>
+      <w:r>
+        <w:rPr>
+          <w:rFonts w:ascii="Times New Roman" w:hAnsi="Times New Roman" w:cs="Times New Roman"/>
+          <w:sz w:val="24"/>
+        </w:rPr>
+        <w:t>Shop</w:t>
+      </w:r>
+      <w:r>
+        <w:rPr>
+          <w:rFonts w:ascii="Times New Roman" w:hAnsi="Times New Roman" w:cs="Times New Roman"/>
+          <w:sz w:val="24"/>
+        </w:rPr>
+        <w:t xml:space="preserve"> wants us to develop them a </w:t>
+      </w:r>
+      <w:r>
+        <w:rPr>
+          <w:rFonts w:ascii="Times New Roman" w:hAnsi="Times New Roman" w:cs="Times New Roman"/>
+          <w:sz w:val="24"/>
+        </w:rPr>
+        <w:t>booking</w:t>
+      </w:r>
+      <w:r>
+        <w:rPr>
+          <w:rFonts w:ascii="Times New Roman" w:hAnsi="Times New Roman" w:cs="Times New Roman"/>
+          <w:sz w:val="24"/>
+        </w:rPr>
+        <w:t xml:space="preserve"> system for the company</w:t>
+      </w:r>
+      <w:r>
+        <w:rPr>
+          <w:rFonts w:ascii="Times New Roman" w:hAnsi="Times New Roman" w:cs="Times New Roman"/>
+          <w:sz w:val="24"/>
+        </w:rPr>
+        <w:t xml:space="preserve"> which </w:t>
+      </w:r>
+      <w:r>
+        <w:rPr>
+          <w:rFonts w:ascii="Times New Roman" w:hAnsi="Times New Roman" w:cs="Times New Roman"/>
+          <w:sz w:val="24"/>
+        </w:rPr>
+        <w:t xml:space="preserve">was </w:t>
+      </w:r>
+      <w:r>
+        <w:rPr>
+          <w:rFonts w:ascii="Times New Roman" w:hAnsi="Times New Roman" w:cs="Times New Roman"/>
+          <w:sz w:val="24"/>
+        </w:rPr>
+        <w:t>implemented as a relational database which contains some business logic functionality</w:t>
+      </w:r>
+      <w:r>
+        <w:rPr>
+          <w:rFonts w:ascii="Times New Roman" w:hAnsi="Times New Roman" w:cs="Times New Roman"/>
+          <w:sz w:val="24"/>
+        </w:rPr>
+        <w:t>, as they w</w:t>
+      </w:r>
+      <w:r>
+        <w:rPr>
+          <w:rFonts w:ascii="Times New Roman" w:hAnsi="Times New Roman" w:cs="Times New Roman"/>
+          <w:sz w:val="24"/>
+        </w:rPr>
+        <w:t>ere having problem</w:t>
+      </w:r>
+      <w:r>
+        <w:rPr>
+          <w:rFonts w:ascii="Times New Roman" w:hAnsi="Times New Roman" w:cs="Times New Roman"/>
+          <w:sz w:val="24"/>
+        </w:rPr>
+        <w:t>s</w:t>
+      </w:r>
+      <w:r>
+        <w:rPr>
+          <w:rFonts w:ascii="Times New Roman" w:hAnsi="Times New Roman" w:cs="Times New Roman"/>
+          <w:sz w:val="24"/>
+        </w:rPr>
+        <w:t xml:space="preserve"> making orders and</w:t>
+      </w:r>
+      <w:r>
+        <w:rPr>
+          <w:rFonts w:ascii="Times New Roman" w:hAnsi="Times New Roman" w:cs="Times New Roman"/>
+          <w:sz w:val="24"/>
+        </w:rPr>
+        <w:t xml:space="preserve"> were</w:t>
+      </w:r>
+      <w:r>
+        <w:rPr>
+          <w:rFonts w:ascii="Times New Roman" w:hAnsi="Times New Roman" w:cs="Times New Roman"/>
+          <w:sz w:val="24"/>
+        </w:rPr>
+        <w:t xml:space="preserve"> also double booking room</w:t>
+      </w:r>
+      <w:r>
+        <w:rPr>
+          <w:rFonts w:ascii="Times New Roman" w:hAnsi="Times New Roman" w:cs="Times New Roman"/>
+          <w:sz w:val="24"/>
+        </w:rPr>
+        <w:t>s. Therefore this company had</w:t>
+      </w:r>
+      <w:r>
+        <w:rPr>
+          <w:rFonts w:ascii="Times New Roman" w:hAnsi="Times New Roman" w:cs="Times New Roman"/>
+          <w:sz w:val="24"/>
+        </w:rPr>
+        <w:t xml:space="preserve"> approach</w:t>
+      </w:r>
+      <w:r>
+        <w:rPr>
+          <w:rFonts w:ascii="Times New Roman" w:hAnsi="Times New Roman" w:cs="Times New Roman"/>
+          <w:sz w:val="24"/>
+        </w:rPr>
+        <w:t>ed</w:t>
+      </w:r>
+      <w:r>
+        <w:rPr>
+          <w:rFonts w:ascii="Times New Roman" w:hAnsi="Times New Roman" w:cs="Times New Roman"/>
+          <w:sz w:val="24"/>
+        </w:rPr>
+        <w:t xml:space="preserve"> us in good faith and has ask</w:t>
+      </w:r>
+      <w:r>
+        <w:rPr>
+          <w:rFonts w:ascii="Times New Roman" w:hAnsi="Times New Roman" w:cs="Times New Roman"/>
+          <w:sz w:val="24"/>
+        </w:rPr>
+        <w:t>ed</w:t>
+      </w:r>
+      <w:r>
+        <w:rPr>
+          <w:rFonts w:ascii="Times New Roman" w:hAnsi="Times New Roman" w:cs="Times New Roman"/>
+          <w:sz w:val="24"/>
+        </w:rPr>
+        <w:t xml:space="preserve"> us to </w:t>
+      </w:r>
+      <w:r>
+        <w:rPr>
+          <w:rFonts w:ascii="Times New Roman" w:hAnsi="Times New Roman" w:cs="Times New Roman"/>
+          <w:sz w:val="24"/>
+        </w:rPr>
+        <w:t>design and implement for</w:t>
+      </w:r>
+      <w:r>
+        <w:rPr>
+          <w:rFonts w:ascii="Times New Roman" w:hAnsi="Times New Roman" w:cs="Times New Roman"/>
+          <w:sz w:val="24"/>
+        </w:rPr>
+        <w:t xml:space="preserve"> them</w:t>
+      </w:r>
+      <w:r>
+        <w:rPr>
+          <w:rFonts w:ascii="Times New Roman" w:hAnsi="Times New Roman" w:cs="Times New Roman"/>
+          <w:sz w:val="24"/>
+        </w:rPr>
+        <w:t>,</w:t>
+      </w:r>
+      <w:r>
+        <w:rPr>
+          <w:rFonts w:ascii="Times New Roman" w:hAnsi="Times New Roman" w:cs="Times New Roman"/>
+          <w:sz w:val="24"/>
+        </w:rPr>
+        <w:t xml:space="preserve"> a database</w:t>
+      </w:r>
+      <w:r>
+        <w:rPr>
+          <w:rFonts w:ascii="Times New Roman" w:hAnsi="Times New Roman" w:cs="Times New Roman"/>
+          <w:sz w:val="24"/>
+        </w:rPr>
+        <w:t>.</w:t>
+      </w:r>
+      <w:r>
+        <w:rPr>
+          <w:rFonts w:ascii="Times New Roman" w:hAnsi="Times New Roman" w:cs="Times New Roman"/>
+          <w:sz w:val="24"/>
+        </w:rPr>
+        <w:t xml:space="preserve"> </w:t>
+      </w:r>
+      <w:r>
+        <w:rPr>
+          <w:rFonts w:ascii="Times New Roman" w:hAnsi="Times New Roman" w:cs="Times New Roman"/>
+          <w:sz w:val="24"/>
+        </w:rPr>
+        <w:t>T</w:t>
+      </w:r>
+      <w:r>
+        <w:rPr>
+          <w:rFonts w:ascii="Times New Roman" w:hAnsi="Times New Roman" w:cs="Times New Roman"/>
+          <w:sz w:val="24"/>
+        </w:rPr>
+        <w:t xml:space="preserve">hey don’t want the whole system to take over the shop, </w:t>
+      </w:r>
+      <w:r>
+        <w:rPr>
+          <w:rFonts w:ascii="Times New Roman" w:hAnsi="Times New Roman" w:cs="Times New Roman"/>
+          <w:sz w:val="24"/>
+        </w:rPr>
+        <w:t>b</w:t>
+      </w:r>
+      <w:r>
+        <w:rPr>
+          <w:rFonts w:ascii="Times New Roman" w:hAnsi="Times New Roman" w:cs="Times New Roman"/>
+          <w:sz w:val="24"/>
+        </w:rPr>
+        <w:t>ut allow the employees not</w:t>
+      </w:r>
+      <w:r>
+        <w:rPr>
+          <w:rFonts w:ascii="Times New Roman" w:hAnsi="Times New Roman" w:cs="Times New Roman"/>
+          <w:sz w:val="24"/>
+        </w:rPr>
+        <w:t xml:space="preserve"> to</w:t>
+      </w:r>
+      <w:r>
+        <w:rPr>
+          <w:rFonts w:ascii="Times New Roman" w:hAnsi="Times New Roman" w:cs="Times New Roman"/>
+          <w:sz w:val="24"/>
+        </w:rPr>
+        <w:t xml:space="preserve"> double book rooms and als</w:t>
+      </w:r>
+      <w:r>
+        <w:rPr>
+          <w:rFonts w:ascii="Times New Roman" w:hAnsi="Times New Roman" w:cs="Times New Roman"/>
+          <w:sz w:val="24"/>
+        </w:rPr>
+        <w:t>o they can have a system where</w:t>
+      </w:r>
+      <w:r>
+        <w:rPr>
+          <w:rFonts w:ascii="Times New Roman" w:hAnsi="Times New Roman" w:cs="Times New Roman"/>
+          <w:sz w:val="24"/>
+        </w:rPr>
+        <w:t xml:space="preserve"> they can see how </w:t>
+      </w:r>
+      <w:r>
+        <w:rPr>
+          <w:rFonts w:ascii="Times New Roman" w:hAnsi="Times New Roman" w:cs="Times New Roman"/>
+          <w:sz w:val="24"/>
+        </w:rPr>
+        <w:t>the exact condition of the stock</w:t>
+      </w:r>
+      <w:r>
+        <w:rPr>
+          <w:rFonts w:ascii="Times New Roman" w:hAnsi="Times New Roman" w:cs="Times New Roman"/>
+          <w:sz w:val="24"/>
+        </w:rPr>
+        <w:t xml:space="preserve"> so they don’t need to order more than what is needed. </w:t>
+      </w:r>
+      <w:r>
+        <w:rPr>
+          <w:rFonts w:ascii="Times New Roman" w:hAnsi="Times New Roman" w:cs="Times New Roman"/>
+          <w:sz w:val="24"/>
+        </w:rPr>
+        <w:t>Therefore we</w:t>
+      </w:r>
+      <w:r>
+        <w:rPr>
+          <w:rFonts w:ascii="Times New Roman" w:hAnsi="Times New Roman" w:cs="Times New Roman"/>
+          <w:sz w:val="24"/>
+        </w:rPr>
+        <w:t>,</w:t>
+      </w:r>
+      <w:r>
+        <w:rPr>
+          <w:rFonts w:ascii="Times New Roman" w:hAnsi="Times New Roman" w:cs="Times New Roman"/>
+          <w:sz w:val="24"/>
+        </w:rPr>
+        <w:t xml:space="preserve"> as a team will </w:t>
+      </w:r>
+      <w:r>
+        <w:rPr>
+          <w:rFonts w:ascii="Times New Roman" w:hAnsi="Times New Roman" w:cs="Times New Roman"/>
+          <w:sz w:val="24"/>
+        </w:rPr>
+        <w:t xml:space="preserve">extract the business rules </w:t>
+      </w:r>
+      <w:r>
+        <w:rPr>
+          <w:rFonts w:ascii="Times New Roman" w:hAnsi="Times New Roman" w:cs="Times New Roman"/>
+          <w:sz w:val="24"/>
+        </w:rPr>
+        <w:t xml:space="preserve">of the company and </w:t>
+      </w:r>
+      <w:r>
+        <w:rPr>
+          <w:rFonts w:ascii="Times New Roman" w:hAnsi="Times New Roman" w:cs="Times New Roman"/>
+          <w:sz w:val="24"/>
+        </w:rPr>
+        <w:t>present them a design as well as a demo implementation of the system.</w:t>
+      </w:r>
+    </w:p>
+    <w:p>
+      <w:pPr>
+        <w:pStyle w:val="Heading1"/>
+      </w:pPr>
+      <w:bookmarkStart w:id="10" w:name="_Toc341098571"/>
+      <w:r>
+        <w:t>1.1 Introduction</w:t>
+      </w:r>
       <w:bookmarkEnd w:id="2"/>
-      <w:r>
-        <w:t xml:space="preserve"> </w:t>
-      </w:r>
-    </w:p>
-    <w:p>
-      <w:pPr>
-        <w:pStyle w:val="NoSpacing"/>
-      </w:pPr>
-    </w:p>
-    <w:p>
-      <w:pPr>
-        <w:pStyle w:val="NoSpacing"/>
-        <w:rPr>
-          <w:rFonts w:ascii="Times New Roman" w:hAnsi="Times New Roman" w:cs="Times New Roman"/>
-          <w:sz w:val="24"/>
-        </w:rPr>
-      </w:pPr>
-      <w:r>
-        <w:rPr>
-          <w:rFonts w:ascii="Times New Roman" w:hAnsi="Times New Roman" w:cs="Times New Roman"/>
-          <w:sz w:val="24"/>
-        </w:rPr>
-        <w:t xml:space="preserve">In this assessment we have been told that </w:t>
-      </w:r>
-      <w:r>
-        <w:rPr>
-          <w:rFonts w:ascii="Times New Roman" w:hAnsi="Times New Roman" w:cs="Times New Roman"/>
-          <w:sz w:val="24"/>
-        </w:rPr>
-        <w:t>a</w:t>
-      </w:r>
-      <w:r>
-        <w:rPr>
-          <w:rFonts w:ascii="Times New Roman" w:hAnsi="Times New Roman" w:cs="Times New Roman"/>
-          <w:sz w:val="24"/>
-        </w:rPr>
-        <w:t xml:space="preserve"> company called Natural Health </w:t>
-      </w:r>
-      <w:r>
-        <w:rPr>
-          <w:rFonts w:ascii="Times New Roman" w:hAnsi="Times New Roman" w:cs="Times New Roman"/>
-          <w:sz w:val="24"/>
-        </w:rPr>
-        <w:t>Shop</w:t>
-      </w:r>
-      <w:r>
-        <w:rPr>
-          <w:rFonts w:ascii="Times New Roman" w:hAnsi="Times New Roman" w:cs="Times New Roman"/>
-          <w:sz w:val="24"/>
-        </w:rPr>
-        <w:t xml:space="preserve"> wants us to develop them a </w:t>
-      </w:r>
-      <w:r>
-        <w:rPr>
-          <w:rFonts w:ascii="Times New Roman" w:hAnsi="Times New Roman" w:cs="Times New Roman"/>
-          <w:sz w:val="24"/>
-        </w:rPr>
-        <w:t>booking</w:t>
-      </w:r>
-      <w:r>
-        <w:rPr>
-          <w:rFonts w:ascii="Times New Roman" w:hAnsi="Times New Roman" w:cs="Times New Roman"/>
-          <w:sz w:val="24"/>
-        </w:rPr>
-        <w:t xml:space="preserve"> system for the company</w:t>
-      </w:r>
-      <w:r>
-        <w:rPr>
-          <w:rFonts w:ascii="Times New Roman" w:hAnsi="Times New Roman" w:cs="Times New Roman"/>
-          <w:sz w:val="24"/>
-        </w:rPr>
-        <w:t xml:space="preserve"> which </w:t>
-      </w:r>
-      <w:r>
-        <w:rPr>
-          <w:rFonts w:ascii="Times New Roman" w:hAnsi="Times New Roman" w:cs="Times New Roman"/>
-          <w:sz w:val="24"/>
-        </w:rPr>
-        <w:t xml:space="preserve">was </w:t>
-      </w:r>
-      <w:r>
-        <w:rPr>
-          <w:rFonts w:ascii="Times New Roman" w:hAnsi="Times New Roman" w:cs="Times New Roman"/>
-          <w:sz w:val="24"/>
-        </w:rPr>
-        <w:t>implemented as a relational database which contains some business logic functionality</w:t>
-      </w:r>
-      <w:r>
-        <w:rPr>
-          <w:rFonts w:ascii="Times New Roman" w:hAnsi="Times New Roman" w:cs="Times New Roman"/>
-          <w:sz w:val="24"/>
-        </w:rPr>
-        <w:t>, as they w</w:t>
-      </w:r>
-      <w:r>
-        <w:rPr>
-          <w:rFonts w:ascii="Times New Roman" w:hAnsi="Times New Roman" w:cs="Times New Roman"/>
-          <w:sz w:val="24"/>
-        </w:rPr>
-        <w:t>ere having problem</w:t>
-      </w:r>
-      <w:r>
-        <w:rPr>
-          <w:rFonts w:ascii="Times New Roman" w:hAnsi="Times New Roman" w:cs="Times New Roman"/>
-          <w:sz w:val="24"/>
-        </w:rPr>
-        <w:t>s</w:t>
-      </w:r>
-      <w:r>
-        <w:rPr>
-          <w:rFonts w:ascii="Times New Roman" w:hAnsi="Times New Roman" w:cs="Times New Roman"/>
-          <w:sz w:val="24"/>
-        </w:rPr>
-        <w:t xml:space="preserve"> making orders and</w:t>
-      </w:r>
-      <w:r>
-        <w:rPr>
-          <w:rFonts w:ascii="Times New Roman" w:hAnsi="Times New Roman" w:cs="Times New Roman"/>
-          <w:sz w:val="24"/>
-        </w:rPr>
-        <w:t xml:space="preserve"> were</w:t>
-      </w:r>
-      <w:r>
-        <w:rPr>
-          <w:rFonts w:ascii="Times New Roman" w:hAnsi="Times New Roman" w:cs="Times New Roman"/>
-          <w:sz w:val="24"/>
-        </w:rPr>
-        <w:t xml:space="preserve"> also double booking room</w:t>
-      </w:r>
-      <w:r>
-        <w:rPr>
-          <w:rFonts w:ascii="Times New Roman" w:hAnsi="Times New Roman" w:cs="Times New Roman"/>
-          <w:sz w:val="24"/>
-        </w:rPr>
-        <w:t>s. Therefore this company had</w:t>
-      </w:r>
-      <w:r>
-        <w:rPr>
-          <w:rFonts w:ascii="Times New Roman" w:hAnsi="Times New Roman" w:cs="Times New Roman"/>
-          <w:sz w:val="24"/>
-        </w:rPr>
-        <w:t xml:space="preserve"> approach</w:t>
-      </w:r>
-      <w:r>
-        <w:rPr>
-          <w:rFonts w:ascii="Times New Roman" w:hAnsi="Times New Roman" w:cs="Times New Roman"/>
-          <w:sz w:val="24"/>
-        </w:rPr>
-        <w:t>ed</w:t>
-      </w:r>
-      <w:r>
-        <w:rPr>
-          <w:rFonts w:ascii="Times New Roman" w:hAnsi="Times New Roman" w:cs="Times New Roman"/>
-          <w:sz w:val="24"/>
-        </w:rPr>
-        <w:t xml:space="preserve"> us in good faith and has ask</w:t>
-      </w:r>
-      <w:r>
-        <w:rPr>
-          <w:rFonts w:ascii="Times New Roman" w:hAnsi="Times New Roman" w:cs="Times New Roman"/>
-          <w:sz w:val="24"/>
-        </w:rPr>
-        <w:t>ed</w:t>
-      </w:r>
-      <w:r>
-        <w:rPr>
-          <w:rFonts w:ascii="Times New Roman" w:hAnsi="Times New Roman" w:cs="Times New Roman"/>
-          <w:sz w:val="24"/>
-        </w:rPr>
-        <w:t xml:space="preserve"> us to </w:t>
-      </w:r>
-      <w:r>
-        <w:rPr>
-          <w:rFonts w:ascii="Times New Roman" w:hAnsi="Times New Roman" w:cs="Times New Roman"/>
-          <w:sz w:val="24"/>
-        </w:rPr>
-        <w:t>design and implement for</w:t>
-      </w:r>
-      <w:r>
-        <w:rPr>
-          <w:rFonts w:ascii="Times New Roman" w:hAnsi="Times New Roman" w:cs="Times New Roman"/>
-          <w:sz w:val="24"/>
-        </w:rPr>
-        <w:t xml:space="preserve"> them</w:t>
-      </w:r>
-      <w:r>
-        <w:rPr>
-          <w:rFonts w:ascii="Times New Roman" w:hAnsi="Times New Roman" w:cs="Times New Roman"/>
-          <w:sz w:val="24"/>
-        </w:rPr>
-        <w:t>,</w:t>
-      </w:r>
-      <w:r>
-        <w:rPr>
-          <w:rFonts w:ascii="Times New Roman" w:hAnsi="Times New Roman" w:cs="Times New Roman"/>
-          <w:sz w:val="24"/>
-        </w:rPr>
-        <w:t xml:space="preserve"> a database</w:t>
-      </w:r>
-      <w:r>
-        <w:rPr>
-          <w:rFonts w:ascii="Times New Roman" w:hAnsi="Times New Roman" w:cs="Times New Roman"/>
-          <w:sz w:val="24"/>
-        </w:rPr>
-        <w:t>.</w:t>
-      </w:r>
-      <w:r>
-        <w:rPr>
-          <w:rFonts w:ascii="Times New Roman" w:hAnsi="Times New Roman" w:cs="Times New Roman"/>
-          <w:sz w:val="24"/>
-        </w:rPr>
-        <w:t xml:space="preserve"> </w:t>
-      </w:r>
-      <w:r>
-        <w:rPr>
-          <w:rFonts w:ascii="Times New Roman" w:hAnsi="Times New Roman" w:cs="Times New Roman"/>
-          <w:sz w:val="24"/>
-        </w:rPr>
-        <w:t>T</w:t>
-      </w:r>
-      <w:r>
-        <w:rPr>
-          <w:rFonts w:ascii="Times New Roman" w:hAnsi="Times New Roman" w:cs="Times New Roman"/>
-          <w:sz w:val="24"/>
-        </w:rPr>
-        <w:t xml:space="preserve">hey don’t want the whole system to take over the shop, </w:t>
-      </w:r>
-      <w:r>
-        <w:rPr>
-          <w:rFonts w:ascii="Times New Roman" w:hAnsi="Times New Roman" w:cs="Times New Roman"/>
-          <w:sz w:val="24"/>
-        </w:rPr>
-        <w:t>b</w:t>
-      </w:r>
-      <w:r>
-        <w:rPr>
-          <w:rFonts w:ascii="Times New Roman" w:hAnsi="Times New Roman" w:cs="Times New Roman"/>
-          <w:sz w:val="24"/>
-        </w:rPr>
-        <w:t>ut allow the employees not</w:t>
-      </w:r>
-      <w:r>
-        <w:rPr>
-          <w:rFonts w:ascii="Times New Roman" w:hAnsi="Times New Roman" w:cs="Times New Roman"/>
-          <w:sz w:val="24"/>
-        </w:rPr>
-        <w:t xml:space="preserve"> to</w:t>
-      </w:r>
-      <w:r>
-        <w:rPr>
-          <w:rFonts w:ascii="Times New Roman" w:hAnsi="Times New Roman" w:cs="Times New Roman"/>
-          <w:sz w:val="24"/>
-        </w:rPr>
-        <w:t xml:space="preserve"> double book rooms and als</w:t>
-      </w:r>
-      <w:r>
-        <w:rPr>
-          <w:rFonts w:ascii="Times New Roman" w:hAnsi="Times New Roman" w:cs="Times New Roman"/>
-          <w:sz w:val="24"/>
-        </w:rPr>
-        <w:t>o they can have a system where</w:t>
-      </w:r>
-      <w:r>
-        <w:rPr>
-          <w:rFonts w:ascii="Times New Roman" w:hAnsi="Times New Roman" w:cs="Times New Roman"/>
-          <w:sz w:val="24"/>
-        </w:rPr>
-        <w:t xml:space="preserve"> they can see how </w:t>
-      </w:r>
-      <w:r>
-        <w:rPr>
-          <w:rFonts w:ascii="Times New Roman" w:hAnsi="Times New Roman" w:cs="Times New Roman"/>
-          <w:sz w:val="24"/>
-        </w:rPr>
-        <w:t>the exact condition of the stock</w:t>
-      </w:r>
-      <w:r>
-        <w:rPr>
-          <w:rFonts w:ascii="Times New Roman" w:hAnsi="Times New Roman" w:cs="Times New Roman"/>
-          <w:sz w:val="24"/>
-        </w:rPr>
-        <w:t xml:space="preserve"> so they don’t need to order more than what is needed. </w:t>
-      </w:r>
-      <w:r>
-        <w:rPr>
-          <w:rFonts w:ascii="Times New Roman" w:hAnsi="Times New Roman" w:cs="Times New Roman"/>
-          <w:sz w:val="24"/>
-        </w:rPr>
-        <w:t>Therefore we</w:t>
-      </w:r>
-      <w:r>
-        <w:rPr>
-          <w:rFonts w:ascii="Times New Roman" w:hAnsi="Times New Roman" w:cs="Times New Roman"/>
-          <w:sz w:val="24"/>
-        </w:rPr>
-        <w:t>,</w:t>
-      </w:r>
-      <w:r>
-        <w:rPr>
-          <w:rFonts w:ascii="Times New Roman" w:hAnsi="Times New Roman" w:cs="Times New Roman"/>
-          <w:sz w:val="24"/>
-        </w:rPr>
-        <w:t xml:space="preserve"> as a team will </w:t>
-      </w:r>
-      <w:r>
-        <w:rPr>
-          <w:rFonts w:ascii="Times New Roman" w:hAnsi="Times New Roman" w:cs="Times New Roman"/>
-          <w:sz w:val="24"/>
-        </w:rPr>
-        <w:t xml:space="preserve">extract the business rules </w:t>
-      </w:r>
-      <w:r>
-        <w:rPr>
-          <w:rFonts w:ascii="Times New Roman" w:hAnsi="Times New Roman" w:cs="Times New Roman"/>
-          <w:sz w:val="24"/>
-        </w:rPr>
-        <w:t xml:space="preserve">of the company and </w:t>
-      </w:r>
-      <w:r>
-        <w:rPr>
-          <w:rFonts w:ascii="Times New Roman" w:hAnsi="Times New Roman" w:cs="Times New Roman"/>
-          <w:sz w:val="24"/>
-        </w:rPr>
-        <w:t>present them a design as well as a demo implementation of the system.</w:t>
-      </w:r>
-    </w:p>
-    <w:p>
-      <w:pPr>
-        <w:pStyle w:val="Heading1"/>
-      </w:pPr>
-      <w:bookmarkStart w:id="10" w:name="_Toc341098571"/>
-      <w:r>
-        <w:t>1.1 Introduction</w:t>
-      </w:r>
-      <w:bookmarkEnd w:id="3"/>
       <w:bookmarkEnd w:id="10"/>
     </w:p>
     <w:p>
@@ -3075,18 +3075,18 @@
           <wp:anchor distT="0" distB="0" distL="114300" distR="114300" simplePos="0" relativeHeight="251664384" behindDoc="1" locked="0" layoutInCell="1" allowOverlap="1">
             <wp:simplePos x="0" y="0"/>
             <wp:positionH relativeFrom="column">
-              <wp:posOffset>-776605</wp:posOffset>
+              <wp:posOffset>-800100</wp:posOffset>
             </wp:positionH>
             <wp:positionV relativeFrom="paragraph">
-              <wp:posOffset>389255</wp:posOffset>
+              <wp:posOffset>497205</wp:posOffset>
             </wp:positionV>
-            <wp:extent cx="7124700" cy="4500245"/>
+            <wp:extent cx="7124700" cy="4285615"/>
             <wp:effectExtent l="19050" t="0" r="0" b="0"/>
             <wp:wrapTight wrapText="bothSides">
               <wp:wrapPolygon edited="0">
                 <wp:start x="-58" y="0"/>
-                <wp:lineTo x="-58" y="21487"/>
-                <wp:lineTo x="21600" y="21487"/>
+                <wp:lineTo x="-58" y="21507"/>
+                <wp:lineTo x="21600" y="21507"/>
                 <wp:lineTo x="21600" y="0"/>
                 <wp:lineTo x="-58" y="0"/>
               </wp:wrapPolygon>
@@ -3106,7 +3106,6 @@
                   </pic:nvPicPr>
                   <pic:blipFill>
                     <a:blip r:embed="rId12" cstate="print"/>
-                    <a:srcRect l="15613" t="24631" r="26425" b="10345"/>
                     <a:stretch>
                       <a:fillRect/>
                     </a:stretch>
@@ -3114,7 +3113,7 @@
                   <pic:spPr bwMode="auto">
                     <a:xfrm>
                       <a:off x="0" y="0"/>
-                      <a:ext cx="7124700" cy="4500245"/>
+                      <a:ext cx="7124700" cy="4285615"/>
                     </a:xfrm>
                     <a:prstGeom prst="rect">
                       <a:avLst/>
@@ -3146,7 +3145,7 @@
       <w:r>
         <w:t>ER</w:t>
       </w:r>
-      <w:bookmarkEnd w:id="4"/>
+      <w:bookmarkEnd w:id="3"/>
       <w:r>
         <w:t>1</w:t>
       </w:r>
@@ -5272,2003 +5271,6 @@
         <w:rPr>
           <w:i/>
         </w:rPr>
-      </w:pPr>
-      <w:r>
-        <w:rPr>
-          <w:i/>
-        </w:rPr>
-        <w:t xml:space="preserve">These are our 12 entities for the company which we think they need reading their </w:t>
-      </w:r>
-      <w:r>
-        <w:rPr>
-          <w:i/>
-        </w:rPr>
-        <w:t>requirements</w:t>
-      </w:r>
-      <w:r>
-        <w:rPr>
-          <w:i/>
-        </w:rPr>
-        <w:t>.</w:t>
-      </w:r>
-    </w:p>
-    <w:p>
-      <w:pPr>
-        <w:pStyle w:val="NoSpacing"/>
-      </w:pPr>
-    </w:p>
-    <w:p>
-      <w:pPr>
-        <w:pStyle w:val="NoSpacing"/>
-      </w:pPr>
-      <w:r>
-        <w:rPr>
-          <w:rFonts w:ascii="Times New Roman" w:hAnsi="Times New Roman" w:cs="Times New Roman"/>
-          <w:b/>
-          <w:sz w:val="24"/>
-          <w:szCs w:val="24"/>
-        </w:rPr>
-        <w:t>Identifying main relationship types between the entity types</w:t>
-      </w:r>
-    </w:p>
-    <w:p>
-      <w:pPr>
-        <w:pStyle w:val="NoSpacing"/>
-        <w:rPr>
-          <w:rFonts w:ascii="Times New Roman" w:hAnsi="Times New Roman" w:cs="Times New Roman"/>
-          <w:sz w:val="24"/>
-        </w:rPr>
-      </w:pPr>
-      <w:r>
-        <w:t xml:space="preserve"> </w:t>
-      </w:r>
-    </w:p>
-    <w:p>
-      <w:pPr>
-        <w:pStyle w:val="NoSpacing"/>
-        <w:rPr>
-          <w:rFonts w:ascii="Times New Roman" w:hAnsi="Times New Roman" w:cs="Times New Roman"/>
-          <w:sz w:val="24"/>
-        </w:rPr>
-      </w:pPr>
-      <w:r>
-        <w:rPr>
-          <w:rFonts w:ascii="Times New Roman" w:hAnsi="Times New Roman" w:cs="Times New Roman"/>
-          <w:sz w:val="24"/>
-        </w:rPr>
-        <w:t>The table below illustrate the relationships between each of the entities</w:t>
-      </w:r>
-      <w:r>
-        <w:rPr>
-          <w:rFonts w:ascii="Times New Roman" w:hAnsi="Times New Roman" w:cs="Times New Roman"/>
-          <w:sz w:val="24"/>
-        </w:rPr>
-        <w:t>.</w:t>
-      </w:r>
-    </w:p>
-    <w:p>
-      <w:pPr>
-        <w:pStyle w:val="NoSpacing"/>
-        <w:rPr>
-          <w:rFonts w:ascii="Times New Roman" w:hAnsi="Times New Roman" w:cs="Times New Roman"/>
-          <w:sz w:val="28"/>
-        </w:rPr>
-      </w:pPr>
-    </w:p>
-    <w:tbl>
-      <w:tblPr>
-        <w:tblStyle w:val="TableGrid"/>
-        <w:tblW w:w="9540" w:type="dxa"/>
-        <w:tblLook w:val="04A0"/>
-      </w:tblPr>
-      <w:tblGrid>
-        <w:gridCol w:w="3208"/>
-        <w:gridCol w:w="3183"/>
-        <w:gridCol w:w="3149"/>
-      </w:tblGrid>
-      <w:tr>
-        <w:trPr>
-          <w:trHeight w:val="487"/>
-        </w:trPr>
-        <w:tc>
-          <w:tcPr>
-            <w:tcW w:w="3208" w:type="dxa"/>
-          </w:tcPr>
-          <w:p>
-            <w:pPr>
-              <w:pStyle w:val="ListParagraph"/>
-              <w:ind w:left="0"/>
-              <w:jc w:val="center"/>
-              <w:rPr>
-                <w:rFonts w:ascii="Times New Roman" w:hAnsi="Times New Roman" w:cs="Times New Roman"/>
-                <w:u w:val="single"/>
-              </w:rPr>
-            </w:pPr>
-            <w:r>
-              <w:rPr>
-                <w:rFonts w:ascii="Times New Roman" w:hAnsi="Times New Roman" w:cs="Times New Roman"/>
-                <w:u w:val="single"/>
-              </w:rPr>
-              <w:t>Entities</w:t>
-            </w:r>
-          </w:p>
-        </w:tc>
-        <w:tc>
-          <w:tcPr>
-            <w:tcW w:w="3183" w:type="dxa"/>
-          </w:tcPr>
-          <w:p>
-            <w:pPr>
-              <w:pStyle w:val="ListParagraph"/>
-              <w:ind w:left="0"/>
-              <w:jc w:val="center"/>
-              <w:rPr>
-                <w:rFonts w:ascii="Times New Roman" w:hAnsi="Times New Roman" w:cs="Times New Roman"/>
-                <w:u w:val="single"/>
-              </w:rPr>
-            </w:pPr>
-            <w:r>
-              <w:rPr>
-                <w:rFonts w:ascii="Times New Roman" w:hAnsi="Times New Roman" w:cs="Times New Roman"/>
-                <w:u w:val="single"/>
-              </w:rPr>
-              <w:t>Relationship Between Entities</w:t>
-            </w:r>
-          </w:p>
-        </w:tc>
-        <w:tc>
-          <w:tcPr>
-            <w:tcW w:w="3149" w:type="dxa"/>
-          </w:tcPr>
-          <w:p>
-            <w:pPr>
-              <w:pStyle w:val="ListParagraph"/>
-              <w:ind w:left="0"/>
-              <w:jc w:val="center"/>
-              <w:rPr>
-                <w:rFonts w:ascii="Times New Roman" w:hAnsi="Times New Roman" w:cs="Times New Roman"/>
-                <w:u w:val="single"/>
-              </w:rPr>
-            </w:pPr>
-            <w:r>
-              <w:rPr>
-                <w:rFonts w:ascii="Times New Roman" w:hAnsi="Times New Roman" w:cs="Times New Roman"/>
-                <w:u w:val="single"/>
-              </w:rPr>
-              <w:t>Entities</w:t>
-            </w:r>
-          </w:p>
-        </w:tc>
-      </w:tr>
-      <w:tr>
-        <w:trPr>
-          <w:trHeight w:val="243"/>
-        </w:trPr>
-        <w:tc>
-          <w:tcPr>
-            <w:tcW w:w="3208" w:type="dxa"/>
-          </w:tcPr>
-          <w:p>
-            <w:pPr>
-              <w:pStyle w:val="NoSpacing"/>
-              <w:ind w:left="720"/>
-              <w:rPr>
-                <w:rFonts w:ascii="Times New Roman" w:hAnsi="Times New Roman" w:cs="Times New Roman"/>
-              </w:rPr>
-            </w:pPr>
-            <w:r>
-              <w:rPr>
-                <w:rFonts w:ascii="Times New Roman" w:hAnsi="Times New Roman" w:cs="Times New Roman"/>
-              </w:rPr>
-              <w:t xml:space="preserve">Product </w:t>
-            </w:r>
-          </w:p>
-        </w:tc>
-        <w:tc>
-          <w:tcPr>
-            <w:tcW w:w="3183" w:type="dxa"/>
-          </w:tcPr>
-          <w:p>
-            <w:pPr>
-              <w:pStyle w:val="ListParagraph"/>
-              <w:ind w:left="0"/>
-              <w:jc w:val="center"/>
-              <w:rPr>
-                <w:rFonts w:ascii="Times New Roman" w:hAnsi="Times New Roman" w:cs="Times New Roman"/>
-                <w:lang w:val="en-GB"/>
-              </w:rPr>
-            </w:pPr>
-            <w:r>
-              <w:rPr>
-                <w:rFonts w:ascii="Times New Roman" w:hAnsi="Times New Roman" w:cs="Times New Roman"/>
-                <w:lang w:val="en-GB"/>
-              </w:rPr>
-              <w:t>Supply</w:t>
-            </w:r>
-          </w:p>
-        </w:tc>
-        <w:tc>
-          <w:tcPr>
-            <w:tcW w:w="3149" w:type="dxa"/>
-          </w:tcPr>
-          <w:p>
-            <w:pPr>
-              <w:pStyle w:val="ListParagraph"/>
-              <w:ind w:left="0"/>
-              <w:jc w:val="center"/>
-              <w:rPr>
-                <w:rFonts w:ascii="Times New Roman" w:hAnsi="Times New Roman" w:cs="Times New Roman"/>
-                <w:lang w:val="en-GB"/>
-              </w:rPr>
-            </w:pPr>
-            <w:r>
-              <w:rPr>
-                <w:rFonts w:ascii="Times New Roman" w:hAnsi="Times New Roman" w:cs="Times New Roman"/>
-                <w:lang w:val="en-GB"/>
-              </w:rPr>
-              <w:t>Supplier</w:t>
-            </w:r>
-          </w:p>
-        </w:tc>
-      </w:tr>
-      <w:tr>
-        <w:trPr>
-          <w:trHeight w:val="243"/>
-        </w:trPr>
-        <w:tc>
-          <w:tcPr>
-            <w:tcW w:w="3208" w:type="dxa"/>
-          </w:tcPr>
-          <w:p>
-            <w:pPr>
-              <w:pStyle w:val="ListParagraph"/>
-              <w:ind w:left="0"/>
-              <w:rPr>
-                <w:rFonts w:ascii="Times New Roman" w:hAnsi="Times New Roman" w:cs="Times New Roman"/>
-                <w:lang w:val="en-GB"/>
-              </w:rPr>
-            </w:pPr>
-            <w:r>
-              <w:rPr>
-                <w:rFonts w:ascii="Times New Roman" w:hAnsi="Times New Roman" w:cs="Times New Roman"/>
-                <w:lang w:val="en-GB"/>
-              </w:rPr>
-              <w:t>Supplier</w:t>
-            </w:r>
-          </w:p>
-        </w:tc>
-        <w:tc>
-          <w:tcPr>
-            <w:tcW w:w="3183" w:type="dxa"/>
-          </w:tcPr>
-          <w:p>
-            <w:pPr>
-              <w:pStyle w:val="ListParagraph"/>
-              <w:ind w:left="0"/>
-              <w:jc w:val="center"/>
-              <w:rPr>
-                <w:rFonts w:ascii="Times New Roman" w:hAnsi="Times New Roman" w:cs="Times New Roman"/>
-                <w:lang w:val="en-GB"/>
-              </w:rPr>
-            </w:pPr>
-            <w:r>
-              <w:rPr>
-                <w:rFonts w:ascii="Times New Roman" w:hAnsi="Times New Roman" w:cs="Times New Roman"/>
-                <w:lang w:val="en-GB"/>
-              </w:rPr>
-              <w:t>Is supplied</w:t>
-            </w:r>
-            <w:r>
-              <w:rPr>
-                <w:rFonts w:ascii="Times New Roman" w:hAnsi="Times New Roman" w:cs="Times New Roman"/>
-                <w:lang w:val="en-GB"/>
-              </w:rPr>
-              <w:t xml:space="preserve"> by</w:t>
-            </w:r>
-          </w:p>
-        </w:tc>
-        <w:tc>
-          <w:tcPr>
-            <w:tcW w:w="3149" w:type="dxa"/>
-          </w:tcPr>
-          <w:p>
-            <w:pPr>
-              <w:pStyle w:val="ListParagraph"/>
-              <w:ind w:left="0"/>
-              <w:jc w:val="center"/>
-              <w:rPr>
-                <w:rFonts w:ascii="Times New Roman" w:hAnsi="Times New Roman" w:cs="Times New Roman"/>
-                <w:lang w:val="en-GB"/>
-              </w:rPr>
-            </w:pPr>
-            <w:r>
-              <w:rPr>
-                <w:rFonts w:ascii="Times New Roman" w:hAnsi="Times New Roman" w:cs="Times New Roman"/>
-                <w:lang w:val="en-GB"/>
-              </w:rPr>
-              <w:t xml:space="preserve">Product </w:t>
-            </w:r>
-          </w:p>
-        </w:tc>
-      </w:tr>
-      <w:tr>
-        <w:trPr>
-          <w:trHeight w:val="243"/>
-        </w:trPr>
-        <w:tc>
-          <w:tcPr>
-            <w:tcW w:w="3208" w:type="dxa"/>
-          </w:tcPr>
-          <w:p>
-            <w:pPr>
-              <w:pStyle w:val="ListParagraph"/>
-              <w:ind w:left="0"/>
-              <w:rPr>
-                <w:rFonts w:ascii="Times New Roman" w:hAnsi="Times New Roman" w:cs="Times New Roman"/>
-                <w:lang w:val="en-GB"/>
-              </w:rPr>
-            </w:pPr>
-            <w:r>
-              <w:rPr>
-                <w:rFonts w:ascii="Times New Roman" w:hAnsi="Times New Roman" w:cs="Times New Roman"/>
-                <w:lang w:val="en-GB"/>
-              </w:rPr>
-              <w:t>Shop order</w:t>
-            </w:r>
-          </w:p>
-        </w:tc>
-        <w:tc>
-          <w:tcPr>
-            <w:tcW w:w="3183" w:type="dxa"/>
-          </w:tcPr>
-          <w:p>
-            <w:pPr>
-              <w:pStyle w:val="ListParagraph"/>
-              <w:ind w:left="0"/>
-              <w:jc w:val="center"/>
-              <w:rPr>
-                <w:rFonts w:ascii="Times New Roman" w:hAnsi="Times New Roman" w:cs="Times New Roman"/>
-                <w:lang w:val="en-GB"/>
-              </w:rPr>
-            </w:pPr>
-            <w:r>
-              <w:rPr>
-                <w:rFonts w:ascii="Times New Roman" w:hAnsi="Times New Roman" w:cs="Times New Roman"/>
-                <w:lang w:val="en-GB"/>
-              </w:rPr>
-              <w:t xml:space="preserve">Exists </w:t>
-            </w:r>
-          </w:p>
-        </w:tc>
-        <w:tc>
-          <w:tcPr>
-            <w:tcW w:w="3149" w:type="dxa"/>
-          </w:tcPr>
-          <w:p>
-            <w:pPr>
-              <w:pStyle w:val="ListParagraph"/>
-              <w:ind w:left="0"/>
-              <w:jc w:val="center"/>
-              <w:rPr>
-                <w:rFonts w:ascii="Times New Roman" w:hAnsi="Times New Roman" w:cs="Times New Roman"/>
-                <w:lang w:val="en-GB"/>
-              </w:rPr>
-            </w:pPr>
-            <w:r>
-              <w:rPr>
-                <w:rFonts w:ascii="Times New Roman" w:hAnsi="Times New Roman" w:cs="Times New Roman"/>
-                <w:lang w:val="en-GB"/>
-              </w:rPr>
-              <w:t xml:space="preserve">Product </w:t>
-            </w:r>
-          </w:p>
-        </w:tc>
-      </w:tr>
-      <w:tr>
-        <w:trPr>
-          <w:trHeight w:val="243"/>
-        </w:trPr>
-        <w:tc>
-          <w:tcPr>
-            <w:tcW w:w="3208" w:type="dxa"/>
-          </w:tcPr>
-          <w:p>
-            <w:pPr>
-              <w:pStyle w:val="ListParagraph"/>
-              <w:ind w:left="0"/>
-              <w:rPr>
-                <w:rFonts w:ascii="Times New Roman" w:hAnsi="Times New Roman" w:cs="Times New Roman"/>
-                <w:lang w:val="en-GB"/>
-              </w:rPr>
-            </w:pPr>
-            <w:r>
-              <w:rPr>
-                <w:rFonts w:ascii="Times New Roman" w:hAnsi="Times New Roman" w:cs="Times New Roman"/>
-                <w:lang w:val="en-GB"/>
-              </w:rPr>
-              <w:t xml:space="preserve">Product </w:t>
-            </w:r>
-          </w:p>
-        </w:tc>
-        <w:tc>
-          <w:tcPr>
-            <w:tcW w:w="3183" w:type="dxa"/>
-          </w:tcPr>
-          <w:p>
-            <w:pPr>
-              <w:pStyle w:val="ListParagraph"/>
-              <w:ind w:left="0"/>
-              <w:jc w:val="center"/>
-              <w:rPr>
-                <w:rFonts w:ascii="Times New Roman" w:hAnsi="Times New Roman" w:cs="Times New Roman"/>
-                <w:lang w:val="en-GB"/>
-              </w:rPr>
-            </w:pPr>
-            <w:r>
-              <w:rPr>
-                <w:rFonts w:ascii="Times New Roman" w:hAnsi="Times New Roman" w:cs="Times New Roman"/>
-                <w:lang w:val="en-GB"/>
-              </w:rPr>
-              <w:t>Contains</w:t>
-            </w:r>
-          </w:p>
-        </w:tc>
-        <w:tc>
-          <w:tcPr>
-            <w:tcW w:w="3149" w:type="dxa"/>
-          </w:tcPr>
-          <w:p>
-            <w:pPr>
-              <w:pStyle w:val="ListParagraph"/>
-              <w:ind w:left="0"/>
-              <w:jc w:val="center"/>
-              <w:rPr>
-                <w:rFonts w:ascii="Times New Roman" w:hAnsi="Times New Roman" w:cs="Times New Roman"/>
-                <w:lang w:val="en-GB"/>
-              </w:rPr>
-            </w:pPr>
-            <w:r>
-              <w:rPr>
-                <w:rFonts w:ascii="Times New Roman" w:hAnsi="Times New Roman" w:cs="Times New Roman"/>
-                <w:lang w:val="en-GB"/>
-              </w:rPr>
-              <w:t>Shop order</w:t>
-            </w:r>
-          </w:p>
-        </w:tc>
-      </w:tr>
-      <w:tr>
-        <w:trPr>
-          <w:trHeight w:val="243"/>
-        </w:trPr>
-        <w:tc>
-          <w:tcPr>
-            <w:tcW w:w="3208" w:type="dxa"/>
-          </w:tcPr>
-          <w:p>
-            <w:pPr>
-              <w:pStyle w:val="ListParagraph"/>
-              <w:ind w:left="0"/>
-              <w:rPr>
-                <w:rFonts w:ascii="Times New Roman" w:hAnsi="Times New Roman" w:cs="Times New Roman"/>
-              </w:rPr>
-            </w:pPr>
-            <w:r>
-              <w:rPr>
-                <w:rFonts w:ascii="Times New Roman" w:hAnsi="Times New Roman" w:cs="Times New Roman"/>
-                <w:lang w:val="en-GB"/>
-              </w:rPr>
-              <w:t xml:space="preserve">Stock </w:t>
-            </w:r>
-          </w:p>
-        </w:tc>
-        <w:tc>
-          <w:tcPr>
-            <w:tcW w:w="3183" w:type="dxa"/>
-          </w:tcPr>
-          <w:p>
-            <w:pPr>
-              <w:pStyle w:val="ListParagraph"/>
-              <w:ind w:left="0"/>
-              <w:jc w:val="center"/>
-              <w:rPr>
-                <w:rFonts w:ascii="Times New Roman" w:hAnsi="Times New Roman" w:cs="Times New Roman"/>
-                <w:lang w:val="en-GB"/>
-              </w:rPr>
-            </w:pPr>
-            <w:r>
-              <w:rPr>
-                <w:rFonts w:ascii="Times New Roman" w:hAnsi="Times New Roman" w:cs="Times New Roman"/>
-                <w:lang w:val="en-GB"/>
-              </w:rPr>
-              <w:t>Has</w:t>
-            </w:r>
-          </w:p>
-        </w:tc>
-        <w:tc>
-          <w:tcPr>
-            <w:tcW w:w="3149" w:type="dxa"/>
-          </w:tcPr>
-          <w:p>
-            <w:pPr>
-              <w:jc w:val="center"/>
-              <w:rPr>
-                <w:rFonts w:ascii="Times New Roman" w:hAnsi="Times New Roman" w:cs="Times New Roman"/>
-              </w:rPr>
-            </w:pPr>
-            <w:r>
-              <w:rPr>
-                <w:rFonts w:ascii="Times New Roman" w:hAnsi="Times New Roman" w:cs="Times New Roman"/>
-              </w:rPr>
-              <w:t>product</w:t>
-            </w:r>
-          </w:p>
-        </w:tc>
-      </w:tr>
-      <w:tr>
-        <w:trPr>
-          <w:trHeight w:val="243"/>
-        </w:trPr>
-        <w:tc>
-          <w:tcPr>
-            <w:tcW w:w="3208" w:type="dxa"/>
-          </w:tcPr>
-          <w:p>
-            <w:pPr>
-              <w:pStyle w:val="ListParagraph"/>
-              <w:ind w:left="0"/>
-              <w:rPr>
-                <w:rFonts w:ascii="Times New Roman" w:hAnsi="Times New Roman" w:cs="Times New Roman"/>
-                <w:lang w:val="en-GB"/>
-              </w:rPr>
-            </w:pPr>
-            <w:r>
-              <w:rPr>
-                <w:rFonts w:ascii="Times New Roman" w:hAnsi="Times New Roman" w:cs="Times New Roman"/>
-                <w:lang w:val="en-GB"/>
-              </w:rPr>
-              <w:t xml:space="preserve">product </w:t>
-            </w:r>
-          </w:p>
-        </w:tc>
-        <w:tc>
-          <w:tcPr>
-            <w:tcW w:w="3183" w:type="dxa"/>
-          </w:tcPr>
-          <w:p>
-            <w:pPr>
-              <w:pStyle w:val="ListParagraph"/>
-              <w:ind w:left="0"/>
-              <w:jc w:val="center"/>
-              <w:rPr>
-                <w:rFonts w:ascii="Times New Roman" w:hAnsi="Times New Roman" w:cs="Times New Roman"/>
-                <w:lang w:val="en-GB"/>
-              </w:rPr>
-            </w:pPr>
-            <w:r>
-              <w:rPr>
-                <w:rFonts w:ascii="Times New Roman" w:hAnsi="Times New Roman" w:cs="Times New Roman"/>
-                <w:lang w:val="en-GB"/>
-              </w:rPr>
-              <w:t>Contain</w:t>
-            </w:r>
-          </w:p>
-        </w:tc>
-        <w:tc>
-          <w:tcPr>
-            <w:tcW w:w="3149" w:type="dxa"/>
-          </w:tcPr>
-          <w:p>
-            <w:pPr>
-              <w:pStyle w:val="ListParagraph"/>
-              <w:ind w:left="0"/>
-              <w:jc w:val="center"/>
-              <w:rPr>
-                <w:rFonts w:ascii="Times New Roman" w:hAnsi="Times New Roman" w:cs="Times New Roman"/>
-                <w:lang w:val="en-GB"/>
-              </w:rPr>
-            </w:pPr>
-            <w:r>
-              <w:rPr>
-                <w:rFonts w:ascii="Times New Roman" w:hAnsi="Times New Roman" w:cs="Times New Roman"/>
-                <w:lang w:val="en-GB"/>
-              </w:rPr>
-              <w:t>Stock</w:t>
-            </w:r>
-          </w:p>
-        </w:tc>
-      </w:tr>
-      <w:tr>
-        <w:trPr>
-          <w:trHeight w:val="243"/>
-        </w:trPr>
-        <w:tc>
-          <w:tcPr>
-            <w:tcW w:w="3208" w:type="dxa"/>
-          </w:tcPr>
-          <w:p>
-            <w:pPr>
-              <w:pStyle w:val="ListParagraph"/>
-              <w:ind w:left="0"/>
-              <w:rPr>
-                <w:rFonts w:ascii="Times New Roman" w:hAnsi="Times New Roman" w:cs="Times New Roman"/>
-                <w:lang w:val="en-GB"/>
-              </w:rPr>
-            </w:pPr>
-            <w:r>
-              <w:rPr>
-                <w:rFonts w:ascii="Times New Roman" w:hAnsi="Times New Roman" w:cs="Times New Roman"/>
-                <w:lang w:val="en-GB"/>
-              </w:rPr>
-              <w:t>Stock</w:t>
-            </w:r>
-          </w:p>
-        </w:tc>
-        <w:tc>
-          <w:tcPr>
-            <w:tcW w:w="3183" w:type="dxa"/>
-          </w:tcPr>
-          <w:p>
-            <w:pPr>
-              <w:pStyle w:val="ListParagraph"/>
-              <w:ind w:left="0"/>
-              <w:jc w:val="center"/>
-              <w:rPr>
-                <w:rFonts w:ascii="Times New Roman" w:hAnsi="Times New Roman" w:cs="Times New Roman"/>
-                <w:lang w:val="en-GB"/>
-              </w:rPr>
-            </w:pPr>
-            <w:r>
-              <w:rPr>
-                <w:rFonts w:ascii="Times New Roman" w:hAnsi="Times New Roman" w:cs="Times New Roman"/>
-                <w:lang w:val="en-GB"/>
-              </w:rPr>
-              <w:t>Use</w:t>
-            </w:r>
-          </w:p>
-        </w:tc>
-        <w:tc>
-          <w:tcPr>
-            <w:tcW w:w="3149" w:type="dxa"/>
-          </w:tcPr>
-          <w:p>
-            <w:pPr>
-              <w:pStyle w:val="ListParagraph"/>
-              <w:ind w:left="0"/>
-              <w:jc w:val="center"/>
-              <w:rPr>
-                <w:rFonts w:ascii="Times New Roman" w:hAnsi="Times New Roman" w:cs="Times New Roman"/>
-                <w:lang w:val="en-GB"/>
-              </w:rPr>
-            </w:pPr>
-            <w:r>
-              <w:rPr>
-                <w:rFonts w:ascii="Times New Roman" w:hAnsi="Times New Roman" w:cs="Times New Roman"/>
-                <w:lang w:val="en-GB"/>
-              </w:rPr>
-              <w:t>Inventory</w:t>
-            </w:r>
-          </w:p>
-        </w:tc>
-      </w:tr>
-      <w:tr>
-        <w:trPr>
-          <w:trHeight w:val="243"/>
-        </w:trPr>
-        <w:tc>
-          <w:tcPr>
-            <w:tcW w:w="3208" w:type="dxa"/>
-          </w:tcPr>
-          <w:p>
-            <w:pPr>
-              <w:pStyle w:val="ListParagraph"/>
-              <w:ind w:left="0"/>
-              <w:rPr>
-                <w:rFonts w:ascii="Times New Roman" w:hAnsi="Times New Roman" w:cs="Times New Roman"/>
-                <w:lang w:val="en-GB"/>
-              </w:rPr>
-            </w:pPr>
-            <w:r>
-              <w:rPr>
-                <w:rFonts w:ascii="Times New Roman" w:hAnsi="Times New Roman" w:cs="Times New Roman"/>
-                <w:lang w:val="en-GB"/>
-              </w:rPr>
-              <w:t>Inventory</w:t>
-            </w:r>
-          </w:p>
-        </w:tc>
-        <w:tc>
-          <w:tcPr>
-            <w:tcW w:w="3183" w:type="dxa"/>
-          </w:tcPr>
-          <w:p>
-            <w:pPr>
-              <w:pStyle w:val="ListParagraph"/>
-              <w:ind w:left="0"/>
-              <w:jc w:val="center"/>
-              <w:rPr>
-                <w:rFonts w:ascii="Times New Roman" w:hAnsi="Times New Roman" w:cs="Times New Roman"/>
-                <w:lang w:val="en-GB"/>
-              </w:rPr>
-            </w:pPr>
-            <w:r>
-              <w:rPr>
-                <w:rFonts w:ascii="Times New Roman" w:hAnsi="Times New Roman" w:cs="Times New Roman"/>
-                <w:lang w:val="en-GB"/>
-              </w:rPr>
-              <w:t>Is used by</w:t>
-            </w:r>
-          </w:p>
-        </w:tc>
-        <w:tc>
-          <w:tcPr>
-            <w:tcW w:w="3149" w:type="dxa"/>
-          </w:tcPr>
-          <w:p>
-            <w:pPr>
-              <w:pStyle w:val="ListParagraph"/>
-              <w:ind w:left="0"/>
-              <w:jc w:val="center"/>
-              <w:rPr>
-                <w:rFonts w:ascii="Times New Roman" w:hAnsi="Times New Roman" w:cs="Times New Roman"/>
-                <w:lang w:val="en-GB"/>
-              </w:rPr>
-            </w:pPr>
-            <w:r>
-              <w:rPr>
-                <w:rFonts w:ascii="Times New Roman" w:hAnsi="Times New Roman" w:cs="Times New Roman"/>
-                <w:lang w:val="en-GB"/>
-              </w:rPr>
-              <w:t>Stock</w:t>
-            </w:r>
-          </w:p>
-        </w:tc>
-      </w:tr>
-      <w:tr>
-        <w:trPr>
-          <w:trHeight w:val="243"/>
-        </w:trPr>
-        <w:tc>
-          <w:tcPr>
-            <w:tcW w:w="3208" w:type="dxa"/>
-          </w:tcPr>
-          <w:p>
-            <w:pPr>
-              <w:pStyle w:val="ListParagraph"/>
-              <w:ind w:left="0"/>
-              <w:rPr>
-                <w:rFonts w:ascii="Times New Roman" w:hAnsi="Times New Roman" w:cs="Times New Roman"/>
-                <w:lang w:val="en-GB"/>
-              </w:rPr>
-            </w:pPr>
-            <w:r>
-              <w:rPr>
-                <w:rFonts w:ascii="Times New Roman" w:hAnsi="Times New Roman" w:cs="Times New Roman"/>
-                <w:lang w:val="en-GB"/>
-              </w:rPr>
-              <w:t>Inventory</w:t>
-            </w:r>
-          </w:p>
-        </w:tc>
-        <w:tc>
-          <w:tcPr>
-            <w:tcW w:w="3183" w:type="dxa"/>
-          </w:tcPr>
-          <w:p>
-            <w:pPr>
-              <w:pStyle w:val="ListParagraph"/>
-              <w:ind w:left="0"/>
-              <w:jc w:val="center"/>
-              <w:rPr>
-                <w:rFonts w:ascii="Times New Roman" w:hAnsi="Times New Roman" w:cs="Times New Roman"/>
-                <w:lang w:val="en-GB"/>
-              </w:rPr>
-            </w:pPr>
-            <w:r>
-              <w:rPr>
-                <w:rFonts w:ascii="Times New Roman" w:hAnsi="Times New Roman" w:cs="Times New Roman"/>
-                <w:lang w:val="en-GB"/>
-              </w:rPr>
-              <w:t>Uses</w:t>
-            </w:r>
-          </w:p>
-        </w:tc>
-        <w:tc>
-          <w:tcPr>
-            <w:tcW w:w="3149" w:type="dxa"/>
-          </w:tcPr>
-          <w:p>
-            <w:pPr>
-              <w:jc w:val="center"/>
-              <w:rPr>
-                <w:rFonts w:ascii="Times New Roman" w:hAnsi="Times New Roman" w:cs="Times New Roman"/>
-              </w:rPr>
-            </w:pPr>
-            <w:r>
-              <w:rPr>
-                <w:rFonts w:ascii="Times New Roman" w:hAnsi="Times New Roman" w:cs="Times New Roman"/>
-              </w:rPr>
-              <w:t>Treatment</w:t>
-            </w:r>
-          </w:p>
-        </w:tc>
-      </w:tr>
-      <w:tr>
-        <w:trPr>
-          <w:trHeight w:val="243"/>
-        </w:trPr>
-        <w:tc>
-          <w:tcPr>
-            <w:tcW w:w="3208" w:type="dxa"/>
-          </w:tcPr>
-          <w:p>
-            <w:pPr>
-              <w:pStyle w:val="ListParagraph"/>
-              <w:ind w:left="0"/>
-              <w:rPr>
-                <w:rFonts w:ascii="Times New Roman" w:hAnsi="Times New Roman" w:cs="Times New Roman"/>
-                <w:lang w:val="en-GB"/>
-              </w:rPr>
-            </w:pPr>
-            <w:r>
-              <w:rPr>
-                <w:rFonts w:ascii="Times New Roman" w:hAnsi="Times New Roman" w:cs="Times New Roman"/>
-                <w:lang w:val="en-GB"/>
-              </w:rPr>
-              <w:t>treatment</w:t>
-            </w:r>
-          </w:p>
-        </w:tc>
-        <w:tc>
-          <w:tcPr>
-            <w:tcW w:w="3183" w:type="dxa"/>
-          </w:tcPr>
-          <w:p>
-            <w:pPr>
-              <w:pStyle w:val="ListParagraph"/>
-              <w:ind w:left="0"/>
-              <w:jc w:val="center"/>
-              <w:rPr>
-                <w:rFonts w:ascii="Times New Roman" w:hAnsi="Times New Roman" w:cs="Times New Roman"/>
-                <w:lang w:val="en-GB"/>
-              </w:rPr>
-            </w:pPr>
-            <w:r>
-              <w:rPr>
-                <w:rFonts w:ascii="Times New Roman" w:hAnsi="Times New Roman" w:cs="Times New Roman"/>
-                <w:lang w:val="en-GB"/>
-              </w:rPr>
-              <w:t>Is used by</w:t>
-            </w:r>
-          </w:p>
-        </w:tc>
-        <w:tc>
-          <w:tcPr>
-            <w:tcW w:w="3149" w:type="dxa"/>
-          </w:tcPr>
-          <w:p>
-            <w:pPr>
-              <w:jc w:val="center"/>
-              <w:rPr>
-                <w:rFonts w:ascii="Times New Roman" w:hAnsi="Times New Roman" w:cs="Times New Roman"/>
-              </w:rPr>
-            </w:pPr>
-            <w:r>
-              <w:rPr>
-                <w:rFonts w:ascii="Times New Roman" w:hAnsi="Times New Roman" w:cs="Times New Roman"/>
-              </w:rPr>
-              <w:t>Inventory</w:t>
-            </w:r>
-          </w:p>
-        </w:tc>
-      </w:tr>
-      <w:tr>
-        <w:trPr>
-          <w:trHeight w:val="243"/>
-        </w:trPr>
-        <w:tc>
-          <w:tcPr>
-            <w:tcW w:w="3208" w:type="dxa"/>
-          </w:tcPr>
-          <w:p>
-            <w:pPr>
-              <w:pStyle w:val="ListParagraph"/>
-              <w:ind w:left="0"/>
-              <w:rPr>
-                <w:rFonts w:ascii="Times New Roman" w:hAnsi="Times New Roman" w:cs="Times New Roman"/>
-                <w:lang w:val="en-GB"/>
-              </w:rPr>
-            </w:pPr>
-            <w:r>
-              <w:rPr>
-                <w:rFonts w:ascii="Times New Roman" w:hAnsi="Times New Roman" w:cs="Times New Roman"/>
-                <w:lang w:val="en-GB"/>
-              </w:rPr>
-              <w:t>Treatment</w:t>
-            </w:r>
-          </w:p>
-        </w:tc>
-        <w:tc>
-          <w:tcPr>
-            <w:tcW w:w="3183" w:type="dxa"/>
-          </w:tcPr>
-          <w:p>
-            <w:pPr>
-              <w:pStyle w:val="ListParagraph"/>
-              <w:ind w:left="0"/>
-              <w:jc w:val="center"/>
-              <w:rPr>
-                <w:rFonts w:ascii="Times New Roman" w:hAnsi="Times New Roman" w:cs="Times New Roman"/>
-                <w:lang w:val="en-GB"/>
-              </w:rPr>
-            </w:pPr>
-            <w:r>
-              <w:rPr>
-                <w:rFonts w:ascii="Times New Roman" w:hAnsi="Times New Roman" w:cs="Times New Roman"/>
-                <w:lang w:val="en-GB"/>
-              </w:rPr>
-              <w:t xml:space="preserve">Operates </w:t>
-            </w:r>
-          </w:p>
-        </w:tc>
-        <w:tc>
-          <w:tcPr>
-            <w:tcW w:w="3149" w:type="dxa"/>
-          </w:tcPr>
-          <w:p>
-            <w:pPr>
-              <w:jc w:val="center"/>
-              <w:rPr>
-                <w:rFonts w:ascii="Times New Roman" w:hAnsi="Times New Roman" w:cs="Times New Roman"/>
-              </w:rPr>
-            </w:pPr>
-            <w:r>
-              <w:rPr>
-                <w:rFonts w:ascii="Times New Roman" w:hAnsi="Times New Roman" w:cs="Times New Roman"/>
-              </w:rPr>
-              <w:t>Booking</w:t>
-            </w:r>
-          </w:p>
-        </w:tc>
-      </w:tr>
-      <w:tr>
-        <w:trPr>
-          <w:trHeight w:val="243"/>
-        </w:trPr>
-        <w:tc>
-          <w:tcPr>
-            <w:tcW w:w="3208" w:type="dxa"/>
-          </w:tcPr>
-          <w:p>
-            <w:pPr>
-              <w:pStyle w:val="ListParagraph"/>
-              <w:ind w:left="0"/>
-              <w:rPr>
-                <w:rFonts w:ascii="Times New Roman" w:hAnsi="Times New Roman" w:cs="Times New Roman"/>
-                <w:lang w:val="en-GB"/>
-              </w:rPr>
-            </w:pPr>
-            <w:r>
-              <w:rPr>
-                <w:rFonts w:ascii="Times New Roman" w:hAnsi="Times New Roman" w:cs="Times New Roman"/>
-                <w:lang w:val="en-GB"/>
-              </w:rPr>
-              <w:t>booking</w:t>
-            </w:r>
-          </w:p>
-        </w:tc>
-        <w:tc>
-          <w:tcPr>
-            <w:tcW w:w="3183" w:type="dxa"/>
-          </w:tcPr>
-          <w:p>
-            <w:pPr>
-              <w:pStyle w:val="ListParagraph"/>
-              <w:ind w:left="0"/>
-              <w:jc w:val="center"/>
-              <w:rPr>
-                <w:rFonts w:ascii="Times New Roman" w:hAnsi="Times New Roman" w:cs="Times New Roman"/>
-                <w:lang w:val="en-GB"/>
-              </w:rPr>
-            </w:pPr>
-            <w:r>
-              <w:rPr>
-                <w:rFonts w:ascii="Times New Roman" w:hAnsi="Times New Roman" w:cs="Times New Roman"/>
-                <w:lang w:val="en-GB"/>
-              </w:rPr>
-              <w:t>Is booked</w:t>
-            </w:r>
-          </w:p>
-        </w:tc>
-        <w:tc>
-          <w:tcPr>
-            <w:tcW w:w="3149" w:type="dxa"/>
-          </w:tcPr>
-          <w:p>
-            <w:pPr>
-              <w:jc w:val="center"/>
-              <w:rPr>
-                <w:rFonts w:ascii="Times New Roman" w:hAnsi="Times New Roman" w:cs="Times New Roman"/>
-              </w:rPr>
-            </w:pPr>
-            <w:r>
-              <w:rPr>
-                <w:rFonts w:ascii="Times New Roman" w:hAnsi="Times New Roman" w:cs="Times New Roman"/>
-              </w:rPr>
-              <w:t>treatment</w:t>
-            </w:r>
-          </w:p>
-        </w:tc>
-      </w:tr>
-      <w:tr>
-        <w:trPr>
-          <w:trHeight w:val="243"/>
-        </w:trPr>
-        <w:tc>
-          <w:tcPr>
-            <w:tcW w:w="3208" w:type="dxa"/>
-          </w:tcPr>
-          <w:p>
-            <w:pPr>
-              <w:pStyle w:val="ListParagraph"/>
-              <w:ind w:left="0"/>
-              <w:rPr>
-                <w:rFonts w:ascii="Times New Roman" w:hAnsi="Times New Roman" w:cs="Times New Roman"/>
-                <w:lang w:val="en-GB"/>
-              </w:rPr>
-            </w:pPr>
-            <w:r>
-              <w:rPr>
-                <w:rFonts w:ascii="Times New Roman" w:hAnsi="Times New Roman" w:cs="Times New Roman"/>
-                <w:lang w:val="en-GB"/>
-              </w:rPr>
-              <w:t>booking</w:t>
-            </w:r>
-          </w:p>
-        </w:tc>
-        <w:tc>
-          <w:tcPr>
-            <w:tcW w:w="3183" w:type="dxa"/>
-          </w:tcPr>
-          <w:p>
-            <w:pPr>
-              <w:pStyle w:val="ListParagraph"/>
-              <w:ind w:left="0"/>
-              <w:jc w:val="center"/>
-              <w:rPr>
-                <w:rFonts w:ascii="Times New Roman" w:hAnsi="Times New Roman" w:cs="Times New Roman"/>
-                <w:lang w:val="en-GB"/>
-              </w:rPr>
-            </w:pPr>
-            <w:r>
-              <w:rPr>
-                <w:rFonts w:ascii="Times New Roman" w:hAnsi="Times New Roman" w:cs="Times New Roman"/>
-                <w:lang w:val="en-GB"/>
-              </w:rPr>
-              <w:t>Is booked by</w:t>
-            </w:r>
-          </w:p>
-        </w:tc>
-        <w:tc>
-          <w:tcPr>
-            <w:tcW w:w="3149" w:type="dxa"/>
-          </w:tcPr>
-          <w:p>
-            <w:pPr>
-              <w:jc w:val="center"/>
-              <w:rPr>
-                <w:rFonts w:ascii="Times New Roman" w:hAnsi="Times New Roman" w:cs="Times New Roman"/>
-              </w:rPr>
-            </w:pPr>
-            <w:r>
-              <w:rPr>
-                <w:rFonts w:ascii="Times New Roman" w:hAnsi="Times New Roman" w:cs="Times New Roman"/>
-              </w:rPr>
-              <w:t>Customers</w:t>
-            </w:r>
-          </w:p>
-        </w:tc>
-      </w:tr>
-      <w:tr>
-        <w:trPr>
-          <w:trHeight w:val="243"/>
-        </w:trPr>
-        <w:tc>
-          <w:tcPr>
-            <w:tcW w:w="3208" w:type="dxa"/>
-          </w:tcPr>
-          <w:p>
-            <w:pPr>
-              <w:pStyle w:val="ListParagraph"/>
-              <w:ind w:left="0"/>
-              <w:rPr>
-                <w:rFonts w:ascii="Times New Roman" w:hAnsi="Times New Roman" w:cs="Times New Roman"/>
-                <w:lang w:val="en-GB"/>
-              </w:rPr>
-            </w:pPr>
-            <w:r>
-              <w:rPr>
-                <w:rFonts w:ascii="Times New Roman" w:hAnsi="Times New Roman" w:cs="Times New Roman"/>
-                <w:lang w:val="en-GB"/>
-              </w:rPr>
-              <w:t xml:space="preserve">Customers </w:t>
-            </w:r>
-          </w:p>
-        </w:tc>
-        <w:tc>
-          <w:tcPr>
-            <w:tcW w:w="3183" w:type="dxa"/>
-          </w:tcPr>
-          <w:p>
-            <w:pPr>
-              <w:pStyle w:val="ListParagraph"/>
-              <w:ind w:left="0"/>
-              <w:jc w:val="center"/>
-              <w:rPr>
-                <w:rFonts w:ascii="Times New Roman" w:hAnsi="Times New Roman" w:cs="Times New Roman"/>
-                <w:lang w:val="en-GB"/>
-              </w:rPr>
-            </w:pPr>
-            <w:r>
-              <w:rPr>
-                <w:rFonts w:ascii="Times New Roman" w:hAnsi="Times New Roman" w:cs="Times New Roman"/>
-                <w:lang w:val="en-GB"/>
-              </w:rPr>
-              <w:t xml:space="preserve">Is served </w:t>
-            </w:r>
-          </w:p>
-        </w:tc>
-        <w:tc>
-          <w:tcPr>
-            <w:tcW w:w="3149" w:type="dxa"/>
-          </w:tcPr>
-          <w:p>
-            <w:pPr>
-              <w:jc w:val="center"/>
-              <w:rPr>
-                <w:rFonts w:ascii="Times New Roman" w:hAnsi="Times New Roman" w:cs="Times New Roman"/>
-              </w:rPr>
-            </w:pPr>
-            <w:r>
-              <w:rPr>
-                <w:rFonts w:ascii="Times New Roman" w:hAnsi="Times New Roman" w:cs="Times New Roman"/>
-              </w:rPr>
-              <w:t>Booking</w:t>
-            </w:r>
-          </w:p>
-        </w:tc>
-      </w:tr>
-      <w:tr>
-        <w:trPr>
-          <w:trHeight w:val="243"/>
-        </w:trPr>
-        <w:tc>
-          <w:tcPr>
-            <w:tcW w:w="3208" w:type="dxa"/>
-          </w:tcPr>
-          <w:p>
-            <w:pPr>
-              <w:pStyle w:val="ListParagraph"/>
-              <w:ind w:left="0"/>
-              <w:rPr>
-                <w:rFonts w:ascii="Times New Roman" w:hAnsi="Times New Roman" w:cs="Times New Roman"/>
-                <w:lang w:val="en-GB"/>
-              </w:rPr>
-            </w:pPr>
-            <w:r>
-              <w:rPr>
-                <w:rFonts w:ascii="Times New Roman" w:hAnsi="Times New Roman" w:cs="Times New Roman"/>
-                <w:lang w:val="en-GB"/>
-              </w:rPr>
-              <w:t>booking</w:t>
-            </w:r>
-          </w:p>
-        </w:tc>
-        <w:tc>
-          <w:tcPr>
-            <w:tcW w:w="3183" w:type="dxa"/>
-          </w:tcPr>
-          <w:p>
-            <w:pPr>
-              <w:pStyle w:val="ListParagraph"/>
-              <w:ind w:left="0"/>
-              <w:jc w:val="center"/>
-              <w:rPr>
-                <w:rFonts w:ascii="Times New Roman" w:hAnsi="Times New Roman" w:cs="Times New Roman"/>
-                <w:lang w:val="en-GB"/>
-              </w:rPr>
-            </w:pPr>
-            <w:r>
-              <w:rPr>
-                <w:rFonts w:ascii="Times New Roman" w:hAnsi="Times New Roman" w:cs="Times New Roman"/>
-                <w:lang w:val="en-GB"/>
-              </w:rPr>
-              <w:t>Is booked</w:t>
-            </w:r>
-          </w:p>
-        </w:tc>
-        <w:tc>
-          <w:tcPr>
-            <w:tcW w:w="3149" w:type="dxa"/>
-          </w:tcPr>
-          <w:p>
-            <w:pPr>
-              <w:jc w:val="center"/>
-              <w:rPr>
-                <w:rFonts w:ascii="Times New Roman" w:hAnsi="Times New Roman" w:cs="Times New Roman"/>
-              </w:rPr>
-            </w:pPr>
-            <w:r>
-              <w:rPr>
-                <w:rFonts w:ascii="Times New Roman" w:hAnsi="Times New Roman" w:cs="Times New Roman"/>
-              </w:rPr>
-              <w:t>Rooms</w:t>
-            </w:r>
-          </w:p>
-        </w:tc>
-      </w:tr>
-      <w:tr>
-        <w:trPr>
-          <w:trHeight w:val="243"/>
-        </w:trPr>
-        <w:tc>
-          <w:tcPr>
-            <w:tcW w:w="3208" w:type="dxa"/>
-          </w:tcPr>
-          <w:p>
-            <w:pPr>
-              <w:pStyle w:val="ListParagraph"/>
-              <w:ind w:left="0"/>
-              <w:rPr>
-                <w:rFonts w:ascii="Times New Roman" w:hAnsi="Times New Roman" w:cs="Times New Roman"/>
-                <w:lang w:val="en-GB"/>
-              </w:rPr>
-            </w:pPr>
-            <w:r>
-              <w:rPr>
-                <w:rFonts w:ascii="Times New Roman" w:hAnsi="Times New Roman" w:cs="Times New Roman"/>
-                <w:lang w:val="en-GB"/>
-              </w:rPr>
-              <w:t>rooms</w:t>
-            </w:r>
-          </w:p>
-        </w:tc>
-        <w:tc>
-          <w:tcPr>
-            <w:tcW w:w="3183" w:type="dxa"/>
-          </w:tcPr>
-          <w:p>
-            <w:pPr>
-              <w:pStyle w:val="ListParagraph"/>
-              <w:ind w:left="0"/>
-              <w:jc w:val="center"/>
-              <w:rPr>
-                <w:rFonts w:ascii="Times New Roman" w:hAnsi="Times New Roman" w:cs="Times New Roman"/>
-                <w:lang w:val="en-GB"/>
-              </w:rPr>
-            </w:pPr>
-            <w:r>
-              <w:rPr>
-                <w:rFonts w:ascii="Times New Roman" w:hAnsi="Times New Roman" w:cs="Times New Roman"/>
-                <w:lang w:val="en-GB"/>
-              </w:rPr>
-              <w:t>Use</w:t>
-            </w:r>
-          </w:p>
-        </w:tc>
-        <w:tc>
-          <w:tcPr>
-            <w:tcW w:w="3149" w:type="dxa"/>
-          </w:tcPr>
-          <w:p>
-            <w:pPr>
-              <w:jc w:val="center"/>
-              <w:rPr>
-                <w:rFonts w:ascii="Times New Roman" w:hAnsi="Times New Roman" w:cs="Times New Roman"/>
-              </w:rPr>
-            </w:pPr>
-            <w:r>
-              <w:rPr>
-                <w:rFonts w:ascii="Times New Roman" w:hAnsi="Times New Roman" w:cs="Times New Roman"/>
-              </w:rPr>
-              <w:t>Booking</w:t>
-            </w:r>
-          </w:p>
-        </w:tc>
-      </w:tr>
-      <w:tr>
-        <w:trPr>
-          <w:trHeight w:val="243"/>
-        </w:trPr>
-        <w:tc>
-          <w:tcPr>
-            <w:tcW w:w="3208" w:type="dxa"/>
-          </w:tcPr>
-          <w:p>
-            <w:pPr>
-              <w:pStyle w:val="ListParagraph"/>
-              <w:ind w:left="0"/>
-              <w:rPr>
-                <w:rFonts w:ascii="Times New Roman" w:hAnsi="Times New Roman" w:cs="Times New Roman"/>
-                <w:lang w:val="en-GB"/>
-              </w:rPr>
-            </w:pPr>
-            <w:r>
-              <w:rPr>
-                <w:rFonts w:ascii="Times New Roman" w:hAnsi="Times New Roman" w:cs="Times New Roman"/>
-                <w:lang w:val="en-GB"/>
-              </w:rPr>
-              <w:t>room</w:t>
-            </w:r>
-          </w:p>
-        </w:tc>
-        <w:tc>
-          <w:tcPr>
-            <w:tcW w:w="3183" w:type="dxa"/>
-          </w:tcPr>
-          <w:p>
-            <w:pPr>
-              <w:pStyle w:val="ListParagraph"/>
-              <w:ind w:left="0"/>
-              <w:jc w:val="center"/>
-              <w:rPr>
-                <w:rFonts w:ascii="Times New Roman" w:hAnsi="Times New Roman" w:cs="Times New Roman"/>
-                <w:lang w:val="en-GB"/>
-              </w:rPr>
-            </w:pPr>
-            <w:r>
-              <w:rPr>
-                <w:rFonts w:ascii="Times New Roman" w:hAnsi="Times New Roman" w:cs="Times New Roman"/>
-                <w:lang w:val="en-GB"/>
-              </w:rPr>
-              <w:t>Contain</w:t>
-            </w:r>
-          </w:p>
-        </w:tc>
-        <w:tc>
-          <w:tcPr>
-            <w:tcW w:w="3149" w:type="dxa"/>
-          </w:tcPr>
-          <w:p>
-            <w:pPr>
-              <w:jc w:val="center"/>
-              <w:rPr>
-                <w:rFonts w:ascii="Times New Roman" w:hAnsi="Times New Roman" w:cs="Times New Roman"/>
-              </w:rPr>
-            </w:pPr>
-            <w:r>
-              <w:rPr>
-                <w:rFonts w:ascii="Times New Roman" w:hAnsi="Times New Roman" w:cs="Times New Roman"/>
-              </w:rPr>
-              <w:t>Shop</w:t>
-            </w:r>
-          </w:p>
-        </w:tc>
-      </w:tr>
-      <w:tr>
-        <w:trPr>
-          <w:trHeight w:val="243"/>
-        </w:trPr>
-        <w:tc>
-          <w:tcPr>
-            <w:tcW w:w="3208" w:type="dxa"/>
-          </w:tcPr>
-          <w:p>
-            <w:pPr>
-              <w:pStyle w:val="ListParagraph"/>
-              <w:ind w:left="0"/>
-              <w:rPr>
-                <w:rFonts w:ascii="Times New Roman" w:hAnsi="Times New Roman" w:cs="Times New Roman"/>
-                <w:lang w:val="en-GB"/>
-              </w:rPr>
-            </w:pPr>
-            <w:r>
-              <w:rPr>
-                <w:rFonts w:ascii="Times New Roman" w:hAnsi="Times New Roman" w:cs="Times New Roman"/>
-                <w:lang w:val="en-GB"/>
-              </w:rPr>
-              <w:t>shop</w:t>
-            </w:r>
-          </w:p>
-        </w:tc>
-        <w:tc>
-          <w:tcPr>
-            <w:tcW w:w="3183" w:type="dxa"/>
-          </w:tcPr>
-          <w:p>
-            <w:pPr>
-              <w:pStyle w:val="ListParagraph"/>
-              <w:ind w:left="0"/>
-              <w:jc w:val="center"/>
-              <w:rPr>
-                <w:rFonts w:ascii="Times New Roman" w:hAnsi="Times New Roman" w:cs="Times New Roman"/>
-                <w:lang w:val="en-GB"/>
-              </w:rPr>
-            </w:pPr>
-            <w:r>
-              <w:rPr>
-                <w:rFonts w:ascii="Times New Roman" w:hAnsi="Times New Roman" w:cs="Times New Roman"/>
-                <w:lang w:val="en-GB"/>
-              </w:rPr>
-              <w:t xml:space="preserve">Is located </w:t>
-            </w:r>
-          </w:p>
-        </w:tc>
-        <w:tc>
-          <w:tcPr>
-            <w:tcW w:w="3149" w:type="dxa"/>
-          </w:tcPr>
-          <w:p>
-            <w:pPr>
-              <w:jc w:val="center"/>
-              <w:rPr>
-                <w:rFonts w:ascii="Times New Roman" w:hAnsi="Times New Roman" w:cs="Times New Roman"/>
-              </w:rPr>
-            </w:pPr>
-            <w:r>
-              <w:rPr>
-                <w:rFonts w:ascii="Times New Roman" w:hAnsi="Times New Roman" w:cs="Times New Roman"/>
-              </w:rPr>
-              <w:t>Room</w:t>
-            </w:r>
-          </w:p>
-        </w:tc>
-      </w:tr>
-      <w:tr>
-        <w:trPr>
-          <w:trHeight w:val="243"/>
-        </w:trPr>
-        <w:tc>
-          <w:tcPr>
-            <w:tcW w:w="3208" w:type="dxa"/>
-          </w:tcPr>
-          <w:p>
-            <w:pPr>
-              <w:pStyle w:val="ListParagraph"/>
-              <w:ind w:left="0"/>
-              <w:rPr>
-                <w:rFonts w:ascii="Times New Roman" w:hAnsi="Times New Roman" w:cs="Times New Roman"/>
-                <w:lang w:val="en-GB"/>
-              </w:rPr>
-            </w:pPr>
-            <w:r>
-              <w:rPr>
-                <w:rFonts w:ascii="Times New Roman" w:hAnsi="Times New Roman" w:cs="Times New Roman"/>
-                <w:lang w:val="en-GB"/>
-              </w:rPr>
-              <w:t xml:space="preserve">Booking </w:t>
-            </w:r>
-          </w:p>
-        </w:tc>
-        <w:tc>
-          <w:tcPr>
-            <w:tcW w:w="3183" w:type="dxa"/>
-          </w:tcPr>
-          <w:p>
-            <w:pPr>
-              <w:pStyle w:val="ListParagraph"/>
-              <w:ind w:left="0"/>
-              <w:jc w:val="center"/>
-              <w:rPr>
-                <w:rFonts w:ascii="Times New Roman" w:hAnsi="Times New Roman" w:cs="Times New Roman"/>
-                <w:lang w:val="en-GB"/>
-              </w:rPr>
-            </w:pPr>
-            <w:r>
-              <w:rPr>
-                <w:rFonts w:ascii="Times New Roman" w:hAnsi="Times New Roman" w:cs="Times New Roman"/>
-                <w:lang w:val="en-GB"/>
-              </w:rPr>
-              <w:t>Served</w:t>
-            </w:r>
-          </w:p>
-        </w:tc>
-        <w:tc>
-          <w:tcPr>
-            <w:tcW w:w="3149" w:type="dxa"/>
-          </w:tcPr>
-          <w:p>
-            <w:pPr>
-              <w:jc w:val="center"/>
-              <w:rPr>
-                <w:rFonts w:ascii="Times New Roman" w:hAnsi="Times New Roman" w:cs="Times New Roman"/>
-              </w:rPr>
-            </w:pPr>
-            <w:r>
-              <w:rPr>
-                <w:rFonts w:ascii="Times New Roman" w:hAnsi="Times New Roman" w:cs="Times New Roman"/>
-              </w:rPr>
-              <w:t>Employees</w:t>
-            </w:r>
-          </w:p>
-        </w:tc>
-      </w:tr>
-      <w:tr>
-        <w:trPr>
-          <w:trHeight w:val="243"/>
-        </w:trPr>
-        <w:tc>
-          <w:tcPr>
-            <w:tcW w:w="3208" w:type="dxa"/>
-          </w:tcPr>
-          <w:p>
-            <w:pPr>
-              <w:pStyle w:val="ListParagraph"/>
-              <w:ind w:left="0"/>
-              <w:rPr>
-                <w:rFonts w:ascii="Times New Roman" w:hAnsi="Times New Roman" w:cs="Times New Roman"/>
-                <w:lang w:val="en-GB"/>
-              </w:rPr>
-            </w:pPr>
-            <w:r>
-              <w:rPr>
-                <w:rFonts w:ascii="Times New Roman" w:hAnsi="Times New Roman" w:cs="Times New Roman"/>
-                <w:lang w:val="en-GB"/>
-              </w:rPr>
-              <w:t xml:space="preserve">Employees </w:t>
-            </w:r>
-          </w:p>
-        </w:tc>
-        <w:tc>
-          <w:tcPr>
-            <w:tcW w:w="3183" w:type="dxa"/>
-          </w:tcPr>
-          <w:p>
-            <w:pPr>
-              <w:pStyle w:val="ListParagraph"/>
-              <w:ind w:left="0"/>
-              <w:jc w:val="center"/>
-              <w:rPr>
-                <w:rFonts w:ascii="Times New Roman" w:hAnsi="Times New Roman" w:cs="Times New Roman"/>
-                <w:lang w:val="en-GB"/>
-              </w:rPr>
-            </w:pPr>
-            <w:r>
-              <w:rPr>
-                <w:rFonts w:ascii="Times New Roman" w:hAnsi="Times New Roman" w:cs="Times New Roman"/>
-                <w:lang w:val="en-GB"/>
-              </w:rPr>
-              <w:t>Occupied</w:t>
-            </w:r>
-          </w:p>
-        </w:tc>
-        <w:tc>
-          <w:tcPr>
-            <w:tcW w:w="3149" w:type="dxa"/>
-          </w:tcPr>
-          <w:p>
-            <w:pPr>
-              <w:jc w:val="center"/>
-              <w:rPr>
-                <w:rFonts w:ascii="Times New Roman" w:hAnsi="Times New Roman" w:cs="Times New Roman"/>
-              </w:rPr>
-            </w:pPr>
-            <w:r>
-              <w:rPr>
-                <w:rFonts w:ascii="Times New Roman" w:hAnsi="Times New Roman" w:cs="Times New Roman"/>
-              </w:rPr>
-              <w:t>Booking</w:t>
-            </w:r>
-          </w:p>
-        </w:tc>
-      </w:tr>
-      <w:tr>
-        <w:trPr>
-          <w:trHeight w:val="243"/>
-        </w:trPr>
-        <w:tc>
-          <w:tcPr>
-            <w:tcW w:w="3208" w:type="dxa"/>
-          </w:tcPr>
-          <w:p>
-            <w:pPr>
-              <w:pStyle w:val="ListParagraph"/>
-              <w:ind w:left="0"/>
-              <w:rPr>
-                <w:rFonts w:ascii="Times New Roman" w:hAnsi="Times New Roman" w:cs="Times New Roman"/>
-                <w:lang w:val="en-GB"/>
-              </w:rPr>
-            </w:pPr>
-            <w:r>
-              <w:rPr>
-                <w:rFonts w:ascii="Times New Roman" w:hAnsi="Times New Roman" w:cs="Times New Roman"/>
-                <w:lang w:val="en-GB"/>
-              </w:rPr>
-              <w:t>employees</w:t>
-            </w:r>
-          </w:p>
-        </w:tc>
-        <w:tc>
-          <w:tcPr>
-            <w:tcW w:w="3183" w:type="dxa"/>
-          </w:tcPr>
-          <w:p>
-            <w:pPr>
-              <w:pStyle w:val="ListParagraph"/>
-              <w:ind w:left="0"/>
-              <w:jc w:val="center"/>
-              <w:rPr>
-                <w:rFonts w:ascii="Times New Roman" w:hAnsi="Times New Roman" w:cs="Times New Roman"/>
-                <w:lang w:val="en-GB"/>
-              </w:rPr>
-            </w:pPr>
-            <w:r>
-              <w:rPr>
-                <w:rFonts w:ascii="Times New Roman" w:hAnsi="Times New Roman" w:cs="Times New Roman"/>
-                <w:lang w:val="en-GB"/>
-              </w:rPr>
-              <w:t>Is possessed</w:t>
-            </w:r>
-          </w:p>
-        </w:tc>
-        <w:tc>
-          <w:tcPr>
-            <w:tcW w:w="3149" w:type="dxa"/>
-          </w:tcPr>
-          <w:p>
-            <w:pPr>
-              <w:jc w:val="center"/>
-              <w:rPr>
-                <w:rFonts w:ascii="Times New Roman" w:hAnsi="Times New Roman" w:cs="Times New Roman"/>
-              </w:rPr>
-            </w:pPr>
-            <w:r>
-              <w:rPr>
-                <w:rFonts w:ascii="Times New Roman" w:hAnsi="Times New Roman" w:cs="Times New Roman"/>
-              </w:rPr>
-              <w:t xml:space="preserve">Specialty </w:t>
-            </w:r>
-          </w:p>
-        </w:tc>
-      </w:tr>
-      <w:tr>
-        <w:trPr>
-          <w:trHeight w:val="243"/>
-        </w:trPr>
-        <w:tc>
-          <w:tcPr>
-            <w:tcW w:w="3208" w:type="dxa"/>
-          </w:tcPr>
-          <w:p>
-            <w:pPr>
-              <w:pStyle w:val="ListParagraph"/>
-              <w:ind w:left="0"/>
-              <w:rPr>
-                <w:rFonts w:ascii="Times New Roman" w:hAnsi="Times New Roman" w:cs="Times New Roman"/>
-                <w:lang w:val="en-GB"/>
-              </w:rPr>
-            </w:pPr>
-            <w:r>
-              <w:rPr>
-                <w:rFonts w:ascii="Times New Roman" w:hAnsi="Times New Roman" w:cs="Times New Roman"/>
-              </w:rPr>
-              <w:t>Specialty</w:t>
-            </w:r>
-          </w:p>
-        </w:tc>
-        <w:tc>
-          <w:tcPr>
-            <w:tcW w:w="3183" w:type="dxa"/>
-          </w:tcPr>
-          <w:p>
-            <w:pPr>
-              <w:pStyle w:val="ListParagraph"/>
-              <w:ind w:left="0"/>
-              <w:jc w:val="center"/>
-              <w:rPr>
-                <w:rFonts w:ascii="Times New Roman" w:hAnsi="Times New Roman" w:cs="Times New Roman"/>
-                <w:lang w:val="en-GB"/>
-              </w:rPr>
-            </w:pPr>
-            <w:r>
-              <w:rPr>
-                <w:rFonts w:ascii="Times New Roman" w:hAnsi="Times New Roman" w:cs="Times New Roman"/>
-                <w:lang w:val="en-GB"/>
-              </w:rPr>
-              <w:t>Possessed</w:t>
-            </w:r>
-          </w:p>
-        </w:tc>
-        <w:tc>
-          <w:tcPr>
-            <w:tcW w:w="3149" w:type="dxa"/>
-          </w:tcPr>
-          <w:p>
-            <w:pPr>
-              <w:jc w:val="center"/>
-              <w:rPr>
-                <w:rFonts w:ascii="Times New Roman" w:hAnsi="Times New Roman" w:cs="Times New Roman"/>
-              </w:rPr>
-            </w:pPr>
-            <w:r>
-              <w:rPr>
-                <w:rFonts w:ascii="Times New Roman" w:hAnsi="Times New Roman" w:cs="Times New Roman"/>
-              </w:rPr>
-              <w:t>Employees</w:t>
-            </w:r>
-          </w:p>
-        </w:tc>
-      </w:tr>
-      <w:tr>
-        <w:trPr>
-          <w:trHeight w:val="243"/>
-        </w:trPr>
-        <w:tc>
-          <w:tcPr>
-            <w:tcW w:w="3208" w:type="dxa"/>
-          </w:tcPr>
-          <w:p>
-            <w:pPr>
-              <w:pStyle w:val="ListParagraph"/>
-              <w:ind w:left="0"/>
-              <w:rPr>
-                <w:rFonts w:ascii="Times New Roman" w:hAnsi="Times New Roman" w:cs="Times New Roman"/>
-                <w:lang w:val="en-GB"/>
-              </w:rPr>
-            </w:pPr>
-            <w:r>
-              <w:rPr>
-                <w:rFonts w:ascii="Times New Roman" w:hAnsi="Times New Roman" w:cs="Times New Roman"/>
-                <w:lang w:val="en-GB"/>
-              </w:rPr>
-              <w:t xml:space="preserve">Employees </w:t>
-            </w:r>
-          </w:p>
-        </w:tc>
-        <w:tc>
-          <w:tcPr>
-            <w:tcW w:w="3183" w:type="dxa"/>
-          </w:tcPr>
-          <w:p>
-            <w:pPr>
-              <w:pStyle w:val="ListParagraph"/>
-              <w:ind w:left="0"/>
-              <w:jc w:val="center"/>
-              <w:rPr>
-                <w:rFonts w:ascii="Times New Roman" w:hAnsi="Times New Roman" w:cs="Times New Roman"/>
-                <w:lang w:val="en-GB"/>
-              </w:rPr>
-            </w:pPr>
-            <w:r>
-              <w:rPr>
-                <w:rFonts w:ascii="Times New Roman" w:hAnsi="Times New Roman" w:cs="Times New Roman"/>
-                <w:lang w:val="en-GB"/>
-              </w:rPr>
-              <w:t>Manages</w:t>
-            </w:r>
-          </w:p>
-        </w:tc>
-        <w:tc>
-          <w:tcPr>
-            <w:tcW w:w="3149" w:type="dxa"/>
-          </w:tcPr>
-          <w:p>
-            <w:pPr>
-              <w:jc w:val="center"/>
-              <w:rPr>
-                <w:rFonts w:ascii="Times New Roman" w:hAnsi="Times New Roman" w:cs="Times New Roman"/>
-              </w:rPr>
-            </w:pPr>
-            <w:r>
-              <w:rPr>
-                <w:rFonts w:ascii="Times New Roman" w:hAnsi="Times New Roman" w:cs="Times New Roman"/>
-              </w:rPr>
-              <w:t>Shops</w:t>
-            </w:r>
-          </w:p>
-        </w:tc>
-      </w:tr>
-      <w:tr>
-        <w:trPr>
-          <w:trHeight w:val="243"/>
-        </w:trPr>
-        <w:tc>
-          <w:tcPr>
-            <w:tcW w:w="3208" w:type="dxa"/>
-          </w:tcPr>
-          <w:p>
-            <w:pPr>
-              <w:pStyle w:val="ListParagraph"/>
-              <w:ind w:left="0"/>
-              <w:rPr>
-                <w:rFonts w:ascii="Times New Roman" w:hAnsi="Times New Roman" w:cs="Times New Roman"/>
-                <w:lang w:val="en-GB"/>
-              </w:rPr>
-            </w:pPr>
-            <w:r>
-              <w:rPr>
-                <w:rFonts w:ascii="Times New Roman" w:hAnsi="Times New Roman" w:cs="Times New Roman"/>
-                <w:lang w:val="en-GB"/>
-              </w:rPr>
-              <w:t>shops</w:t>
-            </w:r>
-          </w:p>
-        </w:tc>
-        <w:tc>
-          <w:tcPr>
-            <w:tcW w:w="3183" w:type="dxa"/>
-          </w:tcPr>
-          <w:p>
-            <w:pPr>
-              <w:pStyle w:val="ListParagraph"/>
-              <w:ind w:left="0"/>
-              <w:jc w:val="center"/>
-              <w:rPr>
-                <w:rFonts w:ascii="Times New Roman" w:hAnsi="Times New Roman" w:cs="Times New Roman"/>
-                <w:lang w:val="en-GB"/>
-              </w:rPr>
-            </w:pPr>
-            <w:r>
-              <w:rPr>
-                <w:rFonts w:ascii="Times New Roman" w:hAnsi="Times New Roman" w:cs="Times New Roman"/>
-                <w:lang w:val="en-GB"/>
-              </w:rPr>
-              <w:t>Works</w:t>
-            </w:r>
-          </w:p>
-        </w:tc>
-        <w:tc>
-          <w:tcPr>
-            <w:tcW w:w="3149" w:type="dxa"/>
-          </w:tcPr>
-          <w:p>
-            <w:pPr>
-              <w:jc w:val="center"/>
-              <w:rPr>
-                <w:rFonts w:ascii="Times New Roman" w:hAnsi="Times New Roman" w:cs="Times New Roman"/>
-              </w:rPr>
-            </w:pPr>
-            <w:r>
-              <w:rPr>
-                <w:rFonts w:ascii="Times New Roman" w:hAnsi="Times New Roman" w:cs="Times New Roman"/>
-              </w:rPr>
-              <w:t>Employees</w:t>
-            </w:r>
-          </w:p>
-        </w:tc>
-      </w:tr>
-      <w:tr>
-        <w:trPr>
-          <w:trHeight w:val="256"/>
-        </w:trPr>
-        <w:tc>
-          <w:tcPr>
-            <w:tcW w:w="3208" w:type="dxa"/>
-          </w:tcPr>
-          <w:p>
-            <w:pPr>
-              <w:pStyle w:val="ListParagraph"/>
-              <w:ind w:left="0"/>
-              <w:rPr>
-                <w:rFonts w:ascii="Times New Roman" w:hAnsi="Times New Roman" w:cs="Times New Roman"/>
-                <w:lang w:val="en-GB"/>
-              </w:rPr>
-            </w:pPr>
-            <w:r>
-              <w:rPr>
-                <w:rFonts w:ascii="Times New Roman" w:hAnsi="Times New Roman" w:cs="Times New Roman"/>
-                <w:lang w:val="en-GB"/>
-              </w:rPr>
-              <w:t>shop</w:t>
-            </w:r>
-          </w:p>
-        </w:tc>
-        <w:tc>
-          <w:tcPr>
-            <w:tcW w:w="3183" w:type="dxa"/>
-          </w:tcPr>
-          <w:p>
-            <w:pPr>
-              <w:pStyle w:val="ListParagraph"/>
-              <w:ind w:left="0"/>
-              <w:jc w:val="center"/>
-              <w:rPr>
-                <w:rFonts w:ascii="Times New Roman" w:hAnsi="Times New Roman" w:cs="Times New Roman"/>
-                <w:lang w:val="en-GB"/>
-              </w:rPr>
-            </w:pPr>
-            <w:r>
-              <w:rPr>
-                <w:rFonts w:ascii="Times New Roman" w:hAnsi="Times New Roman" w:cs="Times New Roman"/>
-                <w:lang w:val="en-GB"/>
-              </w:rPr>
-              <w:t>Supports</w:t>
-            </w:r>
-          </w:p>
-        </w:tc>
-        <w:tc>
-          <w:tcPr>
-            <w:tcW w:w="3149" w:type="dxa"/>
-          </w:tcPr>
-          <w:p>
-            <w:pPr>
-              <w:jc w:val="center"/>
-              <w:rPr>
-                <w:rFonts w:ascii="Times New Roman" w:hAnsi="Times New Roman" w:cs="Times New Roman"/>
-              </w:rPr>
-            </w:pPr>
-            <w:r>
-              <w:rPr>
-                <w:rFonts w:ascii="Times New Roman" w:hAnsi="Times New Roman" w:cs="Times New Roman"/>
-              </w:rPr>
-              <w:t>Supplier</w:t>
-            </w:r>
-          </w:p>
-        </w:tc>
-      </w:tr>
-      <w:tr>
-        <w:trPr>
-          <w:trHeight w:val="70"/>
-        </w:trPr>
-        <w:tc>
-          <w:tcPr>
-            <w:tcW w:w="3208" w:type="dxa"/>
-          </w:tcPr>
-          <w:p>
-            <w:pPr>
-              <w:pStyle w:val="ListParagraph"/>
-              <w:ind w:left="0"/>
-              <w:rPr>
-                <w:rFonts w:ascii="Times New Roman" w:hAnsi="Times New Roman" w:cs="Times New Roman"/>
-                <w:lang w:val="en-GB"/>
-              </w:rPr>
-            </w:pPr>
-            <w:r>
-              <w:rPr>
-                <w:rFonts w:ascii="Times New Roman" w:hAnsi="Times New Roman" w:cs="Times New Roman"/>
-                <w:lang w:val="en-GB"/>
-              </w:rPr>
-              <w:t>suppliers</w:t>
-            </w:r>
-          </w:p>
-        </w:tc>
-        <w:tc>
-          <w:tcPr>
-            <w:tcW w:w="3183" w:type="dxa"/>
-          </w:tcPr>
-          <w:p>
-            <w:pPr>
-              <w:pStyle w:val="ListParagraph"/>
-              <w:ind w:left="0"/>
-              <w:jc w:val="center"/>
-              <w:rPr>
-                <w:rFonts w:ascii="Times New Roman" w:hAnsi="Times New Roman" w:cs="Times New Roman"/>
-                <w:lang w:val="en-GB"/>
-              </w:rPr>
-            </w:pPr>
-            <w:r>
-              <w:rPr>
-                <w:rFonts w:ascii="Times New Roman" w:hAnsi="Times New Roman" w:cs="Times New Roman"/>
-                <w:lang w:val="en-GB"/>
-              </w:rPr>
-              <w:t>Is supported by</w:t>
-            </w:r>
-          </w:p>
-        </w:tc>
-        <w:tc>
-          <w:tcPr>
-            <w:tcW w:w="3149" w:type="dxa"/>
-          </w:tcPr>
-          <w:p>
-            <w:pPr>
-              <w:jc w:val="center"/>
-              <w:rPr>
-                <w:rFonts w:ascii="Times New Roman" w:hAnsi="Times New Roman" w:cs="Times New Roman"/>
-              </w:rPr>
-            </w:pPr>
-            <w:r>
-              <w:rPr>
-                <w:rFonts w:ascii="Times New Roman" w:hAnsi="Times New Roman" w:cs="Times New Roman"/>
-              </w:rPr>
-              <w:t>Shop</w:t>
-            </w:r>
-          </w:p>
-        </w:tc>
-      </w:tr>
-    </w:tbl>
-    <w:p>
-      <w:pPr>
-        <w:pStyle w:val="NoSpacing"/>
         <w:sectPr>
           <w:headerReference w:type="default" r:id="rId13"/>
           <w:footerReference w:type="default" r:id="rId14"/>
@@ -7278,6 +5280,24 @@
           <w:docGrid w:linePitch="360"/>
         </w:sectPr>
       </w:pPr>
+      <w:r>
+        <w:rPr>
+          <w:i/>
+        </w:rPr>
+        <w:t xml:space="preserve">These are our 12 entities for the company which we think they need reading their </w:t>
+      </w:r>
+      <w:r>
+        <w:rPr>
+          <w:i/>
+        </w:rPr>
+        <w:t>requirements</w:t>
+      </w:r>
+      <w:r>
+        <w:rPr>
+          <w:i/>
+        </w:rPr>
+        <w:t>.</w:t>
+      </w:r>
     </w:p>
     <w:p>
       <w:pPr>
@@ -7301,7 +5321,7 @@
       <w:r>
         <w:t xml:space="preserve"> </w:t>
       </w:r>
-      <w:bookmarkEnd w:id="5"/>
+      <w:bookmarkEnd w:id="4"/>
       <w:r>
         <w:t xml:space="preserve"> </w:t>
       </w:r>
@@ -7437,7 +5457,7 @@
       <w:r>
         <w:t>table</w:t>
       </w:r>
-      <w:bookmarkEnd w:id="6"/>
+      <w:bookmarkEnd w:id="5"/>
       <w:bookmarkEnd w:id="14"/>
       <w:r>
         <w:t>s</w:t>
@@ -23597,7 +21617,7 @@
       <w:r>
         <w:t xml:space="preserve"> Showing the Queries</w:t>
       </w:r>
-      <w:bookmarkEnd w:id="7"/>
+      <w:bookmarkEnd w:id="6"/>
       <w:bookmarkEnd w:id="17"/>
     </w:p>
     <w:p>
@@ -24382,7 +22402,7 @@
       <w:r>
         <w:t xml:space="preserve"> Group Member </w:t>
       </w:r>
-      <w:bookmarkEnd w:id="8"/>
+      <w:bookmarkEnd w:id="7"/>
       <w:bookmarkEnd w:id="18"/>
       <w:r>
         <w:t>Participation</w:t>
@@ -24646,6 +22666,7 @@
         </w:rPr>
         <w:t xml:space="preserve">ut </w:t>
       </w:r>
+      <w:proofErr w:type="spellStart"/>
       <w:r>
         <w:rPr>
           <w:rFonts w:ascii="Times New Roman" w:hAnsi="Times New Roman" w:cs="Times New Roman"/>
@@ -24653,7 +22674,17 @@
           <w:sz w:val="24"/>
           <w:szCs w:val="24"/>
         </w:rPr>
-        <w:t xml:space="preserve">Mohammod </w:t>
+        <w:t>Mohammod</w:t>
+      </w:r>
+      <w:proofErr w:type="spellEnd"/>
+      <w:r>
+        <w:rPr>
+          <w:rFonts w:ascii="Times New Roman" w:hAnsi="Times New Roman" w:cs="Times New Roman"/>
+          <w:b/>
+          <w:sz w:val="24"/>
+          <w:szCs w:val="24"/>
+        </w:rPr>
+        <w:t xml:space="preserve"> </w:t>
       </w:r>
       <w:proofErr w:type="spellStart"/>
       <w:r>
@@ -25660,7 +23691,7 @@
       <w:r>
         <w:t xml:space="preserve"> Evaluation</w:t>
       </w:r>
-      <w:bookmarkEnd w:id="9"/>
+      <w:bookmarkEnd w:id="8"/>
       <w:bookmarkEnd w:id="19"/>
     </w:p>
     <w:p>
@@ -25909,7 +23940,7 @@
       <w:r>
         <w:t xml:space="preserve"> Recommendation</w:t>
       </w:r>
-      <w:bookmarkEnd w:id="0"/>
+      <w:bookmarkEnd w:id="9"/>
       <w:bookmarkEnd w:id="20"/>
     </w:p>
     <w:p>
@@ -26162,7 +24193,7 @@
             <w:rPr>
               <w:noProof/>
             </w:rPr>
-            <w:t>12</w:t>
+            <w:t>45</w:t>
           </w:r>
         </w:fldSimple>
         <w:r>
@@ -27476,7 +25507,7 @@
 </file>
 
 <file path=customXml/itemProps1.xml><?xml version="1.0" encoding="utf-8"?>
-<ds:datastoreItem xmlns:ds="http://schemas.openxmlformats.org/officeDocument/2006/customXml" ds:itemID="{EB34C46D-2CCC-4F0A-9535-55E6435541CB}">
+<ds:datastoreItem xmlns:ds="http://schemas.openxmlformats.org/officeDocument/2006/customXml" ds:itemID="{55798435-28CA-408E-B5CA-12B7316AC6C3}">
   <ds:schemaRefs>
     <ds:schemaRef ds:uri="http://schemas.openxmlformats.org/officeDocument/2006/bibliography"/>
   </ds:schemaRefs>

</xml_diff>

<commit_message>
Updated booking sample data EVERYWHERE
</commit_message>
<xml_diff>
--- a/DB assessment.docx
+++ b/DB assessment.docx
@@ -6106,281 +6106,1388 @@
         <w:rPr>
           <w:rFonts w:ascii="Courier New" w:hAnsi="Courier New" w:cs="Courier New"/>
         </w:rPr>
-        <w:t>(1, 1, 1, 1, 1, '04-JUL-2010', 50.2);</w:t>
-      </w:r>
-    </w:p>
-    <w:p>
-      <w:pPr>
-        <w:pStyle w:val="NoSpacing"/>
-        <w:rPr>
-          <w:rFonts w:ascii="Courier New" w:hAnsi="Courier New" w:cs="Courier New"/>
-        </w:rPr>
-      </w:pPr>
-    </w:p>
-    <w:p>
-      <w:pPr>
-        <w:pStyle w:val="NoSpacing"/>
-        <w:rPr>
-          <w:rFonts w:ascii="Courier New" w:hAnsi="Courier New" w:cs="Courier New"/>
-        </w:rPr>
-      </w:pPr>
-      <w:r>
-        <w:rPr>
-          <w:rFonts w:ascii="Courier New" w:hAnsi="Courier New" w:cs="Courier New"/>
-        </w:rPr>
-        <w:t>INSERT INTO NH_BOOKING VALUES (2, 11, 12, 14, 11, '04-JUL-2011', 45);</w:t>
-      </w:r>
-    </w:p>
-    <w:p>
-      <w:pPr>
-        <w:pStyle w:val="NoSpacing"/>
-        <w:rPr>
-          <w:rFonts w:ascii="Courier New" w:hAnsi="Courier New" w:cs="Courier New"/>
-        </w:rPr>
-      </w:pPr>
-      <w:r>
-        <w:rPr>
-          <w:rFonts w:ascii="Courier New" w:hAnsi="Courier New" w:cs="Courier New"/>
-        </w:rPr>
-        <w:t>INSERT INTO NH_BOOKING VALUES (3, 4, 2, 4, 6, '05-JUN-2012', 70);</w:t>
-      </w:r>
-    </w:p>
-    <w:p>
-      <w:pPr>
-        <w:pStyle w:val="NoSpacing"/>
-        <w:rPr>
-          <w:rFonts w:ascii="Courier New" w:hAnsi="Courier New" w:cs="Courier New"/>
-        </w:rPr>
-      </w:pPr>
-      <w:r>
-        <w:rPr>
-          <w:rFonts w:ascii="Courier New" w:hAnsi="Courier New" w:cs="Courier New"/>
-        </w:rPr>
-        <w:t>INSERT INTO NH_BOOKING VALUES (4, 7, 4, 6, 8, '04-SEP-2013', 85);</w:t>
-      </w:r>
-    </w:p>
-    <w:p>
-      <w:pPr>
-        <w:pStyle w:val="NoSpacing"/>
-        <w:rPr>
-          <w:rFonts w:ascii="Courier New" w:hAnsi="Courier New" w:cs="Courier New"/>
-        </w:rPr>
-      </w:pPr>
-      <w:r>
-        <w:rPr>
-          <w:rFonts w:ascii="Courier New" w:hAnsi="Courier New" w:cs="Courier New"/>
-        </w:rPr>
-        <w:t>INSERT INTO NH_BOOKING VALUES (5, 2, 10, 5, 9, '13-JUL-2012', 90);</w:t>
-      </w:r>
-    </w:p>
-    <w:p>
-      <w:pPr>
-        <w:pStyle w:val="NoSpacing"/>
-        <w:rPr>
-          <w:rFonts w:ascii="Courier New" w:hAnsi="Courier New" w:cs="Courier New"/>
-        </w:rPr>
-      </w:pPr>
-      <w:r>
-        <w:rPr>
-          <w:rFonts w:ascii="Courier New" w:hAnsi="Courier New" w:cs="Courier New"/>
-        </w:rPr>
-        <w:t>INSERT INTO NH_BOOKING VALUES (6, 4, 9, 3, 5, '30-AUG-2012', 54);</w:t>
-      </w:r>
-    </w:p>
-    <w:p>
-      <w:pPr>
-        <w:pStyle w:val="NoSpacing"/>
-        <w:rPr>
-          <w:rFonts w:ascii="Courier New" w:hAnsi="Courier New" w:cs="Courier New"/>
-        </w:rPr>
-      </w:pPr>
-      <w:r>
-        <w:rPr>
-          <w:rFonts w:ascii="Courier New" w:hAnsi="Courier New" w:cs="Courier New"/>
-        </w:rPr>
-        <w:t>INSERT INTO NH_BOOKING VALUES (7, 12, 5, 7, 3, '11-JUL-2011', 44);</w:t>
-      </w:r>
-    </w:p>
-    <w:p>
-      <w:pPr>
-        <w:pStyle w:val="NoSpacing"/>
-        <w:rPr>
-          <w:rFonts w:ascii="Courier New" w:hAnsi="Courier New" w:cs="Courier New"/>
-        </w:rPr>
-      </w:pPr>
-      <w:r>
-        <w:rPr>
-          <w:rFonts w:ascii="Courier New" w:hAnsi="Courier New" w:cs="Courier New"/>
-        </w:rPr>
-        <w:t>INSERT INTO NH_BOOKING VALUES (8, 13, 3, 8, 6, '25-SEP-2011', 40);</w:t>
-      </w:r>
-    </w:p>
-    <w:p>
-      <w:pPr>
-        <w:pStyle w:val="NoSpacing"/>
-        <w:rPr>
-          <w:rFonts w:ascii="Courier New" w:hAnsi="Courier New" w:cs="Courier New"/>
-        </w:rPr>
-      </w:pPr>
-      <w:r>
-        <w:rPr>
-          <w:rFonts w:ascii="Courier New" w:hAnsi="Courier New" w:cs="Courier New"/>
-        </w:rPr>
-        <w:t>INSERT INTO NH_BOOKING VALUES (9, 11, 1, 2, 12, '19-JUL-2010', 39.99);</w:t>
-      </w:r>
-    </w:p>
-    <w:p>
-      <w:pPr>
-        <w:pStyle w:val="NoSpacing"/>
-        <w:rPr>
-          <w:rFonts w:ascii="Courier New" w:hAnsi="Courier New" w:cs="Courier New"/>
-        </w:rPr>
-      </w:pPr>
-      <w:r>
-        <w:rPr>
-          <w:rFonts w:ascii="Courier New" w:hAnsi="Courier New" w:cs="Courier New"/>
-        </w:rPr>
-        <w:t>INSERT INTO NH_BOOKING VALUES (10, 10, 14, 8, 6, '20-OCT-2012', 49.99);</w:t>
-      </w:r>
-    </w:p>
-    <w:p>
-      <w:pPr>
-        <w:pStyle w:val="NoSpacing"/>
-        <w:rPr>
-          <w:rFonts w:ascii="Courier New" w:hAnsi="Courier New" w:cs="Courier New"/>
-        </w:rPr>
-      </w:pPr>
-      <w:r>
-        <w:rPr>
-          <w:rFonts w:ascii="Courier New" w:hAnsi="Courier New" w:cs="Courier New"/>
-        </w:rPr>
-        <w:t>INSERT INTO NH_BOOKING VALUES (11, 1, 11, 5, 8, '17-JUL-2012', 59.99);</w:t>
-      </w:r>
-    </w:p>
-    <w:p>
-      <w:pPr>
-        <w:pStyle w:val="NoSpacing"/>
-        <w:rPr>
-          <w:rFonts w:ascii="Courier New" w:hAnsi="Courier New" w:cs="Courier New"/>
-        </w:rPr>
-      </w:pPr>
-      <w:r>
-        <w:rPr>
-          <w:rFonts w:ascii="Courier New" w:hAnsi="Courier New" w:cs="Courier New"/>
-        </w:rPr>
-        <w:t>INSERT INTO NH_BOOKING VALUES (12, 4, 5, 11, 13, '11-JUL-2011', 43.3);</w:t>
-      </w:r>
-    </w:p>
-    <w:p>
-      <w:pPr>
-        <w:pStyle w:val="NoSpacing"/>
-        <w:rPr>
-          <w:rFonts w:ascii="Courier New" w:hAnsi="Courier New" w:cs="Courier New"/>
-        </w:rPr>
-      </w:pPr>
-      <w:r>
-        <w:rPr>
-          <w:rFonts w:ascii="Courier New" w:hAnsi="Courier New" w:cs="Courier New"/>
-        </w:rPr>
-        <w:t>INSERT INTO NH_BOOKING VALUES (13, 7, 3, 10, 12, '11-JUL-2011', 117);</w:t>
-      </w:r>
-    </w:p>
-    <w:p>
-      <w:pPr>
-        <w:pStyle w:val="NoSpacing"/>
-        <w:rPr>
-          <w:rFonts w:ascii="Courier New" w:hAnsi="Courier New" w:cs="Courier New"/>
-        </w:rPr>
-      </w:pPr>
-      <w:r>
-        <w:rPr>
-          <w:rFonts w:ascii="Courier New" w:hAnsi="Courier New" w:cs="Courier New"/>
-        </w:rPr>
-        <w:t>INSERT INTO NH_BOOKING VALUES (14, 8, 7, 12, 10, '04-JUL-2012', 65.4);</w:t>
-      </w:r>
-    </w:p>
-    <w:p>
-      <w:pPr>
-        <w:pStyle w:val="NoSpacing"/>
-        <w:rPr>
-          <w:rFonts w:ascii="Courier New" w:hAnsi="Courier New" w:cs="Courier New"/>
-        </w:rPr>
-      </w:pPr>
-      <w:r>
-        <w:rPr>
-          <w:rFonts w:ascii="Courier New" w:hAnsi="Courier New" w:cs="Courier New"/>
-        </w:rPr>
-        <w:t>INSERT INTO NH_BOOKING VALUES (15, 2, 8, 14, 5, '12-DEC-2011', 23.6);</w:t>
-      </w:r>
-    </w:p>
-    <w:p>
-      <w:pPr>
-        <w:pStyle w:val="NoSpacing"/>
-        <w:rPr>
-          <w:rFonts w:ascii="Courier New" w:hAnsi="Courier New" w:cs="Courier New"/>
-        </w:rPr>
-      </w:pPr>
-      <w:r>
-        <w:rPr>
-          <w:rFonts w:ascii="Courier New" w:hAnsi="Courier New" w:cs="Courier New"/>
-        </w:rPr>
-        <w:t>INSERT INTO NH_BOOKING VALUES (16, 7, 2, 4, 6, '14-SEP-2012', 32.3);</w:t>
-      </w:r>
-    </w:p>
-    <w:p>
-      <w:pPr>
-        <w:pStyle w:val="NoSpacing"/>
-        <w:rPr>
-          <w:rFonts w:ascii="Courier New" w:hAnsi="Courier New" w:cs="Courier New"/>
-        </w:rPr>
-      </w:pPr>
-      <w:r>
-        <w:rPr>
-          <w:rFonts w:ascii="Courier New" w:hAnsi="Courier New" w:cs="Courier New"/>
-        </w:rPr>
-        <w:t>INSERT INTO NH_BOOKING VALUES (17, 4, 4, 2, 2, '11-SEP-2008', 56.7);</w:t>
-      </w:r>
-    </w:p>
-    <w:p>
-      <w:pPr>
-        <w:pStyle w:val="NoSpacing"/>
-        <w:rPr>
-          <w:rFonts w:ascii="Courier New" w:hAnsi="Courier New" w:cs="Courier New"/>
-        </w:rPr>
-      </w:pPr>
-      <w:r>
-        <w:rPr>
-          <w:rFonts w:ascii="Courier New" w:hAnsi="Courier New" w:cs="Courier New"/>
-        </w:rPr>
-        <w:t>INSERT INTO NH_BOOKING VALUES (18, 12, 11, 8, 7, '16-JUL-2010', 55);</w:t>
-      </w:r>
-    </w:p>
-    <w:p>
-      <w:pPr>
-        <w:pStyle w:val="NoSpacing"/>
-        <w:rPr>
-          <w:rFonts w:ascii="Courier New" w:hAnsi="Courier New" w:cs="Courier New"/>
-        </w:rPr>
-      </w:pPr>
-      <w:r>
-        <w:rPr>
-          <w:rFonts w:ascii="Courier New" w:hAnsi="Courier New" w:cs="Courier New"/>
-        </w:rPr>
-        <w:t>INSERT INTO NH_BOOKING VALUES (19, 13, 6, 15, 1, '18-JUL-2010', 42);</w:t>
-      </w:r>
-    </w:p>
-    <w:p>
-      <w:pPr>
-        <w:pStyle w:val="NoSpacing"/>
-        <w:rPr>
-          <w:rFonts w:ascii="Courier New" w:hAnsi="Courier New" w:cs="Courier New"/>
-        </w:rPr>
-      </w:pPr>
-      <w:r>
-        <w:rPr>
-          <w:rFonts w:ascii="Courier New" w:hAnsi="Courier New" w:cs="Courier New"/>
-        </w:rPr>
-        <w:t>INSERT INTO NH_BOOKING VALUES (20, 1, 3, 1, 12, '20-JUL-2010', 49.99);</w:t>
+        <w:t xml:space="preserve">(1, 1, 1, 1, 1, </w:t>
+      </w:r>
+      <w:proofErr w:type="spellStart"/>
+      <w:r>
+        <w:rPr>
+          <w:rFonts w:ascii="Courier New" w:hAnsi="Courier New" w:cs="Courier New"/>
+        </w:rPr>
+        <w:t>to_date</w:t>
+      </w:r>
+      <w:proofErr w:type="spellEnd"/>
+      <w:r>
+        <w:rPr>
+          <w:rFonts w:ascii="Courier New" w:hAnsi="Courier New" w:cs="Courier New"/>
+        </w:rPr>
+        <w:t>('04/07/2010:12:00:00PM', '</w:t>
+      </w:r>
+      <w:proofErr w:type="spellStart"/>
+      <w:r>
+        <w:rPr>
+          <w:rFonts w:ascii="Courier New" w:hAnsi="Courier New" w:cs="Courier New"/>
+        </w:rPr>
+        <w:t>dd</w:t>
+      </w:r>
+      <w:proofErr w:type="spellEnd"/>
+      <w:r>
+        <w:rPr>
+          <w:rFonts w:ascii="Courier New" w:hAnsi="Courier New" w:cs="Courier New"/>
+        </w:rPr>
+        <w:t>/mm/</w:t>
+      </w:r>
+      <w:proofErr w:type="spellStart"/>
+      <w:r>
+        <w:rPr>
+          <w:rFonts w:ascii="Courier New" w:hAnsi="Courier New" w:cs="Courier New"/>
+        </w:rPr>
+        <w:t>yyyy:hh:mi:ssam</w:t>
+      </w:r>
+      <w:proofErr w:type="spellEnd"/>
+      <w:r>
+        <w:rPr>
+          <w:rFonts w:ascii="Courier New" w:hAnsi="Courier New" w:cs="Courier New"/>
+        </w:rPr>
+        <w:t>'), 50.2);</w:t>
+      </w:r>
+    </w:p>
+    <w:p>
+      <w:pPr>
+        <w:pStyle w:val="NoSpacing"/>
+        <w:rPr>
+          <w:rFonts w:ascii="Courier New" w:hAnsi="Courier New" w:cs="Courier New"/>
+        </w:rPr>
+      </w:pPr>
+    </w:p>
+    <w:p>
+      <w:pPr>
+        <w:pStyle w:val="NoSpacing"/>
+        <w:rPr>
+          <w:rFonts w:ascii="Courier New" w:hAnsi="Courier New" w:cs="Courier New"/>
+        </w:rPr>
+      </w:pPr>
+      <w:r>
+        <w:rPr>
+          <w:rFonts w:ascii="Courier New" w:hAnsi="Courier New" w:cs="Courier New"/>
+        </w:rPr>
+        <w:t xml:space="preserve">INSERT INTO NH_BOOKING VALUES </w:t>
+      </w:r>
+    </w:p>
+    <w:p>
+      <w:pPr>
+        <w:pStyle w:val="NoSpacing"/>
+        <w:rPr>
+          <w:rFonts w:ascii="Courier New" w:hAnsi="Courier New" w:cs="Courier New"/>
+        </w:rPr>
+      </w:pPr>
+      <w:r>
+        <w:rPr>
+          <w:rFonts w:ascii="Courier New" w:hAnsi="Courier New" w:cs="Courier New"/>
+        </w:rPr>
+        <w:t xml:space="preserve">(2, 11, 12, 14, 11, </w:t>
+      </w:r>
+      <w:proofErr w:type="spellStart"/>
+      <w:r>
+        <w:rPr>
+          <w:rFonts w:ascii="Courier New" w:hAnsi="Courier New" w:cs="Courier New"/>
+        </w:rPr>
+        <w:t>to_date</w:t>
+      </w:r>
+      <w:proofErr w:type="spellEnd"/>
+      <w:r>
+        <w:rPr>
+          <w:rFonts w:ascii="Courier New" w:hAnsi="Courier New" w:cs="Courier New"/>
+        </w:rPr>
+        <w:t>('04/07/2010:01:00:00PM', '</w:t>
+      </w:r>
+      <w:proofErr w:type="spellStart"/>
+      <w:r>
+        <w:rPr>
+          <w:rFonts w:ascii="Courier New" w:hAnsi="Courier New" w:cs="Courier New"/>
+        </w:rPr>
+        <w:t>dd</w:t>
+      </w:r>
+      <w:proofErr w:type="spellEnd"/>
+      <w:r>
+        <w:rPr>
+          <w:rFonts w:ascii="Courier New" w:hAnsi="Courier New" w:cs="Courier New"/>
+        </w:rPr>
+        <w:t>/mm/</w:t>
+      </w:r>
+      <w:proofErr w:type="spellStart"/>
+      <w:r>
+        <w:rPr>
+          <w:rFonts w:ascii="Courier New" w:hAnsi="Courier New" w:cs="Courier New"/>
+        </w:rPr>
+        <w:t>yyyy:hh:mi:ssam</w:t>
+      </w:r>
+      <w:proofErr w:type="spellEnd"/>
+      <w:r>
+        <w:rPr>
+          <w:rFonts w:ascii="Courier New" w:hAnsi="Courier New" w:cs="Courier New"/>
+        </w:rPr>
+        <w:t>'), 45);</w:t>
+      </w:r>
+    </w:p>
+    <w:p>
+      <w:pPr>
+        <w:pStyle w:val="NoSpacing"/>
+        <w:rPr>
+          <w:rFonts w:ascii="Courier New" w:hAnsi="Courier New" w:cs="Courier New"/>
+        </w:rPr>
+      </w:pPr>
+      <w:r>
+        <w:rPr>
+          <w:rFonts w:ascii="Courier New" w:hAnsi="Courier New" w:cs="Courier New"/>
+        </w:rPr>
+        <w:t xml:space="preserve">INSERT INTO NH_BOOKING VALUES </w:t>
+      </w:r>
+    </w:p>
+    <w:p>
+      <w:pPr>
+        <w:pStyle w:val="NoSpacing"/>
+        <w:rPr>
+          <w:rFonts w:ascii="Courier New" w:hAnsi="Courier New" w:cs="Courier New"/>
+        </w:rPr>
+      </w:pPr>
+      <w:r>
+        <w:rPr>
+          <w:rFonts w:ascii="Courier New" w:hAnsi="Courier New" w:cs="Courier New"/>
+        </w:rPr>
+        <w:t xml:space="preserve">(3, 4, 2, 4, 6, </w:t>
+      </w:r>
+      <w:proofErr w:type="spellStart"/>
+      <w:r>
+        <w:rPr>
+          <w:rFonts w:ascii="Courier New" w:hAnsi="Courier New" w:cs="Courier New"/>
+        </w:rPr>
+        <w:t>to_date</w:t>
+      </w:r>
+      <w:proofErr w:type="spellEnd"/>
+      <w:r>
+        <w:rPr>
+          <w:rFonts w:ascii="Courier New" w:hAnsi="Courier New" w:cs="Courier New"/>
+        </w:rPr>
+        <w:t>('04/07/2010:02:00:00PM', '</w:t>
+      </w:r>
+      <w:proofErr w:type="spellStart"/>
+      <w:r>
+        <w:rPr>
+          <w:rFonts w:ascii="Courier New" w:hAnsi="Courier New" w:cs="Courier New"/>
+        </w:rPr>
+        <w:t>dd</w:t>
+      </w:r>
+      <w:proofErr w:type="spellEnd"/>
+      <w:r>
+        <w:rPr>
+          <w:rFonts w:ascii="Courier New" w:hAnsi="Courier New" w:cs="Courier New"/>
+        </w:rPr>
+        <w:t>/mm/</w:t>
+      </w:r>
+      <w:proofErr w:type="spellStart"/>
+      <w:r>
+        <w:rPr>
+          <w:rFonts w:ascii="Courier New" w:hAnsi="Courier New" w:cs="Courier New"/>
+        </w:rPr>
+        <w:t>yyyy:hh:mi:ssam</w:t>
+      </w:r>
+      <w:proofErr w:type="spellEnd"/>
+      <w:r>
+        <w:rPr>
+          <w:rFonts w:ascii="Courier New" w:hAnsi="Courier New" w:cs="Courier New"/>
+        </w:rPr>
+        <w:t>'), 70);</w:t>
+      </w:r>
+    </w:p>
+    <w:p>
+      <w:pPr>
+        <w:pStyle w:val="NoSpacing"/>
+        <w:rPr>
+          <w:rFonts w:ascii="Courier New" w:hAnsi="Courier New" w:cs="Courier New"/>
+        </w:rPr>
+      </w:pPr>
+      <w:r>
+        <w:rPr>
+          <w:rFonts w:ascii="Courier New" w:hAnsi="Courier New" w:cs="Courier New"/>
+        </w:rPr>
+        <w:t xml:space="preserve">INSERT INTO NH_BOOKING VALUES </w:t>
+      </w:r>
+    </w:p>
+    <w:p>
+      <w:pPr>
+        <w:pStyle w:val="NoSpacing"/>
+        <w:rPr>
+          <w:rFonts w:ascii="Courier New" w:hAnsi="Courier New" w:cs="Courier New"/>
+        </w:rPr>
+      </w:pPr>
+      <w:r>
+        <w:rPr>
+          <w:rFonts w:ascii="Courier New" w:hAnsi="Courier New" w:cs="Courier New"/>
+        </w:rPr>
+        <w:t xml:space="preserve">(4, 7, 4, 6, 8, </w:t>
+      </w:r>
+      <w:proofErr w:type="spellStart"/>
+      <w:r>
+        <w:rPr>
+          <w:rFonts w:ascii="Courier New" w:hAnsi="Courier New" w:cs="Courier New"/>
+        </w:rPr>
+        <w:t>to_date</w:t>
+      </w:r>
+      <w:proofErr w:type="spellEnd"/>
+      <w:r>
+        <w:rPr>
+          <w:rFonts w:ascii="Courier New" w:hAnsi="Courier New" w:cs="Courier New"/>
+        </w:rPr>
+        <w:t>('04/07/2010:03:00:00PM', '</w:t>
+      </w:r>
+      <w:proofErr w:type="spellStart"/>
+      <w:r>
+        <w:rPr>
+          <w:rFonts w:ascii="Courier New" w:hAnsi="Courier New" w:cs="Courier New"/>
+        </w:rPr>
+        <w:t>dd</w:t>
+      </w:r>
+      <w:proofErr w:type="spellEnd"/>
+      <w:r>
+        <w:rPr>
+          <w:rFonts w:ascii="Courier New" w:hAnsi="Courier New" w:cs="Courier New"/>
+        </w:rPr>
+        <w:t>/mm/</w:t>
+      </w:r>
+      <w:proofErr w:type="spellStart"/>
+      <w:r>
+        <w:rPr>
+          <w:rFonts w:ascii="Courier New" w:hAnsi="Courier New" w:cs="Courier New"/>
+        </w:rPr>
+        <w:t>yyyy:hh:mi:ssam</w:t>
+      </w:r>
+      <w:proofErr w:type="spellEnd"/>
+      <w:r>
+        <w:rPr>
+          <w:rFonts w:ascii="Courier New" w:hAnsi="Courier New" w:cs="Courier New"/>
+        </w:rPr>
+        <w:t>'), 85);</w:t>
+      </w:r>
+    </w:p>
+    <w:p>
+      <w:pPr>
+        <w:pStyle w:val="NoSpacing"/>
+        <w:rPr>
+          <w:rFonts w:ascii="Courier New" w:hAnsi="Courier New" w:cs="Courier New"/>
+        </w:rPr>
+      </w:pPr>
+      <w:r>
+        <w:rPr>
+          <w:rFonts w:ascii="Courier New" w:hAnsi="Courier New" w:cs="Courier New"/>
+        </w:rPr>
+        <w:t xml:space="preserve">INSERT INTO NH_BOOKING VALUES </w:t>
+      </w:r>
+    </w:p>
+    <w:p>
+      <w:pPr>
+        <w:pStyle w:val="NoSpacing"/>
+        <w:rPr>
+          <w:rFonts w:ascii="Courier New" w:hAnsi="Courier New" w:cs="Courier New"/>
+        </w:rPr>
+      </w:pPr>
+      <w:r>
+        <w:rPr>
+          <w:rFonts w:ascii="Courier New" w:hAnsi="Courier New" w:cs="Courier New"/>
+        </w:rPr>
+        <w:t xml:space="preserve">(5, 2, 10, 5, 9, </w:t>
+      </w:r>
+      <w:proofErr w:type="spellStart"/>
+      <w:r>
+        <w:rPr>
+          <w:rFonts w:ascii="Courier New" w:hAnsi="Courier New" w:cs="Courier New"/>
+        </w:rPr>
+        <w:t>to_date</w:t>
+      </w:r>
+      <w:proofErr w:type="spellEnd"/>
+      <w:r>
+        <w:rPr>
+          <w:rFonts w:ascii="Courier New" w:hAnsi="Courier New" w:cs="Courier New"/>
+        </w:rPr>
+        <w:t>('05/07/2010:12:00:00PM', '</w:t>
+      </w:r>
+      <w:proofErr w:type="spellStart"/>
+      <w:r>
+        <w:rPr>
+          <w:rFonts w:ascii="Courier New" w:hAnsi="Courier New" w:cs="Courier New"/>
+        </w:rPr>
+        <w:t>dd</w:t>
+      </w:r>
+      <w:proofErr w:type="spellEnd"/>
+      <w:r>
+        <w:rPr>
+          <w:rFonts w:ascii="Courier New" w:hAnsi="Courier New" w:cs="Courier New"/>
+        </w:rPr>
+        <w:t>/mm/</w:t>
+      </w:r>
+      <w:proofErr w:type="spellStart"/>
+      <w:r>
+        <w:rPr>
+          <w:rFonts w:ascii="Courier New" w:hAnsi="Courier New" w:cs="Courier New"/>
+        </w:rPr>
+        <w:t>yyyy:hh:mi:ssam</w:t>
+      </w:r>
+      <w:proofErr w:type="spellEnd"/>
+      <w:r>
+        <w:rPr>
+          <w:rFonts w:ascii="Courier New" w:hAnsi="Courier New" w:cs="Courier New"/>
+        </w:rPr>
+        <w:t>'), 90);</w:t>
+      </w:r>
+    </w:p>
+    <w:p>
+      <w:pPr>
+        <w:pStyle w:val="NoSpacing"/>
+        <w:rPr>
+          <w:rFonts w:ascii="Courier New" w:hAnsi="Courier New" w:cs="Courier New"/>
+        </w:rPr>
+      </w:pPr>
+      <w:r>
+        <w:rPr>
+          <w:rFonts w:ascii="Courier New" w:hAnsi="Courier New" w:cs="Courier New"/>
+        </w:rPr>
+        <w:t xml:space="preserve">INSERT INTO NH_BOOKING VALUES </w:t>
+      </w:r>
+    </w:p>
+    <w:p>
+      <w:pPr>
+        <w:pStyle w:val="NoSpacing"/>
+        <w:rPr>
+          <w:rFonts w:ascii="Courier New" w:hAnsi="Courier New" w:cs="Courier New"/>
+        </w:rPr>
+      </w:pPr>
+      <w:r>
+        <w:rPr>
+          <w:rFonts w:ascii="Courier New" w:hAnsi="Courier New" w:cs="Courier New"/>
+        </w:rPr>
+        <w:t xml:space="preserve">(6, 4, 9, 3, 5, </w:t>
+      </w:r>
+      <w:proofErr w:type="spellStart"/>
+      <w:r>
+        <w:rPr>
+          <w:rFonts w:ascii="Courier New" w:hAnsi="Courier New" w:cs="Courier New"/>
+        </w:rPr>
+        <w:t>to_date</w:t>
+      </w:r>
+      <w:proofErr w:type="spellEnd"/>
+      <w:r>
+        <w:rPr>
+          <w:rFonts w:ascii="Courier New" w:hAnsi="Courier New" w:cs="Courier New"/>
+        </w:rPr>
+        <w:t>('06/07/2010:12:00:00PM', '</w:t>
+      </w:r>
+      <w:proofErr w:type="spellStart"/>
+      <w:r>
+        <w:rPr>
+          <w:rFonts w:ascii="Courier New" w:hAnsi="Courier New" w:cs="Courier New"/>
+        </w:rPr>
+        <w:t>dd</w:t>
+      </w:r>
+      <w:proofErr w:type="spellEnd"/>
+      <w:r>
+        <w:rPr>
+          <w:rFonts w:ascii="Courier New" w:hAnsi="Courier New" w:cs="Courier New"/>
+        </w:rPr>
+        <w:t>/mm/</w:t>
+      </w:r>
+      <w:proofErr w:type="spellStart"/>
+      <w:r>
+        <w:rPr>
+          <w:rFonts w:ascii="Courier New" w:hAnsi="Courier New" w:cs="Courier New"/>
+        </w:rPr>
+        <w:t>yyyy:hh:mi:ssam</w:t>
+      </w:r>
+      <w:proofErr w:type="spellEnd"/>
+      <w:r>
+        <w:rPr>
+          <w:rFonts w:ascii="Courier New" w:hAnsi="Courier New" w:cs="Courier New"/>
+        </w:rPr>
+        <w:t>'), 54);</w:t>
+      </w:r>
+    </w:p>
+    <w:p>
+      <w:pPr>
+        <w:pStyle w:val="NoSpacing"/>
+        <w:rPr>
+          <w:rFonts w:ascii="Courier New" w:hAnsi="Courier New" w:cs="Courier New"/>
+        </w:rPr>
+      </w:pPr>
+      <w:r>
+        <w:rPr>
+          <w:rFonts w:ascii="Courier New" w:hAnsi="Courier New" w:cs="Courier New"/>
+        </w:rPr>
+        <w:t xml:space="preserve">INSERT INTO NH_BOOKING VALUES </w:t>
+      </w:r>
+    </w:p>
+    <w:p>
+      <w:pPr>
+        <w:pStyle w:val="NoSpacing"/>
+        <w:rPr>
+          <w:rFonts w:ascii="Courier New" w:hAnsi="Courier New" w:cs="Courier New"/>
+        </w:rPr>
+      </w:pPr>
+      <w:r>
+        <w:rPr>
+          <w:rFonts w:ascii="Courier New" w:hAnsi="Courier New" w:cs="Courier New"/>
+        </w:rPr>
+        <w:t xml:space="preserve">(7, 12, 5, 7, 3, </w:t>
+      </w:r>
+      <w:proofErr w:type="spellStart"/>
+      <w:r>
+        <w:rPr>
+          <w:rFonts w:ascii="Courier New" w:hAnsi="Courier New" w:cs="Courier New"/>
+        </w:rPr>
+        <w:t>to_date</w:t>
+      </w:r>
+      <w:proofErr w:type="spellEnd"/>
+      <w:r>
+        <w:rPr>
+          <w:rFonts w:ascii="Courier New" w:hAnsi="Courier New" w:cs="Courier New"/>
+        </w:rPr>
+        <w:t>('08/07/2010:12:00:00PM', '</w:t>
+      </w:r>
+      <w:proofErr w:type="spellStart"/>
+      <w:r>
+        <w:rPr>
+          <w:rFonts w:ascii="Courier New" w:hAnsi="Courier New" w:cs="Courier New"/>
+        </w:rPr>
+        <w:t>dd</w:t>
+      </w:r>
+      <w:proofErr w:type="spellEnd"/>
+      <w:r>
+        <w:rPr>
+          <w:rFonts w:ascii="Courier New" w:hAnsi="Courier New" w:cs="Courier New"/>
+        </w:rPr>
+        <w:t>/mm/</w:t>
+      </w:r>
+      <w:proofErr w:type="spellStart"/>
+      <w:r>
+        <w:rPr>
+          <w:rFonts w:ascii="Courier New" w:hAnsi="Courier New" w:cs="Courier New"/>
+        </w:rPr>
+        <w:t>yyyy:hh:mi:ssam</w:t>
+      </w:r>
+      <w:proofErr w:type="spellEnd"/>
+      <w:r>
+        <w:rPr>
+          <w:rFonts w:ascii="Courier New" w:hAnsi="Courier New" w:cs="Courier New"/>
+        </w:rPr>
+        <w:t>'), 44);</w:t>
+      </w:r>
+    </w:p>
+    <w:p>
+      <w:pPr>
+        <w:pStyle w:val="NoSpacing"/>
+        <w:rPr>
+          <w:rFonts w:ascii="Courier New" w:hAnsi="Courier New" w:cs="Courier New"/>
+        </w:rPr>
+      </w:pPr>
+      <w:r>
+        <w:rPr>
+          <w:rFonts w:ascii="Courier New" w:hAnsi="Courier New" w:cs="Courier New"/>
+        </w:rPr>
+        <w:t xml:space="preserve">INSERT INTO NH_BOOKING VALUES </w:t>
+      </w:r>
+    </w:p>
+    <w:p>
+      <w:pPr>
+        <w:pStyle w:val="NoSpacing"/>
+        <w:rPr>
+          <w:rFonts w:ascii="Courier New" w:hAnsi="Courier New" w:cs="Courier New"/>
+        </w:rPr>
+      </w:pPr>
+      <w:r>
+        <w:rPr>
+          <w:rFonts w:ascii="Courier New" w:hAnsi="Courier New" w:cs="Courier New"/>
+        </w:rPr>
+        <w:t xml:space="preserve">(8, 13, 3, 8, 6, </w:t>
+      </w:r>
+      <w:proofErr w:type="spellStart"/>
+      <w:r>
+        <w:rPr>
+          <w:rFonts w:ascii="Courier New" w:hAnsi="Courier New" w:cs="Courier New"/>
+        </w:rPr>
+        <w:t>to_date</w:t>
+      </w:r>
+      <w:proofErr w:type="spellEnd"/>
+      <w:r>
+        <w:rPr>
+          <w:rFonts w:ascii="Courier New" w:hAnsi="Courier New" w:cs="Courier New"/>
+        </w:rPr>
+        <w:t>('25/09/2011:01:00:00PM', '</w:t>
+      </w:r>
+      <w:proofErr w:type="spellStart"/>
+      <w:r>
+        <w:rPr>
+          <w:rFonts w:ascii="Courier New" w:hAnsi="Courier New" w:cs="Courier New"/>
+        </w:rPr>
+        <w:t>dd</w:t>
+      </w:r>
+      <w:proofErr w:type="spellEnd"/>
+      <w:r>
+        <w:rPr>
+          <w:rFonts w:ascii="Courier New" w:hAnsi="Courier New" w:cs="Courier New"/>
+        </w:rPr>
+        <w:t>/mm/</w:t>
+      </w:r>
+      <w:proofErr w:type="spellStart"/>
+      <w:r>
+        <w:rPr>
+          <w:rFonts w:ascii="Courier New" w:hAnsi="Courier New" w:cs="Courier New"/>
+        </w:rPr>
+        <w:t>yyyy:hh:mi:ssam</w:t>
+      </w:r>
+      <w:proofErr w:type="spellEnd"/>
+      <w:r>
+        <w:rPr>
+          <w:rFonts w:ascii="Courier New" w:hAnsi="Courier New" w:cs="Courier New"/>
+        </w:rPr>
+        <w:t>'), 40);</w:t>
+      </w:r>
+    </w:p>
+    <w:p>
+      <w:pPr>
+        <w:pStyle w:val="NoSpacing"/>
+        <w:rPr>
+          <w:rFonts w:ascii="Courier New" w:hAnsi="Courier New" w:cs="Courier New"/>
+        </w:rPr>
+      </w:pPr>
+      <w:r>
+        <w:rPr>
+          <w:rFonts w:ascii="Courier New" w:hAnsi="Courier New" w:cs="Courier New"/>
+        </w:rPr>
+        <w:t xml:space="preserve">INSERT INTO NH_BOOKING VALUES </w:t>
+      </w:r>
+    </w:p>
+    <w:p>
+      <w:pPr>
+        <w:pStyle w:val="NoSpacing"/>
+        <w:rPr>
+          <w:rFonts w:ascii="Courier New" w:hAnsi="Courier New" w:cs="Courier New"/>
+        </w:rPr>
+      </w:pPr>
+      <w:r>
+        <w:rPr>
+          <w:rFonts w:ascii="Courier New" w:hAnsi="Courier New" w:cs="Courier New"/>
+        </w:rPr>
+        <w:t xml:space="preserve">(9, 11, 1, 2, 12, </w:t>
+      </w:r>
+      <w:proofErr w:type="spellStart"/>
+      <w:r>
+        <w:rPr>
+          <w:rFonts w:ascii="Courier New" w:hAnsi="Courier New" w:cs="Courier New"/>
+        </w:rPr>
+        <w:t>to_date</w:t>
+      </w:r>
+      <w:proofErr w:type="spellEnd"/>
+      <w:r>
+        <w:rPr>
+          <w:rFonts w:ascii="Courier New" w:hAnsi="Courier New" w:cs="Courier New"/>
+        </w:rPr>
+        <w:t>('19/07/2012:05:00:00PM', '</w:t>
+      </w:r>
+      <w:proofErr w:type="spellStart"/>
+      <w:r>
+        <w:rPr>
+          <w:rFonts w:ascii="Courier New" w:hAnsi="Courier New" w:cs="Courier New"/>
+        </w:rPr>
+        <w:t>dd</w:t>
+      </w:r>
+      <w:proofErr w:type="spellEnd"/>
+      <w:r>
+        <w:rPr>
+          <w:rFonts w:ascii="Courier New" w:hAnsi="Courier New" w:cs="Courier New"/>
+        </w:rPr>
+        <w:t>/mm/</w:t>
+      </w:r>
+      <w:proofErr w:type="spellStart"/>
+      <w:r>
+        <w:rPr>
+          <w:rFonts w:ascii="Courier New" w:hAnsi="Courier New" w:cs="Courier New"/>
+        </w:rPr>
+        <w:t>yyyy:hh:mi:ssam</w:t>
+      </w:r>
+      <w:proofErr w:type="spellEnd"/>
+      <w:r>
+        <w:rPr>
+          <w:rFonts w:ascii="Courier New" w:hAnsi="Courier New" w:cs="Courier New"/>
+        </w:rPr>
+        <w:t>'),  39.99);</w:t>
+      </w:r>
+    </w:p>
+    <w:p>
+      <w:pPr>
+        <w:pStyle w:val="NoSpacing"/>
+        <w:rPr>
+          <w:rFonts w:ascii="Courier New" w:hAnsi="Courier New" w:cs="Courier New"/>
+        </w:rPr>
+      </w:pPr>
+      <w:r>
+        <w:rPr>
+          <w:rFonts w:ascii="Courier New" w:hAnsi="Courier New" w:cs="Courier New"/>
+        </w:rPr>
+        <w:t xml:space="preserve">INSERT INTO NH_BOOKING VALUES </w:t>
+      </w:r>
+    </w:p>
+    <w:p>
+      <w:pPr>
+        <w:pStyle w:val="NoSpacing"/>
+        <w:rPr>
+          <w:rFonts w:ascii="Courier New" w:hAnsi="Courier New" w:cs="Courier New"/>
+        </w:rPr>
+      </w:pPr>
+      <w:r>
+        <w:rPr>
+          <w:rFonts w:ascii="Courier New" w:hAnsi="Courier New" w:cs="Courier New"/>
+        </w:rPr>
+        <w:t xml:space="preserve">(10, 10, 14, 8, 6, </w:t>
+      </w:r>
+      <w:proofErr w:type="spellStart"/>
+      <w:r>
+        <w:rPr>
+          <w:rFonts w:ascii="Courier New" w:hAnsi="Courier New" w:cs="Courier New"/>
+        </w:rPr>
+        <w:t>to_date</w:t>
+      </w:r>
+      <w:proofErr w:type="spellEnd"/>
+      <w:r>
+        <w:rPr>
+          <w:rFonts w:ascii="Courier New" w:hAnsi="Courier New" w:cs="Courier New"/>
+        </w:rPr>
+        <w:t>('20/10/2012:07:00:00PM', '</w:t>
+      </w:r>
+      <w:proofErr w:type="spellStart"/>
+      <w:r>
+        <w:rPr>
+          <w:rFonts w:ascii="Courier New" w:hAnsi="Courier New" w:cs="Courier New"/>
+        </w:rPr>
+        <w:t>dd</w:t>
+      </w:r>
+      <w:proofErr w:type="spellEnd"/>
+      <w:r>
+        <w:rPr>
+          <w:rFonts w:ascii="Courier New" w:hAnsi="Courier New" w:cs="Courier New"/>
+        </w:rPr>
+        <w:t>/mm/</w:t>
+      </w:r>
+      <w:proofErr w:type="spellStart"/>
+      <w:r>
+        <w:rPr>
+          <w:rFonts w:ascii="Courier New" w:hAnsi="Courier New" w:cs="Courier New"/>
+        </w:rPr>
+        <w:t>yyyy:hh:mi:ssam</w:t>
+      </w:r>
+      <w:proofErr w:type="spellEnd"/>
+      <w:r>
+        <w:rPr>
+          <w:rFonts w:ascii="Courier New" w:hAnsi="Courier New" w:cs="Courier New"/>
+        </w:rPr>
+        <w:t>'), 49.99);</w:t>
+      </w:r>
+    </w:p>
+    <w:p>
+      <w:pPr>
+        <w:pStyle w:val="NoSpacing"/>
+        <w:rPr>
+          <w:rFonts w:ascii="Courier New" w:hAnsi="Courier New" w:cs="Courier New"/>
+        </w:rPr>
+      </w:pPr>
+      <w:r>
+        <w:rPr>
+          <w:rFonts w:ascii="Courier New" w:hAnsi="Courier New" w:cs="Courier New"/>
+        </w:rPr>
+        <w:t xml:space="preserve">INSERT INTO NH_BOOKING VALUES </w:t>
+      </w:r>
+    </w:p>
+    <w:p>
+      <w:pPr>
+        <w:pStyle w:val="NoSpacing"/>
+        <w:rPr>
+          <w:rFonts w:ascii="Courier New" w:hAnsi="Courier New" w:cs="Courier New"/>
+        </w:rPr>
+      </w:pPr>
+      <w:r>
+        <w:rPr>
+          <w:rFonts w:ascii="Courier New" w:hAnsi="Courier New" w:cs="Courier New"/>
+        </w:rPr>
+        <w:t xml:space="preserve">(11, 1, 11, 5, 8, </w:t>
+      </w:r>
+      <w:proofErr w:type="spellStart"/>
+      <w:r>
+        <w:rPr>
+          <w:rFonts w:ascii="Courier New" w:hAnsi="Courier New" w:cs="Courier New"/>
+        </w:rPr>
+        <w:t>to_date</w:t>
+      </w:r>
+      <w:proofErr w:type="spellEnd"/>
+      <w:r>
+        <w:rPr>
+          <w:rFonts w:ascii="Courier New" w:hAnsi="Courier New" w:cs="Courier New"/>
+        </w:rPr>
+        <w:t>('17/07/2012:08:00:00PM', '</w:t>
+      </w:r>
+      <w:proofErr w:type="spellStart"/>
+      <w:r>
+        <w:rPr>
+          <w:rFonts w:ascii="Courier New" w:hAnsi="Courier New" w:cs="Courier New"/>
+        </w:rPr>
+        <w:t>dd</w:t>
+      </w:r>
+      <w:proofErr w:type="spellEnd"/>
+      <w:r>
+        <w:rPr>
+          <w:rFonts w:ascii="Courier New" w:hAnsi="Courier New" w:cs="Courier New"/>
+        </w:rPr>
+        <w:t>/mm/</w:t>
+      </w:r>
+      <w:proofErr w:type="spellStart"/>
+      <w:r>
+        <w:rPr>
+          <w:rFonts w:ascii="Courier New" w:hAnsi="Courier New" w:cs="Courier New"/>
+        </w:rPr>
+        <w:t>yyyy:hh:mi:ssam</w:t>
+      </w:r>
+      <w:proofErr w:type="spellEnd"/>
+      <w:r>
+        <w:rPr>
+          <w:rFonts w:ascii="Courier New" w:hAnsi="Courier New" w:cs="Courier New"/>
+        </w:rPr>
+        <w:t>'), 59.99);</w:t>
+      </w:r>
+    </w:p>
+    <w:p>
+      <w:pPr>
+        <w:pStyle w:val="NoSpacing"/>
+        <w:rPr>
+          <w:rFonts w:ascii="Courier New" w:hAnsi="Courier New" w:cs="Courier New"/>
+        </w:rPr>
+      </w:pPr>
+      <w:r>
+        <w:rPr>
+          <w:rFonts w:ascii="Courier New" w:hAnsi="Courier New" w:cs="Courier New"/>
+        </w:rPr>
+        <w:t xml:space="preserve">INSERT INTO NH_BOOKING VALUES </w:t>
+      </w:r>
+    </w:p>
+    <w:p>
+      <w:pPr>
+        <w:pStyle w:val="NoSpacing"/>
+        <w:rPr>
+          <w:rFonts w:ascii="Courier New" w:hAnsi="Courier New" w:cs="Courier New"/>
+        </w:rPr>
+      </w:pPr>
+      <w:r>
+        <w:rPr>
+          <w:rFonts w:ascii="Courier New" w:hAnsi="Courier New" w:cs="Courier New"/>
+        </w:rPr>
+        <w:t xml:space="preserve">(12, 4, 5, 11, 13, </w:t>
+      </w:r>
+      <w:proofErr w:type="spellStart"/>
+      <w:r>
+        <w:rPr>
+          <w:rFonts w:ascii="Courier New" w:hAnsi="Courier New" w:cs="Courier New"/>
+        </w:rPr>
+        <w:t>to_date</w:t>
+      </w:r>
+      <w:proofErr w:type="spellEnd"/>
+      <w:r>
+        <w:rPr>
+          <w:rFonts w:ascii="Courier New" w:hAnsi="Courier New" w:cs="Courier New"/>
+        </w:rPr>
+        <w:t>('17/07/2012:07:00:00PM', '</w:t>
+      </w:r>
+      <w:proofErr w:type="spellStart"/>
+      <w:r>
+        <w:rPr>
+          <w:rFonts w:ascii="Courier New" w:hAnsi="Courier New" w:cs="Courier New"/>
+        </w:rPr>
+        <w:t>dd</w:t>
+      </w:r>
+      <w:proofErr w:type="spellEnd"/>
+      <w:r>
+        <w:rPr>
+          <w:rFonts w:ascii="Courier New" w:hAnsi="Courier New" w:cs="Courier New"/>
+        </w:rPr>
+        <w:t>/mm/</w:t>
+      </w:r>
+      <w:proofErr w:type="spellStart"/>
+      <w:r>
+        <w:rPr>
+          <w:rFonts w:ascii="Courier New" w:hAnsi="Courier New" w:cs="Courier New"/>
+        </w:rPr>
+        <w:t>yyyy:hh:mi:ssam</w:t>
+      </w:r>
+      <w:proofErr w:type="spellEnd"/>
+      <w:r>
+        <w:rPr>
+          <w:rFonts w:ascii="Courier New" w:hAnsi="Courier New" w:cs="Courier New"/>
+        </w:rPr>
+        <w:t>'), 43.3);</w:t>
+      </w:r>
+    </w:p>
+    <w:p>
+      <w:pPr>
+        <w:pStyle w:val="NoSpacing"/>
+        <w:rPr>
+          <w:rFonts w:ascii="Courier New" w:hAnsi="Courier New" w:cs="Courier New"/>
+        </w:rPr>
+      </w:pPr>
+      <w:r>
+        <w:rPr>
+          <w:rFonts w:ascii="Courier New" w:hAnsi="Courier New" w:cs="Courier New"/>
+        </w:rPr>
+        <w:t xml:space="preserve">INSERT INTO NH_BOOKING VALUES </w:t>
+      </w:r>
+    </w:p>
+    <w:p>
+      <w:pPr>
+        <w:pStyle w:val="NoSpacing"/>
+        <w:rPr>
+          <w:rFonts w:ascii="Courier New" w:hAnsi="Courier New" w:cs="Courier New"/>
+        </w:rPr>
+      </w:pPr>
+      <w:r>
+        <w:rPr>
+          <w:rFonts w:ascii="Courier New" w:hAnsi="Courier New" w:cs="Courier New"/>
+        </w:rPr>
+        <w:t xml:space="preserve">(13, 7, 3, 10, 12, </w:t>
+      </w:r>
+      <w:proofErr w:type="spellStart"/>
+      <w:r>
+        <w:rPr>
+          <w:rFonts w:ascii="Courier New" w:hAnsi="Courier New" w:cs="Courier New"/>
+        </w:rPr>
+        <w:t>to_date</w:t>
+      </w:r>
+      <w:proofErr w:type="spellEnd"/>
+      <w:r>
+        <w:rPr>
+          <w:rFonts w:ascii="Courier New" w:hAnsi="Courier New" w:cs="Courier New"/>
+        </w:rPr>
+        <w:t>('17/07/2012:06:00:00PM', '</w:t>
+      </w:r>
+      <w:proofErr w:type="spellStart"/>
+      <w:r>
+        <w:rPr>
+          <w:rFonts w:ascii="Courier New" w:hAnsi="Courier New" w:cs="Courier New"/>
+        </w:rPr>
+        <w:t>dd</w:t>
+      </w:r>
+      <w:proofErr w:type="spellEnd"/>
+      <w:r>
+        <w:rPr>
+          <w:rFonts w:ascii="Courier New" w:hAnsi="Courier New" w:cs="Courier New"/>
+        </w:rPr>
+        <w:t>/mm/</w:t>
+      </w:r>
+      <w:proofErr w:type="spellStart"/>
+      <w:r>
+        <w:rPr>
+          <w:rFonts w:ascii="Courier New" w:hAnsi="Courier New" w:cs="Courier New"/>
+        </w:rPr>
+        <w:t>yyyy:hh:mi:ssam</w:t>
+      </w:r>
+      <w:proofErr w:type="spellEnd"/>
+      <w:r>
+        <w:rPr>
+          <w:rFonts w:ascii="Courier New" w:hAnsi="Courier New" w:cs="Courier New"/>
+        </w:rPr>
+        <w:t>'), 117);</w:t>
+      </w:r>
+    </w:p>
+    <w:p>
+      <w:pPr>
+        <w:pStyle w:val="NoSpacing"/>
+        <w:rPr>
+          <w:rFonts w:ascii="Courier New" w:hAnsi="Courier New" w:cs="Courier New"/>
+        </w:rPr>
+      </w:pPr>
+      <w:r>
+        <w:rPr>
+          <w:rFonts w:ascii="Courier New" w:hAnsi="Courier New" w:cs="Courier New"/>
+        </w:rPr>
+        <w:t xml:space="preserve">INSERT INTO NH_BOOKING VALUES </w:t>
+      </w:r>
+    </w:p>
+    <w:p>
+      <w:pPr>
+        <w:pStyle w:val="NoSpacing"/>
+        <w:rPr>
+          <w:rFonts w:ascii="Courier New" w:hAnsi="Courier New" w:cs="Courier New"/>
+        </w:rPr>
+      </w:pPr>
+      <w:r>
+        <w:rPr>
+          <w:rFonts w:ascii="Courier New" w:hAnsi="Courier New" w:cs="Courier New"/>
+        </w:rPr>
+        <w:t xml:space="preserve">(14, 8, 7, 12, 10, </w:t>
+      </w:r>
+      <w:proofErr w:type="spellStart"/>
+      <w:r>
+        <w:rPr>
+          <w:rFonts w:ascii="Courier New" w:hAnsi="Courier New" w:cs="Courier New"/>
+        </w:rPr>
+        <w:t>to_date</w:t>
+      </w:r>
+      <w:proofErr w:type="spellEnd"/>
+      <w:r>
+        <w:rPr>
+          <w:rFonts w:ascii="Courier New" w:hAnsi="Courier New" w:cs="Courier New"/>
+        </w:rPr>
+        <w:t>('18/09/2010:06:00:00PM', '</w:t>
+      </w:r>
+      <w:proofErr w:type="spellStart"/>
+      <w:r>
+        <w:rPr>
+          <w:rFonts w:ascii="Courier New" w:hAnsi="Courier New" w:cs="Courier New"/>
+        </w:rPr>
+        <w:t>dd</w:t>
+      </w:r>
+      <w:proofErr w:type="spellEnd"/>
+      <w:r>
+        <w:rPr>
+          <w:rFonts w:ascii="Courier New" w:hAnsi="Courier New" w:cs="Courier New"/>
+        </w:rPr>
+        <w:t>/mm/</w:t>
+      </w:r>
+      <w:proofErr w:type="spellStart"/>
+      <w:r>
+        <w:rPr>
+          <w:rFonts w:ascii="Courier New" w:hAnsi="Courier New" w:cs="Courier New"/>
+        </w:rPr>
+        <w:t>yyyy:hh:mi:ssam</w:t>
+      </w:r>
+      <w:proofErr w:type="spellEnd"/>
+      <w:r>
+        <w:rPr>
+          <w:rFonts w:ascii="Courier New" w:hAnsi="Courier New" w:cs="Courier New"/>
+        </w:rPr>
+        <w:t>'), 65.4);</w:t>
+      </w:r>
+    </w:p>
+    <w:p>
+      <w:pPr>
+        <w:pStyle w:val="NoSpacing"/>
+        <w:rPr>
+          <w:rFonts w:ascii="Courier New" w:hAnsi="Courier New" w:cs="Courier New"/>
+        </w:rPr>
+      </w:pPr>
+      <w:r>
+        <w:rPr>
+          <w:rFonts w:ascii="Courier New" w:hAnsi="Courier New" w:cs="Courier New"/>
+        </w:rPr>
+        <w:t xml:space="preserve">INSERT INTO NH_BOOKING VALUES </w:t>
+      </w:r>
+    </w:p>
+    <w:p>
+      <w:pPr>
+        <w:pStyle w:val="NoSpacing"/>
+        <w:rPr>
+          <w:rFonts w:ascii="Courier New" w:hAnsi="Courier New" w:cs="Courier New"/>
+        </w:rPr>
+      </w:pPr>
+      <w:r>
+        <w:rPr>
+          <w:rFonts w:ascii="Courier New" w:hAnsi="Courier New" w:cs="Courier New"/>
+        </w:rPr>
+        <w:t xml:space="preserve">(15, 2, 8, 14, 5, </w:t>
+      </w:r>
+      <w:proofErr w:type="spellStart"/>
+      <w:r>
+        <w:rPr>
+          <w:rFonts w:ascii="Courier New" w:hAnsi="Courier New" w:cs="Courier New"/>
+        </w:rPr>
+        <w:t>to_date</w:t>
+      </w:r>
+      <w:proofErr w:type="spellEnd"/>
+      <w:r>
+        <w:rPr>
+          <w:rFonts w:ascii="Courier New" w:hAnsi="Courier New" w:cs="Courier New"/>
+        </w:rPr>
+        <w:t>('12/12/2011:03:00:00PM', '</w:t>
+      </w:r>
+      <w:proofErr w:type="spellStart"/>
+      <w:r>
+        <w:rPr>
+          <w:rFonts w:ascii="Courier New" w:hAnsi="Courier New" w:cs="Courier New"/>
+        </w:rPr>
+        <w:t>dd</w:t>
+      </w:r>
+      <w:proofErr w:type="spellEnd"/>
+      <w:r>
+        <w:rPr>
+          <w:rFonts w:ascii="Courier New" w:hAnsi="Courier New" w:cs="Courier New"/>
+        </w:rPr>
+        <w:t>/mm/</w:t>
+      </w:r>
+      <w:proofErr w:type="spellStart"/>
+      <w:r>
+        <w:rPr>
+          <w:rFonts w:ascii="Courier New" w:hAnsi="Courier New" w:cs="Courier New"/>
+        </w:rPr>
+        <w:t>yyyy:hh:mi:ssam</w:t>
+      </w:r>
+      <w:proofErr w:type="spellEnd"/>
+      <w:r>
+        <w:rPr>
+          <w:rFonts w:ascii="Courier New" w:hAnsi="Courier New" w:cs="Courier New"/>
+        </w:rPr>
+        <w:t>'), 23.6);</w:t>
+      </w:r>
+    </w:p>
+    <w:p>
+      <w:pPr>
+        <w:pStyle w:val="NoSpacing"/>
+        <w:rPr>
+          <w:rFonts w:ascii="Courier New" w:hAnsi="Courier New" w:cs="Courier New"/>
+        </w:rPr>
+      </w:pPr>
+      <w:r>
+        <w:rPr>
+          <w:rFonts w:ascii="Courier New" w:hAnsi="Courier New" w:cs="Courier New"/>
+        </w:rPr>
+        <w:t xml:space="preserve">INSERT INTO NH_BOOKING VALUES </w:t>
+      </w:r>
+    </w:p>
+    <w:p>
+      <w:pPr>
+        <w:pStyle w:val="NoSpacing"/>
+        <w:rPr>
+          <w:rFonts w:ascii="Courier New" w:hAnsi="Courier New" w:cs="Courier New"/>
+        </w:rPr>
+      </w:pPr>
+      <w:r>
+        <w:rPr>
+          <w:rFonts w:ascii="Courier New" w:hAnsi="Courier New" w:cs="Courier New"/>
+        </w:rPr>
+        <w:t xml:space="preserve">(16, 7, 2, 4, 6, </w:t>
+      </w:r>
+      <w:proofErr w:type="spellStart"/>
+      <w:r>
+        <w:rPr>
+          <w:rFonts w:ascii="Courier New" w:hAnsi="Courier New" w:cs="Courier New"/>
+        </w:rPr>
+        <w:t>to_date</w:t>
+      </w:r>
+      <w:proofErr w:type="spellEnd"/>
+      <w:r>
+        <w:rPr>
+          <w:rFonts w:ascii="Courier New" w:hAnsi="Courier New" w:cs="Courier New"/>
+        </w:rPr>
+        <w:t>('14/09/2010:12:00:00PM', '</w:t>
+      </w:r>
+      <w:proofErr w:type="spellStart"/>
+      <w:r>
+        <w:rPr>
+          <w:rFonts w:ascii="Courier New" w:hAnsi="Courier New" w:cs="Courier New"/>
+        </w:rPr>
+        <w:t>dd</w:t>
+      </w:r>
+      <w:proofErr w:type="spellEnd"/>
+      <w:r>
+        <w:rPr>
+          <w:rFonts w:ascii="Courier New" w:hAnsi="Courier New" w:cs="Courier New"/>
+        </w:rPr>
+        <w:t>/mm/</w:t>
+      </w:r>
+      <w:proofErr w:type="spellStart"/>
+      <w:r>
+        <w:rPr>
+          <w:rFonts w:ascii="Courier New" w:hAnsi="Courier New" w:cs="Courier New"/>
+        </w:rPr>
+        <w:t>yyyy:hh:mi:ssam</w:t>
+      </w:r>
+      <w:proofErr w:type="spellEnd"/>
+      <w:r>
+        <w:rPr>
+          <w:rFonts w:ascii="Courier New" w:hAnsi="Courier New" w:cs="Courier New"/>
+        </w:rPr>
+        <w:t>'), 32.3);</w:t>
+      </w:r>
+    </w:p>
+    <w:p>
+      <w:pPr>
+        <w:pStyle w:val="NoSpacing"/>
+        <w:rPr>
+          <w:rFonts w:ascii="Courier New" w:hAnsi="Courier New" w:cs="Courier New"/>
+        </w:rPr>
+      </w:pPr>
+      <w:r>
+        <w:rPr>
+          <w:rFonts w:ascii="Courier New" w:hAnsi="Courier New" w:cs="Courier New"/>
+        </w:rPr>
+        <w:t xml:space="preserve">INSERT INTO NH_BOOKING VALUES </w:t>
+      </w:r>
+    </w:p>
+    <w:p>
+      <w:pPr>
+        <w:pStyle w:val="NoSpacing"/>
+        <w:rPr>
+          <w:rFonts w:ascii="Courier New" w:hAnsi="Courier New" w:cs="Courier New"/>
+        </w:rPr>
+      </w:pPr>
+      <w:r>
+        <w:rPr>
+          <w:rFonts w:ascii="Courier New" w:hAnsi="Courier New" w:cs="Courier New"/>
+        </w:rPr>
+        <w:t xml:space="preserve">(17, 4, 4, 2, 2, </w:t>
+      </w:r>
+      <w:proofErr w:type="spellStart"/>
+      <w:r>
+        <w:rPr>
+          <w:rFonts w:ascii="Courier New" w:hAnsi="Courier New" w:cs="Courier New"/>
+        </w:rPr>
+        <w:t>to_date</w:t>
+      </w:r>
+      <w:proofErr w:type="spellEnd"/>
+      <w:r>
+        <w:rPr>
+          <w:rFonts w:ascii="Courier New" w:hAnsi="Courier New" w:cs="Courier New"/>
+        </w:rPr>
+        <w:t>('04/08/2012:02:00:00PM', '</w:t>
+      </w:r>
+      <w:proofErr w:type="spellStart"/>
+      <w:r>
+        <w:rPr>
+          <w:rFonts w:ascii="Courier New" w:hAnsi="Courier New" w:cs="Courier New"/>
+        </w:rPr>
+        <w:t>dd</w:t>
+      </w:r>
+      <w:proofErr w:type="spellEnd"/>
+      <w:r>
+        <w:rPr>
+          <w:rFonts w:ascii="Courier New" w:hAnsi="Courier New" w:cs="Courier New"/>
+        </w:rPr>
+        <w:t>/mm/</w:t>
+      </w:r>
+      <w:proofErr w:type="spellStart"/>
+      <w:r>
+        <w:rPr>
+          <w:rFonts w:ascii="Courier New" w:hAnsi="Courier New" w:cs="Courier New"/>
+        </w:rPr>
+        <w:t>yyyy:hh:mi:ssam</w:t>
+      </w:r>
+      <w:proofErr w:type="spellEnd"/>
+      <w:r>
+        <w:rPr>
+          <w:rFonts w:ascii="Courier New" w:hAnsi="Courier New" w:cs="Courier New"/>
+        </w:rPr>
+        <w:t>'), 56.7);</w:t>
+      </w:r>
+    </w:p>
+    <w:p>
+      <w:pPr>
+        <w:pStyle w:val="NoSpacing"/>
+        <w:rPr>
+          <w:rFonts w:ascii="Courier New" w:hAnsi="Courier New" w:cs="Courier New"/>
+        </w:rPr>
+      </w:pPr>
+      <w:r>
+        <w:rPr>
+          <w:rFonts w:ascii="Courier New" w:hAnsi="Courier New" w:cs="Courier New"/>
+        </w:rPr>
+        <w:lastRenderedPageBreak/>
+        <w:t xml:space="preserve">INSERT INTO NH_BOOKING VALUES </w:t>
+      </w:r>
+    </w:p>
+    <w:p>
+      <w:pPr>
+        <w:pStyle w:val="NoSpacing"/>
+        <w:rPr>
+          <w:rFonts w:ascii="Courier New" w:hAnsi="Courier New" w:cs="Courier New"/>
+        </w:rPr>
+      </w:pPr>
+      <w:r>
+        <w:rPr>
+          <w:rFonts w:ascii="Courier New" w:hAnsi="Courier New" w:cs="Courier New"/>
+        </w:rPr>
+        <w:t xml:space="preserve">(18, 12, 11, 8, 7, </w:t>
+      </w:r>
+      <w:proofErr w:type="spellStart"/>
+      <w:r>
+        <w:rPr>
+          <w:rFonts w:ascii="Courier New" w:hAnsi="Courier New" w:cs="Courier New"/>
+        </w:rPr>
+        <w:t>to_date</w:t>
+      </w:r>
+      <w:proofErr w:type="spellEnd"/>
+      <w:r>
+        <w:rPr>
+          <w:rFonts w:ascii="Courier New" w:hAnsi="Courier New" w:cs="Courier New"/>
+        </w:rPr>
+        <w:t>('16/07/2010:10:00:00PM', '</w:t>
+      </w:r>
+      <w:proofErr w:type="spellStart"/>
+      <w:r>
+        <w:rPr>
+          <w:rFonts w:ascii="Courier New" w:hAnsi="Courier New" w:cs="Courier New"/>
+        </w:rPr>
+        <w:t>dd</w:t>
+      </w:r>
+      <w:proofErr w:type="spellEnd"/>
+      <w:r>
+        <w:rPr>
+          <w:rFonts w:ascii="Courier New" w:hAnsi="Courier New" w:cs="Courier New"/>
+        </w:rPr>
+        <w:t>/mm/</w:t>
+      </w:r>
+      <w:proofErr w:type="spellStart"/>
+      <w:r>
+        <w:rPr>
+          <w:rFonts w:ascii="Courier New" w:hAnsi="Courier New" w:cs="Courier New"/>
+        </w:rPr>
+        <w:t>yyyy:hh:mi:ssam</w:t>
+      </w:r>
+      <w:proofErr w:type="spellEnd"/>
+      <w:r>
+        <w:rPr>
+          <w:rFonts w:ascii="Courier New" w:hAnsi="Courier New" w:cs="Courier New"/>
+        </w:rPr>
+        <w:t>'), 55);</w:t>
+      </w:r>
+    </w:p>
+    <w:p>
+      <w:pPr>
+        <w:pStyle w:val="NoSpacing"/>
+        <w:rPr>
+          <w:rFonts w:ascii="Courier New" w:hAnsi="Courier New" w:cs="Courier New"/>
+        </w:rPr>
+      </w:pPr>
+      <w:r>
+        <w:rPr>
+          <w:rFonts w:ascii="Courier New" w:hAnsi="Courier New" w:cs="Courier New"/>
+        </w:rPr>
+        <w:t xml:space="preserve">INSERT INTO NH_BOOKING VALUES </w:t>
+      </w:r>
+    </w:p>
+    <w:p>
+      <w:pPr>
+        <w:pStyle w:val="NoSpacing"/>
+        <w:rPr>
+          <w:rFonts w:ascii="Courier New" w:hAnsi="Courier New" w:cs="Courier New"/>
+        </w:rPr>
+      </w:pPr>
+      <w:r>
+        <w:rPr>
+          <w:rFonts w:ascii="Courier New" w:hAnsi="Courier New" w:cs="Courier New"/>
+        </w:rPr>
+        <w:t xml:space="preserve">(19, 13, 6, 15, 1, </w:t>
+      </w:r>
+      <w:proofErr w:type="spellStart"/>
+      <w:r>
+        <w:rPr>
+          <w:rFonts w:ascii="Courier New" w:hAnsi="Courier New" w:cs="Courier New"/>
+        </w:rPr>
+        <w:t>to_date</w:t>
+      </w:r>
+      <w:proofErr w:type="spellEnd"/>
+      <w:r>
+        <w:rPr>
+          <w:rFonts w:ascii="Courier New" w:hAnsi="Courier New" w:cs="Courier New"/>
+        </w:rPr>
+        <w:t>('16/07/2010:09:00:00PM', '</w:t>
+      </w:r>
+      <w:proofErr w:type="spellStart"/>
+      <w:r>
+        <w:rPr>
+          <w:rFonts w:ascii="Courier New" w:hAnsi="Courier New" w:cs="Courier New"/>
+        </w:rPr>
+        <w:t>dd</w:t>
+      </w:r>
+      <w:proofErr w:type="spellEnd"/>
+      <w:r>
+        <w:rPr>
+          <w:rFonts w:ascii="Courier New" w:hAnsi="Courier New" w:cs="Courier New"/>
+        </w:rPr>
+        <w:t>/mm/</w:t>
+      </w:r>
+      <w:proofErr w:type="spellStart"/>
+      <w:r>
+        <w:rPr>
+          <w:rFonts w:ascii="Courier New" w:hAnsi="Courier New" w:cs="Courier New"/>
+        </w:rPr>
+        <w:t>yyyy:hh:mi:ssam</w:t>
+      </w:r>
+      <w:proofErr w:type="spellEnd"/>
+      <w:r>
+        <w:rPr>
+          <w:rFonts w:ascii="Courier New" w:hAnsi="Courier New" w:cs="Courier New"/>
+        </w:rPr>
+        <w:t>'), 42);</w:t>
+      </w:r>
+    </w:p>
+    <w:p>
+      <w:pPr>
+        <w:pStyle w:val="NoSpacing"/>
+        <w:rPr>
+          <w:rFonts w:ascii="Courier New" w:hAnsi="Courier New" w:cs="Courier New"/>
+        </w:rPr>
+      </w:pPr>
+      <w:r>
+        <w:rPr>
+          <w:rFonts w:ascii="Courier New" w:hAnsi="Courier New" w:cs="Courier New"/>
+        </w:rPr>
+        <w:t xml:space="preserve">INSERT INTO NH_BOOKING VALUES </w:t>
+      </w:r>
+    </w:p>
+    <w:p>
+      <w:pPr>
+        <w:pStyle w:val="NoSpacing"/>
+        <w:rPr>
+          <w:rFonts w:ascii="Courier New" w:hAnsi="Courier New" w:cs="Courier New"/>
+        </w:rPr>
+      </w:pPr>
+      <w:r>
+        <w:rPr>
+          <w:rFonts w:ascii="Courier New" w:hAnsi="Courier New" w:cs="Courier New"/>
+        </w:rPr>
+        <w:t xml:space="preserve">(20, 1, 3, 1, 12, </w:t>
+      </w:r>
+      <w:proofErr w:type="spellStart"/>
+      <w:r>
+        <w:rPr>
+          <w:rFonts w:ascii="Courier New" w:hAnsi="Courier New" w:cs="Courier New"/>
+        </w:rPr>
+        <w:t>to_date</w:t>
+      </w:r>
+      <w:proofErr w:type="spellEnd"/>
+      <w:r>
+        <w:rPr>
+          <w:rFonts w:ascii="Courier New" w:hAnsi="Courier New" w:cs="Courier New"/>
+        </w:rPr>
+        <w:t>('20/07/2010:02:00:00PM', '</w:t>
+      </w:r>
+      <w:proofErr w:type="spellStart"/>
+      <w:r>
+        <w:rPr>
+          <w:rFonts w:ascii="Courier New" w:hAnsi="Courier New" w:cs="Courier New"/>
+        </w:rPr>
+        <w:t>dd</w:t>
+      </w:r>
+      <w:proofErr w:type="spellEnd"/>
+      <w:r>
+        <w:rPr>
+          <w:rFonts w:ascii="Courier New" w:hAnsi="Courier New" w:cs="Courier New"/>
+        </w:rPr>
+        <w:t>/mm/</w:t>
+      </w:r>
+      <w:proofErr w:type="spellStart"/>
+      <w:r>
+        <w:rPr>
+          <w:rFonts w:ascii="Courier New" w:hAnsi="Courier New" w:cs="Courier New"/>
+        </w:rPr>
+        <w:t>yyyy:hh:mi:ssam</w:t>
+      </w:r>
+      <w:proofErr w:type="spellEnd"/>
+      <w:r>
+        <w:rPr>
+          <w:rFonts w:ascii="Courier New" w:hAnsi="Courier New" w:cs="Courier New"/>
+        </w:rPr>
+        <w:t>'), 49.99);</w:t>
       </w:r>
     </w:p>
     <w:p>
@@ -6730,7 +7837,6 @@
         <w:rPr>
           <w:rFonts w:ascii="Courier New" w:hAnsi="Courier New" w:cs="Courier New"/>
         </w:rPr>
-        <w:lastRenderedPageBreak/>
         <w:t xml:space="preserve">    ) </w:t>
       </w:r>
     </w:p>
@@ -7119,13 +8225,6 @@
         </w:rPr>
         <w:t>;</w:t>
       </w:r>
-    </w:p>
-    <w:p>
-      <w:pPr>
-        <w:rPr>
-          <w:rFonts w:ascii="Courier New" w:hAnsi="Courier New" w:cs="Courier New"/>
-        </w:rPr>
-      </w:pPr>
       <w:r>
         <w:rPr>
           <w:rFonts w:ascii="Courier New" w:hAnsi="Courier New" w:cs="Courier New"/>
@@ -25507,7 +26606,7 @@
 </file>
 
 <file path=customXml/itemProps1.xml><?xml version="1.0" encoding="utf-8"?>
-<ds:datastoreItem xmlns:ds="http://schemas.openxmlformats.org/officeDocument/2006/customXml" ds:itemID="{55798435-28CA-408E-B5CA-12B7316AC6C3}">
+<ds:datastoreItem xmlns:ds="http://schemas.openxmlformats.org/officeDocument/2006/customXml" ds:itemID="{115B54C1-83CF-4C0E-88C9-EAF9D080843F}">
   <ds:schemaRefs>
     <ds:schemaRef ds:uri="http://schemas.openxmlformats.org/officeDocument/2006/bibliography"/>
   </ds:schemaRefs>

</xml_diff>

<commit_message>
Finished with the queries
</commit_message>
<xml_diff>
--- a/DB assessment.docx
+++ b/DB assessment.docx
@@ -23473,17 +23473,480 @@
     </w:p>
     <w:p>
       <w:pPr>
-        <w:rPr>
-          <w:rFonts w:asciiTheme="majorHAnsi" w:eastAsiaTheme="majorEastAsia" w:hAnsiTheme="majorHAnsi" w:cstheme="majorBidi"/>
-          <w:b/>
-          <w:bCs/>
-          <w:color w:val="365F91" w:themeColor="accent1" w:themeShade="BF"/>
-          <w:sz w:val="28"/>
-          <w:szCs w:val="28"/>
+        <w:pStyle w:val="NoSpacing"/>
+        <w:rPr>
+          <w:rFonts w:ascii="Courier New" w:hAnsi="Courier New" w:cs="Courier New"/>
         </w:rPr>
       </w:pPr>
       <w:bookmarkStart w:id="18" w:name="_Toc341098579"/>
       <w:r>
+        <w:rPr>
+          <w:rFonts w:ascii="Courier New" w:hAnsi="Courier New" w:cs="Courier New"/>
+        </w:rPr>
+        <w:t xml:space="preserve">SELECT </w:t>
+      </w:r>
+      <w:proofErr w:type="spellStart"/>
+      <w:r>
+        <w:rPr>
+          <w:rFonts w:ascii="Courier New" w:hAnsi="Courier New" w:cs="Courier New"/>
+        </w:rPr>
+        <w:t>B.BookingID</w:t>
+      </w:r>
+      <w:proofErr w:type="spellEnd"/>
+      <w:r>
+        <w:rPr>
+          <w:rFonts w:ascii="Courier New" w:hAnsi="Courier New" w:cs="Courier New"/>
+        </w:rPr>
+        <w:t>, TO_CHAR(B."Date",'hh24:mi:ss') AS DATETIME,</w:t>
+      </w:r>
+    </w:p>
+    <w:p>
+      <w:pPr>
+        <w:pStyle w:val="NoSpacing"/>
+        <w:rPr>
+          <w:rFonts w:ascii="Courier New" w:hAnsi="Courier New" w:cs="Courier New"/>
+        </w:rPr>
+      </w:pPr>
+      <w:r>
+        <w:rPr>
+          <w:rFonts w:ascii="Courier New" w:hAnsi="Courier New" w:cs="Courier New"/>
+        </w:rPr>
+        <w:t xml:space="preserve">  E.NAME AS </w:t>
+      </w:r>
+      <w:proofErr w:type="spellStart"/>
+      <w:r>
+        <w:rPr>
+          <w:rFonts w:ascii="Courier New" w:hAnsi="Courier New" w:cs="Courier New"/>
+        </w:rPr>
+        <w:t>Emp_Name</w:t>
+      </w:r>
+      <w:proofErr w:type="spellEnd"/>
+      <w:r>
+        <w:rPr>
+          <w:rFonts w:ascii="Courier New" w:hAnsi="Courier New" w:cs="Courier New"/>
+        </w:rPr>
+        <w:t xml:space="preserve">, </w:t>
+      </w:r>
+      <w:proofErr w:type="spellStart"/>
+      <w:r>
+        <w:rPr>
+          <w:rFonts w:ascii="Courier New" w:hAnsi="Courier New" w:cs="Courier New"/>
+        </w:rPr>
+        <w:t>E.Surname</w:t>
+      </w:r>
+      <w:proofErr w:type="spellEnd"/>
+      <w:r>
+        <w:rPr>
+          <w:rFonts w:ascii="Courier New" w:hAnsi="Courier New" w:cs="Courier New"/>
+        </w:rPr>
+        <w:t xml:space="preserve"> AS </w:t>
+      </w:r>
+      <w:proofErr w:type="spellStart"/>
+      <w:r>
+        <w:rPr>
+          <w:rFonts w:ascii="Courier New" w:hAnsi="Courier New" w:cs="Courier New"/>
+        </w:rPr>
+        <w:t>Emp_Surname</w:t>
+      </w:r>
+      <w:proofErr w:type="spellEnd"/>
+      <w:r>
+        <w:rPr>
+          <w:rFonts w:ascii="Courier New" w:hAnsi="Courier New" w:cs="Courier New"/>
+        </w:rPr>
+        <w:t xml:space="preserve">, </w:t>
+      </w:r>
+    </w:p>
+    <w:p>
+      <w:pPr>
+        <w:pStyle w:val="NoSpacing"/>
+        <w:rPr>
+          <w:rFonts w:ascii="Courier New" w:hAnsi="Courier New" w:cs="Courier New"/>
+        </w:rPr>
+      </w:pPr>
+      <w:r>
+        <w:rPr>
+          <w:rFonts w:ascii="Courier New" w:hAnsi="Courier New" w:cs="Courier New"/>
+        </w:rPr>
+        <w:t xml:space="preserve">  </w:t>
+      </w:r>
+      <w:proofErr w:type="spellStart"/>
+      <w:r>
+        <w:rPr>
+          <w:rFonts w:ascii="Courier New" w:hAnsi="Courier New" w:cs="Courier New"/>
+        </w:rPr>
+        <w:t>M.Name</w:t>
+      </w:r>
+      <w:proofErr w:type="spellEnd"/>
+      <w:r>
+        <w:rPr>
+          <w:rFonts w:ascii="Courier New" w:hAnsi="Courier New" w:cs="Courier New"/>
+        </w:rPr>
+        <w:t xml:space="preserve"> AS </w:t>
+      </w:r>
+      <w:proofErr w:type="spellStart"/>
+      <w:r>
+        <w:rPr>
+          <w:rFonts w:ascii="Courier New" w:hAnsi="Courier New" w:cs="Courier New"/>
+        </w:rPr>
+        <w:t>Mgr_Name</w:t>
+      </w:r>
+      <w:proofErr w:type="spellEnd"/>
+      <w:r>
+        <w:rPr>
+          <w:rFonts w:ascii="Courier New" w:hAnsi="Courier New" w:cs="Courier New"/>
+        </w:rPr>
+        <w:t xml:space="preserve">, </w:t>
+      </w:r>
+      <w:proofErr w:type="spellStart"/>
+      <w:r>
+        <w:rPr>
+          <w:rFonts w:ascii="Courier New" w:hAnsi="Courier New" w:cs="Courier New"/>
+        </w:rPr>
+        <w:t>M.Surname</w:t>
+      </w:r>
+      <w:proofErr w:type="spellEnd"/>
+      <w:r>
+        <w:rPr>
+          <w:rFonts w:ascii="Courier New" w:hAnsi="Courier New" w:cs="Courier New"/>
+        </w:rPr>
+        <w:t xml:space="preserve"> AS </w:t>
+      </w:r>
+      <w:proofErr w:type="spellStart"/>
+      <w:r>
+        <w:rPr>
+          <w:rFonts w:ascii="Courier New" w:hAnsi="Courier New" w:cs="Courier New"/>
+        </w:rPr>
+        <w:t>Mgr_Surname</w:t>
+      </w:r>
+      <w:proofErr w:type="spellEnd"/>
+    </w:p>
+    <w:p>
+      <w:pPr>
+        <w:pStyle w:val="NoSpacing"/>
+        <w:rPr>
+          <w:rFonts w:ascii="Courier New" w:hAnsi="Courier New" w:cs="Courier New"/>
+        </w:rPr>
+      </w:pPr>
+      <w:r>
+        <w:rPr>
+          <w:rFonts w:ascii="Courier New" w:hAnsi="Courier New" w:cs="Courier New"/>
+        </w:rPr>
+        <w:t>FROM NH_EMPLOYEE M, NH_BOOKING B</w:t>
+      </w:r>
+    </w:p>
+    <w:p>
+      <w:pPr>
+        <w:pStyle w:val="NoSpacing"/>
+        <w:rPr>
+          <w:rFonts w:ascii="Courier New" w:hAnsi="Courier New" w:cs="Courier New"/>
+        </w:rPr>
+      </w:pPr>
+      <w:r>
+        <w:rPr>
+          <w:rFonts w:ascii="Courier New" w:hAnsi="Courier New" w:cs="Courier New"/>
+        </w:rPr>
+        <w:t xml:space="preserve">INNER JOIN NH_CUSTOMER C ON </w:t>
+      </w:r>
+      <w:proofErr w:type="spellStart"/>
+      <w:r>
+        <w:rPr>
+          <w:rFonts w:ascii="Courier New" w:hAnsi="Courier New" w:cs="Courier New"/>
+        </w:rPr>
+        <w:t>C.CustomerID</w:t>
+      </w:r>
+      <w:proofErr w:type="spellEnd"/>
+      <w:r>
+        <w:rPr>
+          <w:rFonts w:ascii="Courier New" w:hAnsi="Courier New" w:cs="Courier New"/>
+        </w:rPr>
+        <w:t xml:space="preserve"> = </w:t>
+      </w:r>
+      <w:proofErr w:type="spellStart"/>
+      <w:r>
+        <w:rPr>
+          <w:rFonts w:ascii="Courier New" w:hAnsi="Courier New" w:cs="Courier New"/>
+        </w:rPr>
+        <w:t>B.CustomerID</w:t>
+      </w:r>
+      <w:proofErr w:type="spellEnd"/>
+    </w:p>
+    <w:p>
+      <w:pPr>
+        <w:pStyle w:val="NoSpacing"/>
+        <w:rPr>
+          <w:rFonts w:ascii="Courier New" w:hAnsi="Courier New" w:cs="Courier New"/>
+        </w:rPr>
+      </w:pPr>
+      <w:r>
+        <w:rPr>
+          <w:rFonts w:ascii="Courier New" w:hAnsi="Courier New" w:cs="Courier New"/>
+        </w:rPr>
+        <w:t xml:space="preserve">INNER JOIN NH_EMPLOYEE E ON </w:t>
+      </w:r>
+      <w:proofErr w:type="spellStart"/>
+      <w:r>
+        <w:rPr>
+          <w:rFonts w:ascii="Courier New" w:hAnsi="Courier New" w:cs="Courier New"/>
+        </w:rPr>
+        <w:t>E.EmployeeID</w:t>
+      </w:r>
+      <w:proofErr w:type="spellEnd"/>
+      <w:r>
+        <w:rPr>
+          <w:rFonts w:ascii="Courier New" w:hAnsi="Courier New" w:cs="Courier New"/>
+        </w:rPr>
+        <w:t xml:space="preserve"> = </w:t>
+      </w:r>
+      <w:proofErr w:type="spellStart"/>
+      <w:r>
+        <w:rPr>
+          <w:rFonts w:ascii="Courier New" w:hAnsi="Courier New" w:cs="Courier New"/>
+        </w:rPr>
+        <w:t>B.EmployeeID</w:t>
+      </w:r>
+      <w:proofErr w:type="spellEnd"/>
+    </w:p>
+    <w:p>
+      <w:pPr>
+        <w:pStyle w:val="NoSpacing"/>
+        <w:rPr>
+          <w:rFonts w:ascii="Courier New" w:hAnsi="Courier New" w:cs="Courier New"/>
+        </w:rPr>
+      </w:pPr>
+      <w:r>
+        <w:rPr>
+          <w:rFonts w:ascii="Courier New" w:hAnsi="Courier New" w:cs="Courier New"/>
+        </w:rPr>
+        <w:t xml:space="preserve">INNER JOIN NH_ROOM R ON </w:t>
+      </w:r>
+      <w:proofErr w:type="spellStart"/>
+      <w:r>
+        <w:rPr>
+          <w:rFonts w:ascii="Courier New" w:hAnsi="Courier New" w:cs="Courier New"/>
+        </w:rPr>
+        <w:t>R.RoomID</w:t>
+      </w:r>
+      <w:proofErr w:type="spellEnd"/>
+      <w:r>
+        <w:rPr>
+          <w:rFonts w:ascii="Courier New" w:hAnsi="Courier New" w:cs="Courier New"/>
+        </w:rPr>
+        <w:t xml:space="preserve"> = </w:t>
+      </w:r>
+      <w:proofErr w:type="spellStart"/>
+      <w:r>
+        <w:rPr>
+          <w:rFonts w:ascii="Courier New" w:hAnsi="Courier New" w:cs="Courier New"/>
+        </w:rPr>
+        <w:t>B.RoomID</w:t>
+      </w:r>
+      <w:proofErr w:type="spellEnd"/>
+    </w:p>
+    <w:p>
+      <w:pPr>
+        <w:pStyle w:val="NoSpacing"/>
+        <w:rPr>
+          <w:rFonts w:ascii="Courier New" w:hAnsi="Courier New" w:cs="Courier New"/>
+        </w:rPr>
+      </w:pPr>
+      <w:r>
+        <w:rPr>
+          <w:rFonts w:ascii="Courier New" w:hAnsi="Courier New" w:cs="Courier New"/>
+        </w:rPr>
+        <w:t xml:space="preserve">INNER JOIN NH_SHOP S ON </w:t>
+      </w:r>
+      <w:proofErr w:type="spellStart"/>
+      <w:r>
+        <w:rPr>
+          <w:rFonts w:ascii="Courier New" w:hAnsi="Courier New" w:cs="Courier New"/>
+        </w:rPr>
+        <w:t>S.ShopID</w:t>
+      </w:r>
+      <w:proofErr w:type="spellEnd"/>
+      <w:r>
+        <w:rPr>
+          <w:rFonts w:ascii="Courier New" w:hAnsi="Courier New" w:cs="Courier New"/>
+        </w:rPr>
+        <w:t xml:space="preserve"> = </w:t>
+      </w:r>
+      <w:proofErr w:type="spellStart"/>
+      <w:r>
+        <w:rPr>
+          <w:rFonts w:ascii="Courier New" w:hAnsi="Courier New" w:cs="Courier New"/>
+        </w:rPr>
+        <w:t>E.ShopID</w:t>
+      </w:r>
+      <w:proofErr w:type="spellEnd"/>
+    </w:p>
+    <w:p>
+      <w:pPr>
+        <w:pStyle w:val="NoSpacing"/>
+        <w:rPr>
+          <w:rFonts w:ascii="Courier New" w:hAnsi="Courier New" w:cs="Courier New"/>
+        </w:rPr>
+      </w:pPr>
+      <w:r>
+        <w:rPr>
+          <w:rFonts w:ascii="Courier New" w:hAnsi="Courier New" w:cs="Courier New"/>
+        </w:rPr>
+        <w:t xml:space="preserve">WHERE </w:t>
+      </w:r>
+      <w:proofErr w:type="spellStart"/>
+      <w:r>
+        <w:rPr>
+          <w:rFonts w:ascii="Courier New" w:hAnsi="Courier New" w:cs="Courier New"/>
+        </w:rPr>
+        <w:t>S.ManagerID</w:t>
+      </w:r>
+      <w:proofErr w:type="spellEnd"/>
+      <w:r>
+        <w:rPr>
+          <w:rFonts w:ascii="Courier New" w:hAnsi="Courier New" w:cs="Courier New"/>
+        </w:rPr>
+        <w:t xml:space="preserve"> = </w:t>
+      </w:r>
+      <w:proofErr w:type="spellStart"/>
+      <w:r>
+        <w:rPr>
+          <w:rFonts w:ascii="Courier New" w:hAnsi="Courier New" w:cs="Courier New"/>
+        </w:rPr>
+        <w:t>M.EmployeeID</w:t>
+      </w:r>
+      <w:proofErr w:type="spellEnd"/>
+      <w:r>
+        <w:rPr>
+          <w:rFonts w:ascii="Courier New" w:hAnsi="Courier New" w:cs="Courier New"/>
+        </w:rPr>
+        <w:t xml:space="preserve"> </w:t>
+      </w:r>
+    </w:p>
+    <w:p>
+      <w:pPr>
+        <w:pStyle w:val="NoSpacing"/>
+        <w:rPr>
+          <w:rFonts w:ascii="Courier New" w:hAnsi="Courier New" w:cs="Courier New"/>
+        </w:rPr>
+      </w:pPr>
+      <w:r>
+        <w:rPr>
+          <w:rFonts w:ascii="Courier New" w:hAnsi="Courier New" w:cs="Courier New"/>
+        </w:rPr>
+        <w:t xml:space="preserve">AND B."Date" = </w:t>
+      </w:r>
+      <w:proofErr w:type="spellStart"/>
+      <w:r>
+        <w:rPr>
+          <w:rFonts w:ascii="Courier New" w:hAnsi="Courier New" w:cs="Courier New"/>
+        </w:rPr>
+        <w:t>to_date</w:t>
+      </w:r>
+      <w:proofErr w:type="spellEnd"/>
+      <w:r>
+        <w:rPr>
+          <w:rFonts w:ascii="Courier New" w:hAnsi="Courier New" w:cs="Courier New"/>
+        </w:rPr>
+        <w:t>('04/07/2010:01:00:00PM', '</w:t>
+      </w:r>
+      <w:proofErr w:type="spellStart"/>
+      <w:r>
+        <w:rPr>
+          <w:rFonts w:ascii="Courier New" w:hAnsi="Courier New" w:cs="Courier New"/>
+        </w:rPr>
+        <w:t>dd</w:t>
+      </w:r>
+      <w:proofErr w:type="spellEnd"/>
+      <w:r>
+        <w:rPr>
+          <w:rFonts w:ascii="Courier New" w:hAnsi="Courier New" w:cs="Courier New"/>
+        </w:rPr>
+        <w:t>/mm/</w:t>
+      </w:r>
+      <w:proofErr w:type="spellStart"/>
+      <w:r>
+        <w:rPr>
+          <w:rFonts w:ascii="Courier New" w:hAnsi="Courier New" w:cs="Courier New"/>
+        </w:rPr>
+        <w:t>yyyy:hh:mi:ssam</w:t>
+      </w:r>
+      <w:proofErr w:type="spellEnd"/>
+      <w:r>
+        <w:rPr>
+          <w:rFonts w:ascii="Courier New" w:hAnsi="Courier New" w:cs="Courier New"/>
+        </w:rPr>
+        <w:t>');</w:t>
+      </w:r>
+    </w:p>
+    <w:p>
+      <w:pPr>
+        <w:pStyle w:val="NoSpacing"/>
+        <w:rPr>
+          <w:rFonts w:ascii="Courier New" w:hAnsi="Courier New" w:cs="Courier New"/>
+        </w:rPr>
+      </w:pPr>
+    </w:p>
+    <w:p>
+      <w:pPr>
+        <w:pStyle w:val="NoSpacing"/>
+        <w:rPr>
+          <w:rFonts w:ascii="Courier New" w:hAnsi="Courier New" w:cs="Courier New"/>
+        </w:rPr>
+      </w:pPr>
+      <w:r>
+        <w:rPr>
+          <w:rFonts w:ascii="Courier New" w:hAnsi="Courier New" w:cs="Courier New"/>
+          <w:noProof/>
+          <w:lang w:val="el-GR" w:eastAsia="el-GR"/>
+        </w:rPr>
+        <w:drawing>
+          <wp:inline distT="0" distB="0" distL="0" distR="0">
+            <wp:extent cx="5731510" cy="2637256"/>
+            <wp:effectExtent l="19050" t="0" r="2540" b="0"/>
+            <wp:docPr id="7" name="Picture 1"/>
+            <wp:cNvGraphicFramePr>
+              <a:graphicFrameLocks xmlns:a="http://schemas.openxmlformats.org/drawingml/2006/main" noChangeAspect="1"/>
+            </wp:cNvGraphicFramePr>
+            <a:graphic xmlns:a="http://schemas.openxmlformats.org/drawingml/2006/main">
+              <a:graphicData uri="http://schemas.openxmlformats.org/drawingml/2006/picture">
+                <pic:pic xmlns:pic="http://schemas.openxmlformats.org/drawingml/2006/picture">
+                  <pic:nvPicPr>
+                    <pic:cNvPr id="0" name="Picture 1"/>
+                    <pic:cNvPicPr>
+                      <a:picLocks noChangeAspect="1" noChangeArrowheads="1"/>
+                    </pic:cNvPicPr>
+                  </pic:nvPicPr>
+                  <pic:blipFill>
+                    <a:blip r:embed="rId50" cstate="print"/>
+                    <a:srcRect/>
+                    <a:stretch>
+                      <a:fillRect/>
+                    </a:stretch>
+                  </pic:blipFill>
+                  <pic:spPr bwMode="auto">
+                    <a:xfrm>
+                      <a:off x="0" y="0"/>
+                      <a:ext cx="5731510" cy="2637256"/>
+                    </a:xfrm>
+                    <a:prstGeom prst="rect">
+                      <a:avLst/>
+                    </a:prstGeom>
+                    <a:noFill/>
+                    <a:ln w="9525">
+                      <a:noFill/>
+                      <a:miter lim="800000"/>
+                      <a:headEnd/>
+                      <a:tailEnd/>
+                    </a:ln>
+                  </pic:spPr>
+                </pic:pic>
+              </a:graphicData>
+            </a:graphic>
+          </wp:inline>
+        </w:drawing>
+      </w:r>
+      <w:r>
+        <w:rPr>
+          <w:rFonts w:ascii="Courier New" w:hAnsi="Courier New" w:cs="Courier New"/>
+        </w:rPr>
         <w:br w:type="page"/>
       </w:r>
     </w:p>
@@ -25292,7 +25755,7 @@
             <w:rPr>
               <w:noProof/>
             </w:rPr>
-            <w:t>45</w:t>
+            <w:t>42</w:t>
           </w:r>
         </w:fldSimple>
         <w:r>
@@ -26606,7 +27069,7 @@
 </file>
 
 <file path=customXml/itemProps1.xml><?xml version="1.0" encoding="utf-8"?>
-<ds:datastoreItem xmlns:ds="http://schemas.openxmlformats.org/officeDocument/2006/customXml" ds:itemID="{115B54C1-83CF-4C0E-88C9-EAF9D080843F}">
+<ds:datastoreItem xmlns:ds="http://schemas.openxmlformats.org/officeDocument/2006/customXml" ds:itemID="{5EA8B71A-FFB6-4A3F-9602-142A84830A03}">
   <ds:schemaRefs>
     <ds:schemaRef ds:uri="http://schemas.openxmlformats.org/officeDocument/2006/bibliography"/>
   </ds:schemaRefs>

</xml_diff>

<commit_message>
Created separate files for functions. Updated documentation
</commit_message>
<xml_diff>
--- a/DB assessment.docx
+++ b/DB assessment.docx
@@ -828,7 +828,7 @@
           <w:b/>
           <w:noProof/>
         </w:rPr>
-        <w:t>23 November 2012</w:t>
+        <w:t>25 November 2012</w:t>
       </w:r>
       <w:r>
         <w:rPr>
@@ -21756,953 +21756,1161 @@
       <w:r>
         <w:t>.6 PL/SQL</w:t>
       </w:r>
+      <w:bookmarkStart w:id="16" w:name="_Toc341098577"/>
       <w:bookmarkEnd w:id="15"/>
     </w:p>
     <w:p>
       <w:pPr>
-        <w:rPr>
-          <w:rFonts w:asciiTheme="majorHAnsi" w:eastAsiaTheme="majorEastAsia" w:hAnsiTheme="majorHAnsi" w:cstheme="majorBidi"/>
-          <w:b/>
-          <w:bCs/>
-          <w:color w:val="365F91" w:themeColor="accent1" w:themeShade="BF"/>
-          <w:sz w:val="28"/>
-          <w:szCs w:val="28"/>
-        </w:rPr>
-      </w:pPr>
-      <w:bookmarkStart w:id="16" w:name="_Toc341098577"/>
-      <w:r>
+        <w:pStyle w:val="Heading2"/>
+      </w:pPr>
+      <w:r>
+        <w:t>Stored function</w:t>
+      </w:r>
+      <w:r>
+        <w:t xml:space="preserve"> using a cursor.</w:t>
+      </w:r>
+    </w:p>
+    <w:p>
+      <w:pPr>
+        <w:pStyle w:val="NoSpacing"/>
+      </w:pPr>
+    </w:p>
+    <w:p>
+      <w:pPr>
+        <w:pStyle w:val="NoSpacing"/>
+      </w:pPr>
+      <w:r>
+        <w:t>/* This function checks and returns the number of rows a particular query has.</w:t>
+      </w:r>
+    </w:p>
+    <w:p>
+      <w:pPr>
+        <w:pStyle w:val="NoSpacing"/>
+      </w:pPr>
+      <w:r>
+        <w:t xml:space="preserve"> * This query is the one who checks if we have date - room clashes and returns</w:t>
+      </w:r>
+    </w:p>
+    <w:p>
+      <w:pPr>
+        <w:pStyle w:val="NoSpacing"/>
+      </w:pPr>
+      <w:r>
+        <w:t xml:space="preserve"> * 0 if everything is alright (no rows fetched) and 1 if we need to check another </w:t>
+      </w:r>
+    </w:p>
+    <w:p>
+      <w:pPr>
+        <w:pStyle w:val="NoSpacing"/>
+      </w:pPr>
+      <w:r>
+        <w:t xml:space="preserve"> * time in the future.</w:t>
+      </w:r>
+    </w:p>
+    <w:p>
+      <w:pPr>
+        <w:pStyle w:val="NoSpacing"/>
+      </w:pPr>
+      <w:r>
+        <w:t xml:space="preserve"> * </w:t>
+      </w:r>
+    </w:p>
+    <w:p>
+      <w:pPr>
+        <w:pStyle w:val="NoSpacing"/>
+      </w:pPr>
+      <w:r>
+        <w:t xml:space="preserve"> */</w:t>
+      </w:r>
+    </w:p>
+    <w:p>
+      <w:pPr>
+        <w:pStyle w:val="NoSpacing"/>
+      </w:pPr>
+    </w:p>
+    <w:p>
+      <w:pPr>
+        <w:pStyle w:val="NoSpacing"/>
+      </w:pPr>
+      <w:r>
+        <w:t>CREATE OR REPLACE FUNCTION</w:t>
+      </w:r>
+    </w:p>
+    <w:p>
+      <w:pPr>
+        <w:pStyle w:val="NoSpacing"/>
+      </w:pPr>
+      <w:r>
+        <w:t xml:space="preserve"> </w:t>
+      </w:r>
+      <w:proofErr w:type="spellStart"/>
+      <w:r>
+        <w:t>isRoomAvailable</w:t>
+      </w:r>
+      <w:proofErr w:type="spellEnd"/>
+      <w:r>
+        <w:t>(</w:t>
+      </w:r>
+    </w:p>
+    <w:p>
+      <w:pPr>
+        <w:pStyle w:val="NoSpacing"/>
+      </w:pPr>
+      <w:r>
+        <w:tab/>
+        <w:t>--input arguments: we only need room number and date (contains time)</w:t>
+      </w:r>
+    </w:p>
+    <w:p>
+      <w:pPr>
+        <w:pStyle w:val="NoSpacing"/>
+      </w:pPr>
+      <w:r>
+        <w:tab/>
+      </w:r>
+      <w:proofErr w:type="spellStart"/>
+      <w:r>
+        <w:t>v_roomID</w:t>
+      </w:r>
+      <w:proofErr w:type="spellEnd"/>
+      <w:r>
+        <w:t xml:space="preserve"> IN INT,</w:t>
+      </w:r>
+    </w:p>
+    <w:p>
+      <w:pPr>
+        <w:pStyle w:val="NoSpacing"/>
+      </w:pPr>
+      <w:r>
+        <w:tab/>
+      </w:r>
+      <w:proofErr w:type="spellStart"/>
+      <w:r>
+        <w:t>v_date</w:t>
+      </w:r>
+      <w:proofErr w:type="spellEnd"/>
+      <w:r>
+        <w:t xml:space="preserve"> IN NH_BOOKING."Date"%TYPE)</w:t>
+      </w:r>
+    </w:p>
+    <w:p>
+      <w:pPr>
+        <w:pStyle w:val="NoSpacing"/>
+      </w:pPr>
+      <w:r>
+        <w:tab/>
+        <w:t>--we return only whether we had rows or not.</w:t>
+      </w:r>
+    </w:p>
+    <w:p>
+      <w:pPr>
+        <w:pStyle w:val="NoSpacing"/>
+      </w:pPr>
+      <w:r>
+        <w:tab/>
+        <w:t>RETURN NUMBER</w:t>
+      </w:r>
+    </w:p>
+    <w:p>
+      <w:pPr>
+        <w:pStyle w:val="NoSpacing"/>
+      </w:pPr>
+      <w:r>
+        <w:t>IS</w:t>
+      </w:r>
+    </w:p>
+    <w:p>
+      <w:pPr>
+        <w:pStyle w:val="NoSpacing"/>
+      </w:pPr>
+      <w:r>
+        <w:tab/>
+        <w:t>--output variable</w:t>
+      </w:r>
+    </w:p>
+    <w:p>
+      <w:pPr>
+        <w:pStyle w:val="NoSpacing"/>
+      </w:pPr>
+      <w:r>
+        <w:tab/>
+      </w:r>
+      <w:proofErr w:type="spellStart"/>
+      <w:r>
+        <w:t>v_output</w:t>
+      </w:r>
+      <w:proofErr w:type="spellEnd"/>
+      <w:r>
+        <w:t xml:space="preserve"> NUMBER;</w:t>
+      </w:r>
+    </w:p>
+    <w:p>
+      <w:pPr>
+        <w:pStyle w:val="NoSpacing"/>
+      </w:pPr>
+      <w:r>
+        <w:tab/>
+      </w:r>
+    </w:p>
+    <w:p>
+      <w:pPr>
+        <w:pStyle w:val="NoSpacing"/>
+      </w:pPr>
+      <w:r>
+        <w:tab/>
+        <w:t>--creating the cursor, using the suitable query</w:t>
+      </w:r>
+    </w:p>
+    <w:p>
+      <w:pPr>
+        <w:pStyle w:val="NoSpacing"/>
+      </w:pPr>
+      <w:r>
+        <w:tab/>
+        <w:t>--just selecting any integer type column, the result is not used</w:t>
+      </w:r>
+    </w:p>
+    <w:p>
+      <w:pPr>
+        <w:pStyle w:val="NoSpacing"/>
+      </w:pPr>
+      <w:r>
+        <w:tab/>
+        <w:t xml:space="preserve">CURSOR </w:t>
+      </w:r>
+      <w:proofErr w:type="spellStart"/>
+      <w:r>
+        <w:t>queryCursor</w:t>
+      </w:r>
+      <w:proofErr w:type="spellEnd"/>
+      <w:r>
+        <w:t xml:space="preserve"> IS</w:t>
+      </w:r>
+    </w:p>
+    <w:p>
+      <w:pPr>
+        <w:pStyle w:val="NoSpacing"/>
+      </w:pPr>
+      <w:r>
+        <w:tab/>
+      </w:r>
+      <w:r>
+        <w:tab/>
+        <w:t xml:space="preserve">SELECT </w:t>
+      </w:r>
+      <w:proofErr w:type="spellStart"/>
+      <w:r>
+        <w:t>RoomID</w:t>
+      </w:r>
+      <w:proofErr w:type="spellEnd"/>
+    </w:p>
+    <w:p>
+      <w:pPr>
+        <w:pStyle w:val="NoSpacing"/>
+      </w:pPr>
+      <w:r>
+        <w:tab/>
+      </w:r>
+      <w:r>
+        <w:tab/>
+        <w:t>FROM NH_BOOKING</w:t>
+      </w:r>
+    </w:p>
+    <w:p>
+      <w:pPr>
+        <w:pStyle w:val="NoSpacing"/>
+      </w:pPr>
+      <w:r>
+        <w:tab/>
+      </w:r>
+      <w:r>
+        <w:tab/>
+        <w:t xml:space="preserve">WHERE </w:t>
+      </w:r>
+      <w:proofErr w:type="spellStart"/>
+      <w:r>
+        <w:t>RoomID</w:t>
+      </w:r>
+      <w:proofErr w:type="spellEnd"/>
+      <w:r>
+        <w:t xml:space="preserve"> = </w:t>
+      </w:r>
+      <w:proofErr w:type="spellStart"/>
+      <w:r>
+        <w:t>v_roomID</w:t>
+      </w:r>
+      <w:proofErr w:type="spellEnd"/>
+      <w:r>
+        <w:t xml:space="preserve"> AND "Date" = </w:t>
+      </w:r>
+      <w:proofErr w:type="spellStart"/>
+      <w:r>
+        <w:t>v_date</w:t>
+      </w:r>
+      <w:proofErr w:type="spellEnd"/>
+      <w:r>
+        <w:t>;</w:t>
+      </w:r>
+    </w:p>
+    <w:p>
+      <w:pPr>
+        <w:pStyle w:val="NoSpacing"/>
+      </w:pPr>
+      <w:r>
+        <w:tab/>
+      </w:r>
+      <w:r>
+        <w:tab/>
+      </w:r>
+    </w:p>
+    <w:p>
+      <w:pPr>
+        <w:pStyle w:val="NoSpacing"/>
+      </w:pPr>
+      <w:r>
+        <w:t>BEGIN</w:t>
+      </w:r>
+    </w:p>
+    <w:p>
+      <w:pPr>
+        <w:pStyle w:val="NoSpacing"/>
+      </w:pPr>
+    </w:p>
+    <w:p>
+      <w:pPr>
+        <w:pStyle w:val="NoSpacing"/>
+      </w:pPr>
+      <w:r>
+        <w:tab/>
+        <w:t>--opening and iterating through cursor</w:t>
+      </w:r>
+    </w:p>
+    <w:p>
+      <w:pPr>
+        <w:pStyle w:val="NoSpacing"/>
+      </w:pPr>
+      <w:r>
+        <w:tab/>
+        <w:t xml:space="preserve">OPEN </w:t>
+      </w:r>
+      <w:proofErr w:type="spellStart"/>
+      <w:r>
+        <w:t>queryCursor</w:t>
+      </w:r>
+      <w:proofErr w:type="spellEnd"/>
+      <w:r>
+        <w:t>;</w:t>
+      </w:r>
+    </w:p>
+    <w:p>
+      <w:pPr>
+        <w:pStyle w:val="NoSpacing"/>
+      </w:pPr>
+    </w:p>
+    <w:p>
+      <w:pPr>
+        <w:pStyle w:val="NoSpacing"/>
+      </w:pPr>
+      <w:r>
+        <w:tab/>
+        <w:t xml:space="preserve">FETCH </w:t>
+      </w:r>
+      <w:proofErr w:type="spellStart"/>
+      <w:r>
+        <w:t>queryCursor</w:t>
+      </w:r>
+      <w:proofErr w:type="spellEnd"/>
+      <w:r>
+        <w:t xml:space="preserve"> INTO </w:t>
+      </w:r>
+      <w:proofErr w:type="spellStart"/>
+      <w:r>
+        <w:t>v_output</w:t>
+      </w:r>
+      <w:proofErr w:type="spellEnd"/>
+      <w:r>
+        <w:t>;</w:t>
+      </w:r>
+    </w:p>
+    <w:p>
+      <w:pPr>
+        <w:pStyle w:val="NoSpacing"/>
+      </w:pPr>
+      <w:r>
+        <w:tab/>
+      </w:r>
+    </w:p>
+    <w:p>
+      <w:pPr>
+        <w:pStyle w:val="NoSpacing"/>
+      </w:pPr>
+      <w:r>
+        <w:tab/>
+        <w:t xml:space="preserve">--if we have rows on </w:t>
+      </w:r>
+      <w:proofErr w:type="spellStart"/>
+      <w:r>
+        <w:t>resultset</w:t>
+      </w:r>
+      <w:proofErr w:type="spellEnd"/>
+      <w:r>
+        <w:t>, means that the room is already booked.</w:t>
+      </w:r>
+    </w:p>
+    <w:p>
+      <w:pPr>
+        <w:pStyle w:val="NoSpacing"/>
+      </w:pPr>
+      <w:r>
+        <w:tab/>
+        <w:t xml:space="preserve">IF </w:t>
+      </w:r>
+      <w:proofErr w:type="spellStart"/>
+      <w:r>
+        <w:t>queryCursor%FOUND</w:t>
+      </w:r>
+      <w:proofErr w:type="spellEnd"/>
+      <w:r>
+        <w:t xml:space="preserve"> THEN</w:t>
+      </w:r>
+    </w:p>
+    <w:p>
+      <w:pPr>
+        <w:pStyle w:val="NoSpacing"/>
+      </w:pPr>
+      <w:r>
+        <w:tab/>
+      </w:r>
+      <w:r>
+        <w:tab/>
+      </w:r>
+      <w:proofErr w:type="spellStart"/>
+      <w:r>
+        <w:t>v_output</w:t>
+      </w:r>
+      <w:proofErr w:type="spellEnd"/>
+      <w:r>
+        <w:t xml:space="preserve"> := 1;</w:t>
+      </w:r>
+    </w:p>
+    <w:p>
+      <w:pPr>
+        <w:pStyle w:val="NoSpacing"/>
+      </w:pPr>
+      <w:r>
+        <w:tab/>
+        <w:t>ELSE</w:t>
+      </w:r>
+    </w:p>
+    <w:p>
+      <w:pPr>
+        <w:pStyle w:val="NoSpacing"/>
+      </w:pPr>
+      <w:r>
+        <w:tab/>
+      </w:r>
+      <w:r>
+        <w:tab/>
+      </w:r>
+      <w:proofErr w:type="spellStart"/>
+      <w:r>
+        <w:t>v_output</w:t>
+      </w:r>
+      <w:proofErr w:type="spellEnd"/>
+      <w:r>
+        <w:t xml:space="preserve"> := 0;</w:t>
+      </w:r>
+    </w:p>
+    <w:p>
+      <w:pPr>
+        <w:pStyle w:val="NoSpacing"/>
+      </w:pPr>
+      <w:r>
+        <w:tab/>
+        <w:t>END IF;</w:t>
+      </w:r>
+    </w:p>
+    <w:p>
+      <w:pPr>
+        <w:pStyle w:val="NoSpacing"/>
+      </w:pPr>
+      <w:r>
+        <w:tab/>
+      </w:r>
+    </w:p>
+    <w:p>
+      <w:pPr>
+        <w:pStyle w:val="NoSpacing"/>
+      </w:pPr>
+      <w:r>
+        <w:tab/>
+        <w:t>--closing resources is a good habit</w:t>
+      </w:r>
+    </w:p>
+    <w:p>
+      <w:pPr>
+        <w:pStyle w:val="NoSpacing"/>
+      </w:pPr>
+      <w:r>
+        <w:tab/>
+        <w:t xml:space="preserve">CLOSE </w:t>
+      </w:r>
+      <w:proofErr w:type="spellStart"/>
+      <w:r>
+        <w:t>queryCursor</w:t>
+      </w:r>
+      <w:proofErr w:type="spellEnd"/>
+      <w:r>
+        <w:t>;</w:t>
+      </w:r>
+    </w:p>
+    <w:p>
+      <w:pPr>
+        <w:pStyle w:val="NoSpacing"/>
+      </w:pPr>
+    </w:p>
+    <w:p>
+      <w:pPr>
+        <w:pStyle w:val="NoSpacing"/>
+      </w:pPr>
+      <w:r>
+        <w:t>--returning result</w:t>
+      </w:r>
+    </w:p>
+    <w:p>
+      <w:pPr>
+        <w:pStyle w:val="NoSpacing"/>
+      </w:pPr>
+      <w:r>
+        <w:t xml:space="preserve">RETURN </w:t>
+      </w:r>
+      <w:proofErr w:type="spellStart"/>
+      <w:r>
+        <w:t>v_output</w:t>
+      </w:r>
+      <w:proofErr w:type="spellEnd"/>
+      <w:r>
+        <w:t>;</w:t>
+      </w:r>
+    </w:p>
+    <w:p>
+      <w:pPr>
+        <w:pStyle w:val="NoSpacing"/>
+      </w:pPr>
+    </w:p>
+    <w:p>
+      <w:pPr>
+        <w:pStyle w:val="NoSpacing"/>
+      </w:pPr>
+      <w:r>
+        <w:t>EXCEPTION</w:t>
+      </w:r>
+    </w:p>
+    <w:p>
+      <w:pPr>
+        <w:pStyle w:val="NoSpacing"/>
+      </w:pPr>
+      <w:r>
+        <w:t>WHEN OTHERS THEN</w:t>
+      </w:r>
+    </w:p>
+    <w:p>
+      <w:pPr>
+        <w:pStyle w:val="NoSpacing"/>
+      </w:pPr>
+      <w:r>
+        <w:lastRenderedPageBreak/>
+        <w:tab/>
+      </w:r>
+      <w:proofErr w:type="spellStart"/>
+      <w:r>
+        <w:t>raise_application_error</w:t>
+      </w:r>
+      <w:proofErr w:type="spellEnd"/>
+      <w:r>
+        <w:t xml:space="preserve">(-2001, 'Critical Error, call </w:t>
+      </w:r>
+      <w:proofErr w:type="spellStart"/>
+      <w:r>
+        <w:t>ahughes</w:t>
+      </w:r>
+      <w:proofErr w:type="spellEnd"/>
+      <w:r>
+        <w:t>' || SQLERRM);</w:t>
+      </w:r>
+    </w:p>
+    <w:p>
+      <w:pPr>
+        <w:pStyle w:val="NoSpacing"/>
+        <w:rPr>
+          <w:rFonts w:ascii="Courier New" w:hAnsi="Courier New" w:cs="Courier New"/>
+        </w:rPr>
+      </w:pPr>
+      <w:r>
+        <w:t>END;</w:t>
+      </w:r>
+      <w:r>
+        <w:rPr>
+          <w:rFonts w:ascii="Courier New" w:hAnsi="Courier New" w:cs="Courier New"/>
+        </w:rPr>
         <w:br w:type="page"/>
       </w:r>
     </w:p>
     <w:p>
       <w:pPr>
-        <w:pStyle w:val="Heading1"/>
+        <w:pStyle w:val="Heading2"/>
       </w:pPr>
       <w:r>
         <w:lastRenderedPageBreak/>
-        <w:t>1.</w:t>
-      </w:r>
-      <w:r>
-        <w:t>7</w:t>
-      </w:r>
-      <w:r>
-        <w:t xml:space="preserve"> Implementation</w:t>
+        <w:t>Triggers</w:t>
+      </w:r>
+    </w:p>
+    <w:p>
+      <w:pPr>
+        <w:pStyle w:val="NoSpacing"/>
+      </w:pPr>
+    </w:p>
+    <w:p>
+      <w:pPr>
+        <w:pStyle w:val="NoSpacing"/>
+      </w:pPr>
+      <w:r>
+        <w:t xml:space="preserve">/* This trigger </w:t>
+      </w:r>
+      <w:proofErr w:type="spellStart"/>
+      <w:r>
+        <w:t>autoincrements</w:t>
+      </w:r>
+      <w:proofErr w:type="spellEnd"/>
+      <w:r>
+        <w:t xml:space="preserve"> a primary key value and makes insertions easier, for table NH_BOOKING .</w:t>
+      </w:r>
+    </w:p>
+    <w:p>
+      <w:pPr>
+        <w:pStyle w:val="NoSpacing"/>
+      </w:pPr>
+      <w:r>
+        <w:t>*/</w:t>
+      </w:r>
+    </w:p>
+    <w:p>
+      <w:pPr>
+        <w:pStyle w:val="NoSpacing"/>
+      </w:pPr>
+      <w:r>
+        <w:t>CREATE OR REPLACE SEQUENCE BOOKING_SEQ;</w:t>
+      </w:r>
+    </w:p>
+    <w:p>
+      <w:pPr>
+        <w:pStyle w:val="NoSpacing"/>
+      </w:pPr>
+    </w:p>
+    <w:p>
+      <w:pPr>
+        <w:pStyle w:val="NoSpacing"/>
+      </w:pPr>
+      <w:r>
+        <w:t>CREATE OR REPLACE TRIGGER BOOKINGID_AI</w:t>
+      </w:r>
+    </w:p>
+    <w:p>
+      <w:pPr>
+        <w:pStyle w:val="NoSpacing"/>
+      </w:pPr>
+      <w:r>
+        <w:t>BEFORE INSERT ON "NH_BOOKING"</w:t>
+      </w:r>
+    </w:p>
+    <w:p>
+      <w:pPr>
+        <w:pStyle w:val="NoSpacing"/>
+      </w:pPr>
+      <w:r>
+        <w:t>FOR EACH ROW</w:t>
+      </w:r>
+    </w:p>
+    <w:p>
+      <w:pPr>
+        <w:pStyle w:val="NoSpacing"/>
+      </w:pPr>
+      <w:r>
+        <w:t>BEGIN</w:t>
+      </w:r>
+    </w:p>
+    <w:p>
+      <w:pPr>
+        <w:pStyle w:val="NoSpacing"/>
+      </w:pPr>
+      <w:r>
+        <w:tab/>
+        <w:t>SELECT "BOOKING_SEQ".NEXTVAL INTO :</w:t>
+      </w:r>
+      <w:proofErr w:type="spellStart"/>
+      <w:r>
+        <w:t>NEW.BookingID</w:t>
+      </w:r>
+      <w:proofErr w:type="spellEnd"/>
+      <w:r>
+        <w:t xml:space="preserve"> FROM DUAL;</w:t>
+      </w:r>
+    </w:p>
+    <w:p>
+      <w:pPr>
+        <w:pStyle w:val="NoSpacing"/>
+      </w:pPr>
+      <w:r>
+        <w:t>END;</w:t>
+      </w:r>
+    </w:p>
+    <w:p>
+      <w:pPr>
+        <w:pStyle w:val="NoSpacing"/>
+      </w:pPr>
+    </w:p>
+    <w:p>
+      <w:pPr>
+        <w:pStyle w:val="Heading2"/>
+      </w:pPr>
+      <w:r>
+        <w:t>Stored Procedure</w:t>
+      </w:r>
+    </w:p>
+    <w:p/>
+    <w:p>
+      <w:r>
+        <w:t xml:space="preserve">/* This procedure makes-inserts a booking after it checks about the availability of </w:t>
+      </w:r>
+      <w:r>
+        <w:cr/>
+        <w:t xml:space="preserve"> * the room. It makes use of the </w:t>
+      </w:r>
+      <w:proofErr w:type="spellStart"/>
+      <w:r>
+        <w:t>AutoIncrementing</w:t>
+      </w:r>
+      <w:proofErr w:type="spellEnd"/>
+      <w:r>
+        <w:t xml:space="preserve"> trigger and also of the check </w:t>
+      </w:r>
+      <w:r>
+        <w:cr/>
+        <w:t xml:space="preserve"> * availability function</w:t>
+      </w:r>
+      <w:r>
+        <w:cr/>
+        <w:t xml:space="preserve"> * ***We suppose that each session starts exactly at an hour. </w:t>
+      </w:r>
+      <w:proofErr w:type="spellStart"/>
+      <w:r>
+        <w:t>eg</w:t>
+      </w:r>
+      <w:proofErr w:type="spellEnd"/>
+      <w:r>
+        <w:t xml:space="preserve"> 2 o'clock***</w:t>
+      </w:r>
+      <w:r>
+        <w:cr/>
+        <w:t xml:space="preserve"> */</w:t>
+      </w:r>
+      <w:r>
+        <w:cr/>
+        <w:t>CREATE OR REPLACE PROCEDURE</w:t>
+      </w:r>
+      <w:r>
+        <w:cr/>
+      </w:r>
+      <w:proofErr w:type="spellStart"/>
+      <w:r>
+        <w:t>new_booking</w:t>
+      </w:r>
+      <w:proofErr w:type="spellEnd"/>
+      <w:r>
+        <w:t>(</w:t>
+      </w:r>
+      <w:r>
+        <w:cr/>
+      </w:r>
+      <w:r>
+        <w:tab/>
+      </w:r>
+      <w:proofErr w:type="spellStart"/>
+      <w:r>
+        <w:t>v_roomID</w:t>
+      </w:r>
+      <w:proofErr w:type="spellEnd"/>
+      <w:r>
+        <w:t xml:space="preserve"> IN INT,</w:t>
+      </w:r>
+      <w:r>
+        <w:cr/>
+      </w:r>
+      <w:r>
+        <w:tab/>
+      </w:r>
+      <w:proofErr w:type="spellStart"/>
+      <w:r>
+        <w:t>v_employeeID</w:t>
+      </w:r>
+      <w:proofErr w:type="spellEnd"/>
+      <w:r>
+        <w:t xml:space="preserve"> IN INT,</w:t>
+      </w:r>
+      <w:r>
+        <w:cr/>
+      </w:r>
+      <w:r>
+        <w:tab/>
+      </w:r>
+      <w:proofErr w:type="spellStart"/>
+      <w:r>
+        <w:t>v_customerID</w:t>
+      </w:r>
+      <w:proofErr w:type="spellEnd"/>
+      <w:r>
+        <w:t xml:space="preserve"> IN INT,</w:t>
+      </w:r>
+      <w:r>
+        <w:cr/>
+      </w:r>
+      <w:r>
+        <w:tab/>
+      </w:r>
+      <w:proofErr w:type="spellStart"/>
+      <w:r>
+        <w:t>v_treatmentID</w:t>
+      </w:r>
+      <w:proofErr w:type="spellEnd"/>
+      <w:r>
+        <w:t xml:space="preserve"> IN INT,</w:t>
+      </w:r>
+      <w:r>
+        <w:cr/>
+      </w:r>
+      <w:r>
+        <w:tab/>
+      </w:r>
+      <w:proofErr w:type="spellStart"/>
+      <w:r>
+        <w:t>v_date</w:t>
+      </w:r>
+      <w:proofErr w:type="spellEnd"/>
+      <w:r>
+        <w:t xml:space="preserve"> IN NH_BOOKING."Date"%TYPE,</w:t>
+      </w:r>
+      <w:r>
+        <w:cr/>
+      </w:r>
+      <w:r>
+        <w:tab/>
+      </w:r>
+      <w:proofErr w:type="spellStart"/>
+      <w:r>
+        <w:t>v_price</w:t>
+      </w:r>
+      <w:proofErr w:type="spellEnd"/>
+      <w:r>
+        <w:t xml:space="preserve"> IN NUMBER)</w:t>
+      </w:r>
+      <w:r>
+        <w:cr/>
+        <w:t>AS</w:t>
+      </w:r>
+      <w:r>
+        <w:cr/>
+      </w:r>
+      <w:proofErr w:type="spellStart"/>
+      <w:r>
+        <w:t>v_errors</w:t>
+      </w:r>
+      <w:proofErr w:type="spellEnd"/>
+      <w:r>
+        <w:t xml:space="preserve"> INTEGER;</w:t>
+      </w:r>
+      <w:r>
+        <w:cr/>
+        <w:t>BEGIN</w:t>
+      </w:r>
+      <w:r>
+        <w:cr/>
+      </w:r>
+      <w:r>
+        <w:tab/>
+      </w:r>
+      <w:r>
+        <w:cr/>
+      </w:r>
+      <w:r>
+        <w:tab/>
+      </w:r>
+      <w:proofErr w:type="spellStart"/>
+      <w:r>
+        <w:t>v_errors</w:t>
+      </w:r>
+      <w:proofErr w:type="spellEnd"/>
+      <w:r>
+        <w:t xml:space="preserve"> := </w:t>
+      </w:r>
+      <w:proofErr w:type="spellStart"/>
+      <w:r>
+        <w:t>isRoomAvailable</w:t>
+      </w:r>
+      <w:proofErr w:type="spellEnd"/>
+      <w:r>
+        <w:t>(</w:t>
+      </w:r>
+      <w:proofErr w:type="spellStart"/>
+      <w:r>
+        <w:t>v_roomID</w:t>
+      </w:r>
+      <w:proofErr w:type="spellEnd"/>
+      <w:r>
+        <w:t xml:space="preserve">, </w:t>
+      </w:r>
+      <w:proofErr w:type="spellStart"/>
+      <w:r>
+        <w:t>v_date</w:t>
+      </w:r>
+      <w:proofErr w:type="spellEnd"/>
+      <w:r>
+        <w:t>);</w:t>
+      </w:r>
+      <w:r>
+        <w:cr/>
+      </w:r>
+      <w:r>
+        <w:tab/>
+      </w:r>
+      <w:r>
+        <w:cr/>
+      </w:r>
+      <w:r>
+        <w:tab/>
+        <w:t>IF (</w:t>
+      </w:r>
+      <w:proofErr w:type="spellStart"/>
+      <w:r>
+        <w:t>v_errors</w:t>
+      </w:r>
+      <w:proofErr w:type="spellEnd"/>
+      <w:r>
+        <w:t xml:space="preserve"> =0) THEN</w:t>
+      </w:r>
+      <w:r>
+        <w:cr/>
+      </w:r>
+      <w:r>
+        <w:tab/>
+      </w:r>
+      <w:r>
+        <w:tab/>
+        <w:t>--key is produced using AI trigger</w:t>
+      </w:r>
+      <w:r>
+        <w:cr/>
+      </w:r>
+      <w:r>
+        <w:tab/>
+      </w:r>
+      <w:r>
+        <w:tab/>
+        <w:t>INSERT INTO NH_BOOKING(</w:t>
+      </w:r>
+      <w:proofErr w:type="spellStart"/>
+      <w:r>
+        <w:t>RoomID</w:t>
+      </w:r>
+      <w:proofErr w:type="spellEnd"/>
+      <w:r>
+        <w:t xml:space="preserve">, </w:t>
+      </w:r>
+      <w:proofErr w:type="spellStart"/>
+      <w:r>
+        <w:t>EmployeeID</w:t>
+      </w:r>
+      <w:proofErr w:type="spellEnd"/>
+      <w:r>
+        <w:t xml:space="preserve">, </w:t>
+      </w:r>
+      <w:proofErr w:type="spellStart"/>
+      <w:r>
+        <w:t>CustomerID</w:t>
+      </w:r>
+      <w:proofErr w:type="spellEnd"/>
+      <w:r>
+        <w:t xml:space="preserve">, </w:t>
+      </w:r>
+      <w:proofErr w:type="spellStart"/>
+      <w:r>
+        <w:t>TreatmentID</w:t>
+      </w:r>
+      <w:proofErr w:type="spellEnd"/>
+      <w:r>
+        <w:t xml:space="preserve">, "Date", Price) </w:t>
+      </w:r>
+      <w:r>
+        <w:cr/>
+      </w:r>
+      <w:r>
+        <w:tab/>
+      </w:r>
+      <w:r>
+        <w:tab/>
+        <w:t>VALUES (</w:t>
+      </w:r>
+      <w:proofErr w:type="spellStart"/>
+      <w:r>
+        <w:t>v_roomID</w:t>
+      </w:r>
+      <w:proofErr w:type="spellEnd"/>
+      <w:r>
+        <w:t xml:space="preserve">, </w:t>
+      </w:r>
+      <w:proofErr w:type="spellStart"/>
+      <w:r>
+        <w:t>v_employeeID</w:t>
+      </w:r>
+      <w:proofErr w:type="spellEnd"/>
+      <w:r>
+        <w:t xml:space="preserve">, </w:t>
+      </w:r>
+      <w:proofErr w:type="spellStart"/>
+      <w:r>
+        <w:t>v_customerID</w:t>
+      </w:r>
+      <w:proofErr w:type="spellEnd"/>
+      <w:r>
+        <w:t xml:space="preserve">, </w:t>
+      </w:r>
+      <w:proofErr w:type="spellStart"/>
+      <w:r>
+        <w:t>v_treatmentID</w:t>
+      </w:r>
+      <w:proofErr w:type="spellEnd"/>
+      <w:r>
+        <w:t xml:space="preserve">, </w:t>
+      </w:r>
+      <w:proofErr w:type="spellStart"/>
+      <w:r>
+        <w:t>v_date</w:t>
+      </w:r>
+      <w:proofErr w:type="spellEnd"/>
+      <w:r>
+        <w:t xml:space="preserve">, </w:t>
+      </w:r>
+      <w:proofErr w:type="spellStart"/>
+      <w:r>
+        <w:t>v_price</w:t>
+      </w:r>
+      <w:proofErr w:type="spellEnd"/>
+      <w:r>
+        <w:t>);</w:t>
+      </w:r>
+      <w:r>
+        <w:cr/>
+      </w:r>
+      <w:r>
+        <w:tab/>
+      </w:r>
+      <w:r>
+        <w:tab/>
+      </w:r>
+      <w:r>
+        <w:cr/>
+      </w:r>
+      <w:r>
+        <w:tab/>
+      </w:r>
+      <w:r>
+        <w:tab/>
+        <w:t>DBMS_OUTPUT.PUT_LINE('Booking Completed!');</w:t>
+      </w:r>
+      <w:r>
+        <w:cr/>
+      </w:r>
+      <w:r>
+        <w:tab/>
+        <w:t>ELSE</w:t>
+      </w:r>
+      <w:r>
+        <w:cr/>
+      </w:r>
+      <w:r>
+        <w:tab/>
+      </w:r>
+      <w:r>
+        <w:tab/>
+        <w:t>DBMS_OUTPUT.PUT_LINE('This room is not available at that time. Try another one');</w:t>
+      </w:r>
+      <w:r>
+        <w:cr/>
+      </w:r>
+      <w:r>
+        <w:tab/>
+        <w:t>END IF;</w:t>
+      </w:r>
+      <w:r>
+        <w:cr/>
+      </w:r>
+      <w:r>
+        <w:lastRenderedPageBreak/>
+        <w:tab/>
+      </w:r>
+      <w:r>
+        <w:cr/>
+        <w:t>EXCEPTION</w:t>
+      </w:r>
+      <w:r>
+        <w:cr/>
+      </w:r>
+      <w:r>
+        <w:tab/>
+        <w:t>WHEN OTHERS THEN</w:t>
+      </w:r>
+      <w:r>
+        <w:cr/>
+      </w:r>
+      <w:r>
+        <w:tab/>
+      </w:r>
+      <w:proofErr w:type="spellStart"/>
+      <w:r>
+        <w:t>raise_application_error</w:t>
+      </w:r>
+      <w:proofErr w:type="spellEnd"/>
+      <w:r>
+        <w:t xml:space="preserve">(-2001, 'Critical Error, call </w:t>
+      </w:r>
+      <w:proofErr w:type="spellStart"/>
+      <w:r>
+        <w:t>ahughes</w:t>
+      </w:r>
+      <w:proofErr w:type="spellEnd"/>
+      <w:r>
+        <w:t>' || SQLERRM);</w:t>
+      </w:r>
+      <w:r>
+        <w:cr/>
+      </w:r>
+      <w:r>
+        <w:tab/>
+      </w:r>
+      <w:r>
+        <w:cr/>
+        <w:t>END;</w:t>
+      </w:r>
+    </w:p>
+    <w:p>
+      <w:pPr>
+        <w:rPr>
+          <w:rFonts w:ascii="Times New Roman" w:hAnsi="Times New Roman" w:cs="Times New Roman"/>
+        </w:rPr>
+      </w:pPr>
+      <w:r>
+        <w:br w:type="page"/>
       </w:r>
       <w:bookmarkEnd w:id="16"/>
-    </w:p>
-    <w:p>
-      <w:pPr>
-        <w:pStyle w:val="NoSpacing"/>
-        <w:rPr>
-          <w:rFonts w:ascii="Times New Roman" w:hAnsi="Times New Roman" w:cs="Times New Roman"/>
-        </w:rPr>
-      </w:pPr>
-    </w:p>
-    <w:p>
-      <w:pPr>
-        <w:pStyle w:val="NoSpacing"/>
-        <w:rPr>
-          <w:rFonts w:ascii="Times New Roman" w:hAnsi="Times New Roman" w:cs="Times New Roman"/>
-        </w:rPr>
-      </w:pPr>
-      <w:r>
-        <w:rPr>
-          <w:rFonts w:ascii="Times New Roman" w:hAnsi="Times New Roman" w:cs="Times New Roman"/>
-        </w:rPr>
-        <w:t>Here are some implementation which we have done using PL/SQL in our Database management  system (DBMS).</w:t>
-      </w:r>
-    </w:p>
-    <w:p>
-      <w:pPr>
-        <w:pStyle w:val="NoSpacing"/>
-        <w:rPr>
-          <w:rFonts w:ascii="Times New Roman" w:hAnsi="Times New Roman" w:cs="Times New Roman"/>
-        </w:rPr>
-      </w:pPr>
-    </w:p>
-    <w:p>
-      <w:pPr>
-        <w:pStyle w:val="NoSpacing"/>
-        <w:rPr>
-          <w:rFonts w:ascii="Times New Roman" w:hAnsi="Times New Roman" w:cs="Times New Roman"/>
-        </w:rPr>
-      </w:pPr>
-      <w:r>
-        <w:rPr>
-          <w:rFonts w:ascii="Times New Roman" w:hAnsi="Times New Roman" w:cs="Times New Roman"/>
-          <w:b/>
-        </w:rPr>
-        <w:t>Trigger</w:t>
-      </w:r>
-      <w:r>
-        <w:rPr>
-          <w:rFonts w:ascii="Times New Roman" w:hAnsi="Times New Roman" w:cs="Times New Roman"/>
-        </w:rPr>
-        <w:t>:</w:t>
-      </w:r>
-    </w:p>
-    <w:p>
-      <w:pPr>
-        <w:pStyle w:val="NoSpacing"/>
-        <w:rPr>
-          <w:rFonts w:ascii="Times New Roman" w:hAnsi="Times New Roman" w:cs="Times New Roman"/>
-        </w:rPr>
-      </w:pPr>
-    </w:p>
-    <w:p>
-      <w:pPr>
-        <w:pStyle w:val="NoSpacing"/>
-        <w:rPr>
-          <w:rFonts w:ascii="Times New Roman" w:hAnsi="Times New Roman" w:cs="Times New Roman"/>
-        </w:rPr>
-      </w:pPr>
-    </w:p>
-    <w:p>
-      <w:pPr>
-        <w:pStyle w:val="NoSpacing"/>
-        <w:rPr>
-          <w:rFonts w:ascii="Times New Roman" w:hAnsi="Times New Roman" w:cs="Times New Roman"/>
-        </w:rPr>
-      </w:pPr>
-    </w:p>
-    <w:p>
-      <w:pPr>
-        <w:pStyle w:val="NoSpacing"/>
-        <w:rPr>
-          <w:rFonts w:ascii="Times New Roman" w:hAnsi="Times New Roman" w:cs="Times New Roman"/>
-        </w:rPr>
-      </w:pPr>
-    </w:p>
-    <w:p>
-      <w:pPr>
-        <w:pStyle w:val="NoSpacing"/>
-        <w:rPr>
-          <w:rFonts w:ascii="Times New Roman" w:hAnsi="Times New Roman" w:cs="Times New Roman"/>
-        </w:rPr>
-      </w:pPr>
-    </w:p>
-    <w:p>
-      <w:pPr>
-        <w:pStyle w:val="NoSpacing"/>
-        <w:rPr>
-          <w:rFonts w:ascii="Times New Roman" w:hAnsi="Times New Roman" w:cs="Times New Roman"/>
-        </w:rPr>
-      </w:pPr>
-    </w:p>
-    <w:p>
-      <w:pPr>
-        <w:pStyle w:val="NoSpacing"/>
-        <w:rPr>
-          <w:rFonts w:ascii="Times New Roman" w:hAnsi="Times New Roman" w:cs="Times New Roman"/>
-        </w:rPr>
-      </w:pPr>
-    </w:p>
-    <w:p>
-      <w:pPr>
-        <w:pStyle w:val="NoSpacing"/>
-        <w:rPr>
-          <w:rFonts w:ascii="Times New Roman" w:hAnsi="Times New Roman" w:cs="Times New Roman"/>
-        </w:rPr>
-      </w:pPr>
-    </w:p>
-    <w:p>
-      <w:pPr>
-        <w:pStyle w:val="NoSpacing"/>
-        <w:rPr>
-          <w:rFonts w:ascii="Times New Roman" w:hAnsi="Times New Roman" w:cs="Times New Roman"/>
-        </w:rPr>
-      </w:pPr>
-    </w:p>
-    <w:p>
-      <w:pPr>
-        <w:pStyle w:val="NoSpacing"/>
-        <w:rPr>
-          <w:rFonts w:ascii="Times New Roman" w:hAnsi="Times New Roman" w:cs="Times New Roman"/>
-        </w:rPr>
-      </w:pPr>
-    </w:p>
-    <w:p>
-      <w:pPr>
-        <w:pStyle w:val="NoSpacing"/>
-        <w:rPr>
-          <w:rFonts w:ascii="Times New Roman" w:hAnsi="Times New Roman" w:cs="Times New Roman"/>
-        </w:rPr>
-      </w:pPr>
-    </w:p>
-    <w:p>
-      <w:pPr>
-        <w:pStyle w:val="NoSpacing"/>
-        <w:rPr>
-          <w:rFonts w:ascii="Times New Roman" w:hAnsi="Times New Roman" w:cs="Times New Roman"/>
-        </w:rPr>
-      </w:pPr>
-    </w:p>
-    <w:p>
-      <w:pPr>
-        <w:pStyle w:val="NoSpacing"/>
-        <w:rPr>
-          <w:rFonts w:ascii="Times New Roman" w:hAnsi="Times New Roman" w:cs="Times New Roman"/>
-        </w:rPr>
-      </w:pPr>
-    </w:p>
-    <w:p>
-      <w:pPr>
-        <w:pStyle w:val="NoSpacing"/>
-        <w:rPr>
-          <w:rFonts w:ascii="Times New Roman" w:hAnsi="Times New Roman" w:cs="Times New Roman"/>
-        </w:rPr>
-      </w:pPr>
-    </w:p>
-    <w:p>
-      <w:pPr>
-        <w:pStyle w:val="NoSpacing"/>
-        <w:rPr>
-          <w:rFonts w:ascii="Times New Roman" w:hAnsi="Times New Roman" w:cs="Times New Roman"/>
-        </w:rPr>
-      </w:pPr>
-    </w:p>
-    <w:p>
-      <w:pPr>
-        <w:pStyle w:val="NoSpacing"/>
-        <w:rPr>
-          <w:rFonts w:ascii="Times New Roman" w:hAnsi="Times New Roman" w:cs="Times New Roman"/>
-        </w:rPr>
-      </w:pPr>
-    </w:p>
-    <w:p>
-      <w:pPr>
-        <w:pStyle w:val="NoSpacing"/>
-        <w:rPr>
-          <w:rFonts w:ascii="Times New Roman" w:hAnsi="Times New Roman" w:cs="Times New Roman"/>
-        </w:rPr>
-      </w:pPr>
-    </w:p>
-    <w:p>
-      <w:pPr>
-        <w:pStyle w:val="NoSpacing"/>
-        <w:rPr>
-          <w:rFonts w:ascii="Times New Roman" w:hAnsi="Times New Roman" w:cs="Times New Roman"/>
-        </w:rPr>
-      </w:pPr>
-    </w:p>
-    <w:p>
-      <w:pPr>
-        <w:pStyle w:val="NoSpacing"/>
-        <w:rPr>
-          <w:rFonts w:ascii="Times New Roman" w:hAnsi="Times New Roman" w:cs="Times New Roman"/>
-        </w:rPr>
-      </w:pPr>
-    </w:p>
-    <w:p>
-      <w:pPr>
-        <w:pStyle w:val="NoSpacing"/>
-        <w:rPr>
-          <w:rFonts w:ascii="Times New Roman" w:hAnsi="Times New Roman" w:cs="Times New Roman"/>
-        </w:rPr>
-      </w:pPr>
-    </w:p>
-    <w:p>
-      <w:pPr>
-        <w:pStyle w:val="NoSpacing"/>
-        <w:rPr>
-          <w:rFonts w:ascii="Times New Roman" w:hAnsi="Times New Roman" w:cs="Times New Roman"/>
-        </w:rPr>
-      </w:pPr>
-    </w:p>
-    <w:p>
-      <w:pPr>
-        <w:pStyle w:val="NoSpacing"/>
-        <w:rPr>
-          <w:rFonts w:ascii="Times New Roman" w:hAnsi="Times New Roman" w:cs="Times New Roman"/>
-        </w:rPr>
-      </w:pPr>
-    </w:p>
-    <w:p>
-      <w:pPr>
-        <w:pStyle w:val="NoSpacing"/>
-        <w:rPr>
-          <w:rFonts w:ascii="Times New Roman" w:hAnsi="Times New Roman" w:cs="Times New Roman"/>
-        </w:rPr>
-      </w:pPr>
-    </w:p>
-    <w:p>
-      <w:pPr>
-        <w:pStyle w:val="NoSpacing"/>
-        <w:rPr>
-          <w:rFonts w:ascii="Times New Roman" w:hAnsi="Times New Roman" w:cs="Times New Roman"/>
-        </w:rPr>
-      </w:pPr>
-    </w:p>
-    <w:p>
-      <w:pPr>
-        <w:pStyle w:val="NoSpacing"/>
-        <w:rPr>
-          <w:rFonts w:ascii="Times New Roman" w:hAnsi="Times New Roman" w:cs="Times New Roman"/>
-        </w:rPr>
-      </w:pPr>
-    </w:p>
-    <w:p>
-      <w:pPr>
-        <w:pStyle w:val="NoSpacing"/>
-        <w:rPr>
-          <w:rFonts w:ascii="Times New Roman" w:hAnsi="Times New Roman" w:cs="Times New Roman"/>
-        </w:rPr>
-      </w:pPr>
-    </w:p>
-    <w:p>
-      <w:pPr>
-        <w:pStyle w:val="NoSpacing"/>
-        <w:rPr>
-          <w:rFonts w:ascii="Times New Roman" w:hAnsi="Times New Roman" w:cs="Times New Roman"/>
-        </w:rPr>
-      </w:pPr>
-    </w:p>
-    <w:p>
-      <w:pPr>
-        <w:pStyle w:val="NoSpacing"/>
-        <w:rPr>
-          <w:rFonts w:ascii="Times New Roman" w:hAnsi="Times New Roman" w:cs="Times New Roman"/>
-        </w:rPr>
-      </w:pPr>
-      <w:r>
-        <w:rPr>
-          <w:rFonts w:ascii="Times New Roman" w:hAnsi="Times New Roman" w:cs="Times New Roman"/>
-          <w:b/>
-        </w:rPr>
-        <w:t>Function</w:t>
-      </w:r>
-      <w:r>
-        <w:rPr>
-          <w:rFonts w:ascii="Times New Roman" w:hAnsi="Times New Roman" w:cs="Times New Roman"/>
-        </w:rPr>
-        <w:t>:</w:t>
-      </w:r>
-    </w:p>
-    <w:p>
-      <w:pPr>
-        <w:pStyle w:val="NoSpacing"/>
-        <w:rPr>
-          <w:rFonts w:ascii="Times New Roman" w:hAnsi="Times New Roman" w:cs="Times New Roman"/>
-        </w:rPr>
-      </w:pPr>
-    </w:p>
-    <w:p>
-      <w:pPr>
-        <w:pStyle w:val="NoSpacing"/>
-        <w:rPr>
-          <w:rFonts w:ascii="Times New Roman" w:hAnsi="Times New Roman" w:cs="Times New Roman"/>
-        </w:rPr>
-      </w:pPr>
-    </w:p>
-    <w:p>
-      <w:pPr>
-        <w:pStyle w:val="NoSpacing"/>
-        <w:rPr>
-          <w:rFonts w:ascii="Times New Roman" w:hAnsi="Times New Roman" w:cs="Times New Roman"/>
-        </w:rPr>
-      </w:pPr>
-    </w:p>
-    <w:p>
-      <w:pPr>
-        <w:pStyle w:val="NoSpacing"/>
-        <w:rPr>
-          <w:rFonts w:ascii="Times New Roman" w:hAnsi="Times New Roman" w:cs="Times New Roman"/>
-        </w:rPr>
-      </w:pPr>
-    </w:p>
-    <w:p>
-      <w:pPr>
-        <w:pStyle w:val="NoSpacing"/>
-        <w:rPr>
-          <w:rFonts w:ascii="Times New Roman" w:hAnsi="Times New Roman" w:cs="Times New Roman"/>
-        </w:rPr>
-      </w:pPr>
-    </w:p>
-    <w:p>
-      <w:pPr>
-        <w:pStyle w:val="NoSpacing"/>
-        <w:rPr>
-          <w:rFonts w:ascii="Times New Roman" w:hAnsi="Times New Roman" w:cs="Times New Roman"/>
-        </w:rPr>
-      </w:pPr>
-    </w:p>
-    <w:p>
-      <w:pPr>
-        <w:pStyle w:val="NoSpacing"/>
-        <w:rPr>
-          <w:rFonts w:ascii="Times New Roman" w:hAnsi="Times New Roman" w:cs="Times New Roman"/>
-        </w:rPr>
-      </w:pPr>
-    </w:p>
-    <w:p>
-      <w:pPr>
-        <w:pStyle w:val="NoSpacing"/>
-        <w:rPr>
-          <w:rFonts w:ascii="Times New Roman" w:hAnsi="Times New Roman" w:cs="Times New Roman"/>
-        </w:rPr>
-      </w:pPr>
-    </w:p>
-    <w:p>
-      <w:pPr>
-        <w:pStyle w:val="NoSpacing"/>
-        <w:rPr>
-          <w:rFonts w:ascii="Times New Roman" w:hAnsi="Times New Roman" w:cs="Times New Roman"/>
-        </w:rPr>
-      </w:pPr>
-    </w:p>
-    <w:p>
-      <w:pPr>
-        <w:pStyle w:val="NoSpacing"/>
-        <w:rPr>
-          <w:rFonts w:ascii="Times New Roman" w:hAnsi="Times New Roman" w:cs="Times New Roman"/>
-        </w:rPr>
-      </w:pPr>
-    </w:p>
-    <w:p>
-      <w:pPr>
-        <w:pStyle w:val="NoSpacing"/>
-        <w:rPr>
-          <w:rFonts w:ascii="Times New Roman" w:hAnsi="Times New Roman" w:cs="Times New Roman"/>
-        </w:rPr>
-      </w:pPr>
-    </w:p>
-    <w:p>
-      <w:pPr>
-        <w:pStyle w:val="NoSpacing"/>
-        <w:rPr>
-          <w:rFonts w:ascii="Times New Roman" w:hAnsi="Times New Roman" w:cs="Times New Roman"/>
-        </w:rPr>
-      </w:pPr>
-    </w:p>
-    <w:p>
-      <w:pPr>
-        <w:pStyle w:val="NoSpacing"/>
-        <w:rPr>
-          <w:rFonts w:ascii="Times New Roman" w:hAnsi="Times New Roman" w:cs="Times New Roman"/>
-        </w:rPr>
-      </w:pPr>
-    </w:p>
-    <w:p>
-      <w:pPr>
-        <w:pStyle w:val="NoSpacing"/>
-        <w:rPr>
-          <w:rFonts w:ascii="Times New Roman" w:hAnsi="Times New Roman" w:cs="Times New Roman"/>
-        </w:rPr>
-      </w:pPr>
-    </w:p>
-    <w:p>
-      <w:pPr>
-        <w:pStyle w:val="NoSpacing"/>
-        <w:rPr>
-          <w:rFonts w:ascii="Times New Roman" w:hAnsi="Times New Roman" w:cs="Times New Roman"/>
-        </w:rPr>
-      </w:pPr>
-    </w:p>
-    <w:p>
-      <w:pPr>
-        <w:pStyle w:val="NoSpacing"/>
-        <w:rPr>
-          <w:rFonts w:ascii="Times New Roman" w:hAnsi="Times New Roman" w:cs="Times New Roman"/>
-        </w:rPr>
-      </w:pPr>
-    </w:p>
-    <w:p>
-      <w:pPr>
-        <w:pStyle w:val="NoSpacing"/>
-        <w:rPr>
-          <w:rFonts w:ascii="Times New Roman" w:hAnsi="Times New Roman" w:cs="Times New Roman"/>
-        </w:rPr>
-      </w:pPr>
-    </w:p>
-    <w:p>
-      <w:pPr>
-        <w:pStyle w:val="NoSpacing"/>
-        <w:rPr>
-          <w:rFonts w:ascii="Times New Roman" w:hAnsi="Times New Roman" w:cs="Times New Roman"/>
-        </w:rPr>
-      </w:pPr>
-    </w:p>
-    <w:p>
-      <w:pPr>
-        <w:pStyle w:val="NoSpacing"/>
-        <w:rPr>
-          <w:rFonts w:ascii="Times New Roman" w:hAnsi="Times New Roman" w:cs="Times New Roman"/>
-        </w:rPr>
-      </w:pPr>
-    </w:p>
-    <w:p>
-      <w:pPr>
-        <w:pStyle w:val="NoSpacing"/>
-        <w:rPr>
-          <w:rFonts w:ascii="Times New Roman" w:hAnsi="Times New Roman" w:cs="Times New Roman"/>
-        </w:rPr>
-      </w:pPr>
-    </w:p>
-    <w:p>
-      <w:pPr>
-        <w:pStyle w:val="NoSpacing"/>
-        <w:rPr>
-          <w:rFonts w:ascii="Times New Roman" w:hAnsi="Times New Roman" w:cs="Times New Roman"/>
-        </w:rPr>
-      </w:pPr>
-    </w:p>
-    <w:p>
-      <w:pPr>
-        <w:pStyle w:val="NoSpacing"/>
-        <w:rPr>
-          <w:rFonts w:ascii="Times New Roman" w:hAnsi="Times New Roman" w:cs="Times New Roman"/>
-        </w:rPr>
-      </w:pPr>
-      <w:r>
-        <w:rPr>
-          <w:rFonts w:ascii="Times New Roman" w:hAnsi="Times New Roman" w:cs="Times New Roman"/>
-          <w:b/>
-        </w:rPr>
-        <w:t>Procedure</w:t>
-      </w:r>
-      <w:r>
-        <w:rPr>
-          <w:rFonts w:ascii="Times New Roman" w:hAnsi="Times New Roman" w:cs="Times New Roman"/>
-        </w:rPr>
-        <w:t>:</w:t>
-      </w:r>
-    </w:p>
-    <w:p>
-      <w:pPr>
-        <w:pStyle w:val="NoSpacing"/>
-        <w:rPr>
-          <w:rFonts w:ascii="Times New Roman" w:hAnsi="Times New Roman" w:cs="Times New Roman"/>
-        </w:rPr>
-      </w:pPr>
-    </w:p>
-    <w:p>
-      <w:pPr>
-        <w:pStyle w:val="NoSpacing"/>
-        <w:rPr>
-          <w:rFonts w:ascii="Times New Roman" w:hAnsi="Times New Roman" w:cs="Times New Roman"/>
-        </w:rPr>
-      </w:pPr>
-    </w:p>
-    <w:p>
-      <w:pPr>
-        <w:pStyle w:val="NoSpacing"/>
-        <w:rPr>
-          <w:rFonts w:ascii="Times New Roman" w:hAnsi="Times New Roman" w:cs="Times New Roman"/>
-        </w:rPr>
-      </w:pPr>
-    </w:p>
-    <w:p>
-      <w:pPr>
-        <w:pStyle w:val="NoSpacing"/>
-        <w:rPr>
-          <w:rFonts w:ascii="Times New Roman" w:hAnsi="Times New Roman" w:cs="Times New Roman"/>
-        </w:rPr>
-      </w:pPr>
-    </w:p>
-    <w:p>
-      <w:pPr>
-        <w:pStyle w:val="NoSpacing"/>
-        <w:rPr>
-          <w:rFonts w:ascii="Times New Roman" w:hAnsi="Times New Roman" w:cs="Times New Roman"/>
-        </w:rPr>
-      </w:pPr>
-    </w:p>
-    <w:p>
-      <w:pPr>
-        <w:pStyle w:val="NoSpacing"/>
-        <w:rPr>
-          <w:rFonts w:ascii="Times New Roman" w:hAnsi="Times New Roman" w:cs="Times New Roman"/>
-        </w:rPr>
-      </w:pPr>
-    </w:p>
-    <w:p>
-      <w:pPr>
-        <w:pStyle w:val="NoSpacing"/>
-        <w:rPr>
-          <w:rFonts w:ascii="Times New Roman" w:hAnsi="Times New Roman" w:cs="Times New Roman"/>
-        </w:rPr>
-      </w:pPr>
-    </w:p>
-    <w:p>
-      <w:pPr>
-        <w:pStyle w:val="NoSpacing"/>
-        <w:rPr>
-          <w:rFonts w:ascii="Times New Roman" w:hAnsi="Times New Roman" w:cs="Times New Roman"/>
-        </w:rPr>
-      </w:pPr>
-    </w:p>
-    <w:p>
-      <w:pPr>
-        <w:pStyle w:val="NoSpacing"/>
-        <w:rPr>
-          <w:rFonts w:ascii="Times New Roman" w:hAnsi="Times New Roman" w:cs="Times New Roman"/>
-        </w:rPr>
-      </w:pPr>
-    </w:p>
-    <w:p>
-      <w:pPr>
-        <w:pStyle w:val="NoSpacing"/>
-        <w:rPr>
-          <w:rFonts w:ascii="Times New Roman" w:hAnsi="Times New Roman" w:cs="Times New Roman"/>
-        </w:rPr>
-      </w:pPr>
-    </w:p>
-    <w:p>
-      <w:pPr>
-        <w:pStyle w:val="NoSpacing"/>
-        <w:rPr>
-          <w:rFonts w:ascii="Times New Roman" w:hAnsi="Times New Roman" w:cs="Times New Roman"/>
-        </w:rPr>
-      </w:pPr>
-    </w:p>
-    <w:p>
-      <w:pPr>
-        <w:pStyle w:val="NoSpacing"/>
-        <w:rPr>
-          <w:rFonts w:ascii="Times New Roman" w:hAnsi="Times New Roman" w:cs="Times New Roman"/>
-        </w:rPr>
-      </w:pPr>
-    </w:p>
-    <w:p>
-      <w:pPr>
-        <w:pStyle w:val="NoSpacing"/>
-        <w:rPr>
-          <w:rFonts w:ascii="Times New Roman" w:hAnsi="Times New Roman" w:cs="Times New Roman"/>
-        </w:rPr>
-      </w:pPr>
-    </w:p>
-    <w:p>
-      <w:pPr>
-        <w:pStyle w:val="NoSpacing"/>
-        <w:rPr>
-          <w:rFonts w:ascii="Times New Roman" w:hAnsi="Times New Roman" w:cs="Times New Roman"/>
-        </w:rPr>
-      </w:pPr>
-    </w:p>
-    <w:p>
-      <w:pPr>
-        <w:pStyle w:val="NoSpacing"/>
-        <w:rPr>
-          <w:rFonts w:ascii="Times New Roman" w:hAnsi="Times New Roman" w:cs="Times New Roman"/>
-        </w:rPr>
-      </w:pPr>
-    </w:p>
-    <w:p>
-      <w:pPr>
-        <w:pStyle w:val="NoSpacing"/>
-        <w:rPr>
-          <w:rFonts w:ascii="Times New Roman" w:hAnsi="Times New Roman" w:cs="Times New Roman"/>
-        </w:rPr>
-      </w:pPr>
-    </w:p>
-    <w:p>
-      <w:pPr>
-        <w:pStyle w:val="NoSpacing"/>
-        <w:rPr>
-          <w:rFonts w:ascii="Times New Roman" w:hAnsi="Times New Roman" w:cs="Times New Roman"/>
-        </w:rPr>
-      </w:pPr>
-    </w:p>
-    <w:p>
-      <w:pPr>
-        <w:pStyle w:val="NoSpacing"/>
-        <w:rPr>
-          <w:rFonts w:ascii="Times New Roman" w:hAnsi="Times New Roman" w:cs="Times New Roman"/>
-        </w:rPr>
-      </w:pPr>
-    </w:p>
-    <w:p>
-      <w:pPr>
-        <w:pStyle w:val="NoSpacing"/>
-        <w:rPr>
-          <w:rFonts w:ascii="Times New Roman" w:hAnsi="Times New Roman" w:cs="Times New Roman"/>
-        </w:rPr>
-      </w:pPr>
-    </w:p>
-    <w:p>
-      <w:pPr>
-        <w:pStyle w:val="NoSpacing"/>
-        <w:rPr>
-          <w:rFonts w:ascii="Times New Roman" w:hAnsi="Times New Roman" w:cs="Times New Roman"/>
-        </w:rPr>
-      </w:pPr>
-    </w:p>
-    <w:p>
-      <w:pPr>
-        <w:pStyle w:val="NoSpacing"/>
-        <w:rPr>
-          <w:rFonts w:ascii="Times New Roman" w:hAnsi="Times New Roman" w:cs="Times New Roman"/>
-        </w:rPr>
-      </w:pPr>
-    </w:p>
-    <w:p>
-      <w:pPr>
-        <w:pStyle w:val="NoSpacing"/>
-        <w:rPr>
-          <w:rFonts w:ascii="Times New Roman" w:hAnsi="Times New Roman" w:cs="Times New Roman"/>
-        </w:rPr>
-      </w:pPr>
-    </w:p>
-    <w:p>
-      <w:pPr>
-        <w:pStyle w:val="NoSpacing"/>
-        <w:rPr>
-          <w:rFonts w:ascii="Times New Roman" w:hAnsi="Times New Roman" w:cs="Times New Roman"/>
-        </w:rPr>
-      </w:pPr>
-    </w:p>
-    <w:p>
-      <w:pPr>
-        <w:pStyle w:val="NoSpacing"/>
-        <w:rPr>
-          <w:rFonts w:ascii="Times New Roman" w:hAnsi="Times New Roman" w:cs="Times New Roman"/>
-        </w:rPr>
-      </w:pPr>
-    </w:p>
-    <w:p>
-      <w:pPr>
-        <w:pStyle w:val="NoSpacing"/>
-        <w:rPr>
-          <w:rFonts w:ascii="Times New Roman" w:hAnsi="Times New Roman" w:cs="Times New Roman"/>
-        </w:rPr>
-      </w:pPr>
-    </w:p>
-    <w:p>
-      <w:pPr>
-        <w:pStyle w:val="NoSpacing"/>
-        <w:rPr>
-          <w:rFonts w:ascii="Times New Roman" w:hAnsi="Times New Roman" w:cs="Times New Roman"/>
-        </w:rPr>
-      </w:pPr>
-    </w:p>
-    <w:p>
-      <w:pPr>
-        <w:pStyle w:val="NoSpacing"/>
-        <w:rPr>
-          <w:rFonts w:ascii="Times New Roman" w:hAnsi="Times New Roman" w:cs="Times New Roman"/>
-        </w:rPr>
-      </w:pPr>
-    </w:p>
-    <w:p>
-      <w:pPr>
-        <w:pStyle w:val="NoSpacing"/>
-        <w:rPr>
-          <w:rFonts w:ascii="Times New Roman" w:hAnsi="Times New Roman" w:cs="Times New Roman"/>
-        </w:rPr>
-      </w:pPr>
-    </w:p>
-    <w:p>
-      <w:pPr>
-        <w:pStyle w:val="NoSpacing"/>
-        <w:rPr>
-          <w:rFonts w:ascii="Times New Roman" w:hAnsi="Times New Roman" w:cs="Times New Roman"/>
-        </w:rPr>
-      </w:pPr>
-    </w:p>
-    <w:p>
-      <w:pPr>
-        <w:pStyle w:val="NoSpacing"/>
-        <w:rPr>
-          <w:rFonts w:ascii="Times New Roman" w:hAnsi="Times New Roman" w:cs="Times New Roman"/>
-        </w:rPr>
-      </w:pPr>
-    </w:p>
-    <w:p>
-      <w:pPr>
-        <w:pStyle w:val="NoSpacing"/>
-        <w:rPr>
-          <w:rFonts w:ascii="Times New Roman" w:hAnsi="Times New Roman" w:cs="Times New Roman"/>
-        </w:rPr>
-      </w:pPr>
-    </w:p>
-    <w:p>
-      <w:pPr>
-        <w:pStyle w:val="NoSpacing"/>
-        <w:rPr>
-          <w:rFonts w:ascii="Times New Roman" w:hAnsi="Times New Roman" w:cs="Times New Roman"/>
-        </w:rPr>
-      </w:pPr>
-    </w:p>
-    <w:p>
-      <w:pPr>
-        <w:pStyle w:val="NoSpacing"/>
-        <w:rPr>
-          <w:rFonts w:ascii="Times New Roman" w:hAnsi="Times New Roman" w:cs="Times New Roman"/>
-        </w:rPr>
-      </w:pPr>
-    </w:p>
-    <w:p>
-      <w:pPr>
-        <w:pStyle w:val="NoSpacing"/>
-        <w:rPr>
-          <w:rFonts w:ascii="Times New Roman" w:hAnsi="Times New Roman" w:cs="Times New Roman"/>
-        </w:rPr>
-      </w:pPr>
-      <w:r>
-        <w:rPr>
-          <w:rFonts w:ascii="Times New Roman" w:hAnsi="Times New Roman" w:cs="Times New Roman"/>
-          <w:b/>
-        </w:rPr>
-        <w:t>Cursor</w:t>
-      </w:r>
-      <w:r>
-        <w:rPr>
-          <w:rFonts w:ascii="Times New Roman" w:hAnsi="Times New Roman" w:cs="Times New Roman"/>
-        </w:rPr>
-        <w:t>:</w:t>
-      </w:r>
-    </w:p>
-    <w:p>
-      <w:pPr>
-        <w:pStyle w:val="NoSpacing"/>
-        <w:rPr>
-          <w:rFonts w:ascii="Times New Roman" w:hAnsi="Times New Roman" w:cs="Times New Roman"/>
-        </w:rPr>
-      </w:pPr>
-    </w:p>
-    <w:p>
-      <w:pPr>
-        <w:pStyle w:val="NoSpacing"/>
-        <w:rPr>
-          <w:rFonts w:ascii="Times New Roman" w:hAnsi="Times New Roman" w:cs="Times New Roman"/>
-        </w:rPr>
-      </w:pPr>
-    </w:p>
-    <w:p>
-      <w:pPr>
-        <w:pStyle w:val="NoSpacing"/>
-        <w:rPr>
-          <w:rFonts w:ascii="Times New Roman" w:hAnsi="Times New Roman" w:cs="Times New Roman"/>
-        </w:rPr>
-      </w:pPr>
-    </w:p>
-    <w:p>
-      <w:pPr>
-        <w:pStyle w:val="NoSpacing"/>
-        <w:rPr>
-          <w:rFonts w:ascii="Times New Roman" w:hAnsi="Times New Roman" w:cs="Times New Roman"/>
-        </w:rPr>
-      </w:pPr>
-    </w:p>
-    <w:p>
-      <w:pPr>
-        <w:pStyle w:val="NoSpacing"/>
-        <w:rPr>
-          <w:rFonts w:ascii="Times New Roman" w:hAnsi="Times New Roman" w:cs="Times New Roman"/>
-        </w:rPr>
-      </w:pPr>
-    </w:p>
-    <w:p>
-      <w:pPr>
-        <w:pStyle w:val="NoSpacing"/>
-        <w:rPr>
-          <w:rFonts w:ascii="Times New Roman" w:hAnsi="Times New Roman" w:cs="Times New Roman"/>
-        </w:rPr>
-      </w:pPr>
-    </w:p>
-    <w:p>
-      <w:pPr>
-        <w:pStyle w:val="NoSpacing"/>
-        <w:rPr>
-          <w:rFonts w:ascii="Times New Roman" w:hAnsi="Times New Roman" w:cs="Times New Roman"/>
-        </w:rPr>
-      </w:pPr>
-    </w:p>
-    <w:p>
-      <w:pPr>
-        <w:pStyle w:val="NoSpacing"/>
-        <w:rPr>
-          <w:rFonts w:ascii="Times New Roman" w:hAnsi="Times New Roman" w:cs="Times New Roman"/>
-        </w:rPr>
-      </w:pPr>
-    </w:p>
-    <w:p>
-      <w:pPr>
-        <w:pStyle w:val="NoSpacing"/>
-        <w:rPr>
-          <w:rFonts w:ascii="Times New Roman" w:hAnsi="Times New Roman" w:cs="Times New Roman"/>
-        </w:rPr>
-      </w:pPr>
-    </w:p>
-    <w:p>
-      <w:pPr>
-        <w:pStyle w:val="NoSpacing"/>
-        <w:rPr>
-          <w:rFonts w:ascii="Times New Roman" w:hAnsi="Times New Roman" w:cs="Times New Roman"/>
-        </w:rPr>
-      </w:pPr>
-    </w:p>
-    <w:p>
-      <w:pPr>
-        <w:pStyle w:val="NoSpacing"/>
-        <w:rPr>
-          <w:rFonts w:ascii="Times New Roman" w:hAnsi="Times New Roman" w:cs="Times New Roman"/>
-        </w:rPr>
-      </w:pPr>
-    </w:p>
-    <w:p>
-      <w:pPr>
-        <w:pStyle w:val="NoSpacing"/>
-        <w:rPr>
-          <w:rFonts w:ascii="Times New Roman" w:hAnsi="Times New Roman" w:cs="Times New Roman"/>
-        </w:rPr>
-      </w:pPr>
-    </w:p>
-    <w:p>
-      <w:pPr>
-        <w:pStyle w:val="NoSpacing"/>
-        <w:rPr>
-          <w:rFonts w:ascii="Times New Roman" w:hAnsi="Times New Roman" w:cs="Times New Roman"/>
-        </w:rPr>
-      </w:pPr>
-    </w:p>
-    <w:p>
-      <w:pPr>
-        <w:pStyle w:val="NoSpacing"/>
-        <w:rPr>
-          <w:rFonts w:ascii="Times New Roman" w:hAnsi="Times New Roman" w:cs="Times New Roman"/>
-        </w:rPr>
-      </w:pPr>
-    </w:p>
-    <w:p>
-      <w:pPr>
-        <w:pStyle w:val="NoSpacing"/>
-        <w:rPr>
-          <w:rFonts w:ascii="Times New Roman" w:hAnsi="Times New Roman" w:cs="Times New Roman"/>
-        </w:rPr>
-      </w:pPr>
-    </w:p>
-    <w:p>
-      <w:pPr>
-        <w:pStyle w:val="NoSpacing"/>
-        <w:rPr>
-          <w:rFonts w:ascii="Times New Roman" w:hAnsi="Times New Roman" w:cs="Times New Roman"/>
-        </w:rPr>
-      </w:pPr>
-    </w:p>
-    <w:p>
-      <w:pPr>
-        <w:pStyle w:val="NoSpacing"/>
-        <w:rPr>
-          <w:rFonts w:ascii="Times New Roman" w:hAnsi="Times New Roman" w:cs="Times New Roman"/>
-        </w:rPr>
-      </w:pPr>
-    </w:p>
-    <w:p>
-      <w:pPr>
-        <w:pStyle w:val="NoSpacing"/>
-        <w:rPr>
-          <w:rFonts w:ascii="Times New Roman" w:hAnsi="Times New Roman" w:cs="Times New Roman"/>
-        </w:rPr>
-      </w:pPr>
-    </w:p>
-    <w:p>
-      <w:pPr>
-        <w:pStyle w:val="NoSpacing"/>
-        <w:rPr>
-          <w:rFonts w:ascii="Times New Roman" w:hAnsi="Times New Roman" w:cs="Times New Roman"/>
-        </w:rPr>
-      </w:pPr>
     </w:p>
     <w:p>
       <w:pPr>
@@ -25755,7 +25963,7 @@
             <w:rPr>
               <w:noProof/>
             </w:rPr>
-            <w:t>42</w:t>
+            <w:t>38</w:t>
           </w:r>
         </w:fldSimple>
         <w:r>
@@ -27069,7 +27277,7 @@
 </file>
 
 <file path=customXml/itemProps1.xml><?xml version="1.0" encoding="utf-8"?>
-<ds:datastoreItem xmlns:ds="http://schemas.openxmlformats.org/officeDocument/2006/customXml" ds:itemID="{5EA8B71A-FFB6-4A3F-9602-142A84830A03}">
+<ds:datastoreItem xmlns:ds="http://schemas.openxmlformats.org/officeDocument/2006/customXml" ds:itemID="{47700E39-C19A-4060-ADC1-7F087FDCE1DF}">
   <ds:schemaRefs>
     <ds:schemaRef ds:uri="http://schemas.openxmlformats.org/officeDocument/2006/bibliography"/>
   </ds:schemaRefs>

</xml_diff>

<commit_message>
Finished with discount trigger. Only revision required. Updated doc
</commit_message>
<xml_diff>
--- a/DB assessment.docx
+++ b/DB assessment.docx
@@ -23106,13 +23106,528 @@
     <w:p>
       <w:pPr>
         <w:pStyle w:val="NoSpacing"/>
-      </w:pPr>
+        <w:rPr>
+          <w:rFonts w:ascii="Courier New" w:hAnsi="Courier New" w:cs="Courier New"/>
+        </w:rPr>
+      </w:pPr>
+      <w:r>
+        <w:rPr>
+          <w:rFonts w:ascii="Courier New" w:hAnsi="Courier New" w:cs="Courier New"/>
+        </w:rPr>
+        <w:t>CREATE OR REPLACE TRIGGER discount</w:t>
+      </w:r>
+      <w:r>
+        <w:rPr>
+          <w:rFonts w:ascii="Courier New" w:hAnsi="Courier New" w:cs="Courier New"/>
+        </w:rPr>
+        <w:cr/>
+        <w:t>BEFORE INSERT ON "NH_BOOKING"</w:t>
+      </w:r>
+      <w:r>
+        <w:rPr>
+          <w:rFonts w:ascii="Courier New" w:hAnsi="Courier New" w:cs="Courier New"/>
+        </w:rPr>
+        <w:cr/>
+        <w:t>FOR EACH ROW</w:t>
+      </w:r>
+      <w:r>
+        <w:rPr>
+          <w:rFonts w:ascii="Courier New" w:hAnsi="Courier New" w:cs="Courier New"/>
+        </w:rPr>
+        <w:cr/>
+      </w:r>
+      <w:r>
+        <w:rPr>
+          <w:rFonts w:ascii="Courier New" w:hAnsi="Courier New" w:cs="Courier New"/>
+        </w:rPr>
+        <w:cr/>
+        <w:t>DECLARE</w:t>
+      </w:r>
+      <w:r>
+        <w:rPr>
+          <w:rFonts w:ascii="Courier New" w:hAnsi="Courier New" w:cs="Courier New"/>
+        </w:rPr>
+        <w:cr/>
+      </w:r>
+      <w:r>
+        <w:rPr>
+          <w:rFonts w:ascii="Courier New" w:hAnsi="Courier New" w:cs="Courier New"/>
+        </w:rPr>
+        <w:tab/>
+      </w:r>
+      <w:proofErr w:type="spellStart"/>
+      <w:r>
+        <w:rPr>
+          <w:rFonts w:ascii="Courier New" w:hAnsi="Courier New" w:cs="Courier New"/>
+        </w:rPr>
+        <w:t>v_instances</w:t>
+      </w:r>
+      <w:proofErr w:type="spellEnd"/>
+      <w:r>
+        <w:rPr>
+          <w:rFonts w:ascii="Courier New" w:hAnsi="Courier New" w:cs="Courier New"/>
+        </w:rPr>
+        <w:t xml:space="preserve"> INTEGER;</w:t>
+      </w:r>
+      <w:r>
+        <w:rPr>
+          <w:rFonts w:ascii="Courier New" w:hAnsi="Courier New" w:cs="Courier New"/>
+        </w:rPr>
+        <w:cr/>
+      </w:r>
+      <w:r>
+        <w:rPr>
+          <w:rFonts w:ascii="Courier New" w:hAnsi="Courier New" w:cs="Courier New"/>
+        </w:rPr>
+        <w:cr/>
+        <w:t>BEGIN</w:t>
+      </w:r>
+      <w:r>
+        <w:rPr>
+          <w:rFonts w:ascii="Courier New" w:hAnsi="Courier New" w:cs="Courier New"/>
+        </w:rPr>
+        <w:cr/>
+      </w:r>
+      <w:r>
+        <w:rPr>
+          <w:rFonts w:ascii="Courier New" w:hAnsi="Courier New" w:cs="Courier New"/>
+        </w:rPr>
+        <w:tab/>
+        <w:t>--by using mod we limit it to 9 instances</w:t>
+      </w:r>
+      <w:r>
+        <w:rPr>
+          <w:rFonts w:ascii="Courier New" w:hAnsi="Courier New" w:cs="Courier New"/>
+        </w:rPr>
+        <w:cr/>
+      </w:r>
+      <w:r>
+        <w:rPr>
+          <w:rFonts w:ascii="Courier New" w:hAnsi="Courier New" w:cs="Courier New"/>
+        </w:rPr>
+        <w:tab/>
+        <w:t>SELECT MOD(COUNT(*), 9)</w:t>
+      </w:r>
+      <w:r>
+        <w:rPr>
+          <w:rFonts w:ascii="Courier New" w:hAnsi="Courier New" w:cs="Courier New"/>
+        </w:rPr>
+        <w:cr/>
+      </w:r>
+      <w:r>
+        <w:rPr>
+          <w:rFonts w:ascii="Courier New" w:hAnsi="Courier New" w:cs="Courier New"/>
+        </w:rPr>
+        <w:tab/>
+        <w:t xml:space="preserve">INTO </w:t>
+      </w:r>
+      <w:proofErr w:type="spellStart"/>
+      <w:r>
+        <w:rPr>
+          <w:rFonts w:ascii="Courier New" w:hAnsi="Courier New" w:cs="Courier New"/>
+        </w:rPr>
+        <w:t>v_instances</w:t>
+      </w:r>
+      <w:proofErr w:type="spellEnd"/>
+      <w:r>
+        <w:rPr>
+          <w:rFonts w:ascii="Courier New" w:hAnsi="Courier New" w:cs="Courier New"/>
+        </w:rPr>
+        <w:cr/>
+      </w:r>
+      <w:r>
+        <w:rPr>
+          <w:rFonts w:ascii="Courier New" w:hAnsi="Courier New" w:cs="Courier New"/>
+        </w:rPr>
+        <w:tab/>
+        <w:t>FROM NH_BOOKING</w:t>
+      </w:r>
+      <w:r>
+        <w:rPr>
+          <w:rFonts w:ascii="Courier New" w:hAnsi="Courier New" w:cs="Courier New"/>
+        </w:rPr>
+        <w:cr/>
+      </w:r>
+      <w:r>
+        <w:rPr>
+          <w:rFonts w:ascii="Courier New" w:hAnsi="Courier New" w:cs="Courier New"/>
+        </w:rPr>
+        <w:tab/>
+        <w:t xml:space="preserve">WHERE </w:t>
+      </w:r>
+      <w:proofErr w:type="spellStart"/>
+      <w:r>
+        <w:rPr>
+          <w:rFonts w:ascii="Courier New" w:hAnsi="Courier New" w:cs="Courier New"/>
+        </w:rPr>
+        <w:t>CustomerID</w:t>
+      </w:r>
+      <w:proofErr w:type="spellEnd"/>
+      <w:r>
+        <w:rPr>
+          <w:rFonts w:ascii="Courier New" w:hAnsi="Courier New" w:cs="Courier New"/>
+        </w:rPr>
+        <w:t xml:space="preserve"> = :</w:t>
+      </w:r>
+      <w:proofErr w:type="spellStart"/>
+      <w:r>
+        <w:rPr>
+          <w:rFonts w:ascii="Courier New" w:hAnsi="Courier New" w:cs="Courier New"/>
+        </w:rPr>
+        <w:t>NEW.CustomerID</w:t>
+      </w:r>
+      <w:proofErr w:type="spellEnd"/>
+      <w:r>
+        <w:rPr>
+          <w:rFonts w:ascii="Courier New" w:hAnsi="Courier New" w:cs="Courier New"/>
+        </w:rPr>
+        <w:t>;</w:t>
+      </w:r>
+      <w:r>
+        <w:rPr>
+          <w:rFonts w:ascii="Courier New" w:hAnsi="Courier New" w:cs="Courier New"/>
+        </w:rPr>
+        <w:cr/>
+      </w:r>
+      <w:r>
+        <w:rPr>
+          <w:rFonts w:ascii="Courier New" w:hAnsi="Courier New" w:cs="Courier New"/>
+        </w:rPr>
+        <w:tab/>
+      </w:r>
+      <w:r>
+        <w:rPr>
+          <w:rFonts w:ascii="Courier New" w:hAnsi="Courier New" w:cs="Courier New"/>
+        </w:rPr>
+        <w:cr/>
+        <w:t xml:space="preserve">  --hacking around the mutating trigger error.</w:t>
+      </w:r>
+      <w:r>
+        <w:rPr>
+          <w:rFonts w:ascii="Courier New" w:hAnsi="Courier New" w:cs="Courier New"/>
+        </w:rPr>
+        <w:cr/>
+        <w:t xml:space="preserve">  --instead of updating after the table,</w:t>
+      </w:r>
+      <w:r>
+        <w:rPr>
+          <w:rFonts w:ascii="Courier New" w:hAnsi="Courier New" w:cs="Courier New"/>
+        </w:rPr>
+        <w:cr/>
+        <w:t xml:space="preserve">  --we check before doing a minus 1</w:t>
+      </w:r>
+      <w:r>
+        <w:rPr>
+          <w:rFonts w:ascii="Courier New" w:hAnsi="Courier New" w:cs="Courier New"/>
+        </w:rPr>
+        <w:cr/>
+      </w:r>
+      <w:r>
+        <w:rPr>
+          <w:rFonts w:ascii="Courier New" w:hAnsi="Courier New" w:cs="Courier New"/>
+        </w:rPr>
+        <w:tab/>
+        <w:t>IF (</w:t>
+      </w:r>
+      <w:proofErr w:type="spellStart"/>
+      <w:r>
+        <w:rPr>
+          <w:rFonts w:ascii="Courier New" w:hAnsi="Courier New" w:cs="Courier New"/>
+        </w:rPr>
+        <w:t>v_instances</w:t>
+      </w:r>
+      <w:proofErr w:type="spellEnd"/>
+      <w:r>
+        <w:rPr>
+          <w:rFonts w:ascii="Courier New" w:hAnsi="Courier New" w:cs="Courier New"/>
+        </w:rPr>
+        <w:t xml:space="preserve"> = 2) THEN</w:t>
+      </w:r>
+      <w:r>
+        <w:rPr>
+          <w:rFonts w:ascii="Courier New" w:hAnsi="Courier New" w:cs="Courier New"/>
+        </w:rPr>
+        <w:cr/>
+        <w:t xml:space="preserve">    :</w:t>
+      </w:r>
+      <w:proofErr w:type="spellStart"/>
+      <w:r>
+        <w:rPr>
+          <w:rFonts w:ascii="Courier New" w:hAnsi="Courier New" w:cs="Courier New"/>
+        </w:rPr>
+        <w:t>NEW.Price</w:t>
+      </w:r>
+      <w:proofErr w:type="spellEnd"/>
+      <w:r>
+        <w:rPr>
+          <w:rFonts w:ascii="Courier New" w:hAnsi="Courier New" w:cs="Courier New"/>
+        </w:rPr>
+        <w:t xml:space="preserve"> := :</w:t>
+      </w:r>
+      <w:proofErr w:type="spellStart"/>
+      <w:r>
+        <w:rPr>
+          <w:rFonts w:ascii="Courier New" w:hAnsi="Courier New" w:cs="Courier New"/>
+        </w:rPr>
+        <w:t>NEW.Price</w:t>
+      </w:r>
+      <w:proofErr w:type="spellEnd"/>
+      <w:r>
+        <w:rPr>
+          <w:rFonts w:ascii="Courier New" w:hAnsi="Courier New" w:cs="Courier New"/>
+        </w:rPr>
+        <w:t xml:space="preserve"> - 0.1*:</w:t>
+      </w:r>
+      <w:proofErr w:type="spellStart"/>
+      <w:r>
+        <w:rPr>
+          <w:rFonts w:ascii="Courier New" w:hAnsi="Courier New" w:cs="Courier New"/>
+        </w:rPr>
+        <w:t>NEW.Price</w:t>
+      </w:r>
+      <w:proofErr w:type="spellEnd"/>
+      <w:r>
+        <w:rPr>
+          <w:rFonts w:ascii="Courier New" w:hAnsi="Courier New" w:cs="Courier New"/>
+        </w:rPr>
+        <w:t>;</w:t>
+      </w:r>
+      <w:r>
+        <w:rPr>
+          <w:rFonts w:ascii="Courier New" w:hAnsi="Courier New" w:cs="Courier New"/>
+        </w:rPr>
+        <w:cr/>
+      </w:r>
+      <w:r>
+        <w:rPr>
+          <w:rFonts w:ascii="Courier New" w:hAnsi="Courier New" w:cs="Courier New"/>
+        </w:rPr>
+        <w:tab/>
+      </w:r>
+      <w:r>
+        <w:rPr>
+          <w:rFonts w:ascii="Courier New" w:hAnsi="Courier New" w:cs="Courier New"/>
+        </w:rPr>
+        <w:tab/>
+        <w:t>DBMS_OUTPUT.PUT_LINE('3');</w:t>
+      </w:r>
+      <w:r>
+        <w:rPr>
+          <w:rFonts w:ascii="Courier New" w:hAnsi="Courier New" w:cs="Courier New"/>
+        </w:rPr>
+        <w:cr/>
+      </w:r>
+      <w:r>
+        <w:rPr>
+          <w:rFonts w:ascii="Courier New" w:hAnsi="Courier New" w:cs="Courier New"/>
+        </w:rPr>
+        <w:tab/>
+        <w:t>ELSIF (</w:t>
+      </w:r>
+      <w:proofErr w:type="spellStart"/>
+      <w:r>
+        <w:rPr>
+          <w:rFonts w:ascii="Courier New" w:hAnsi="Courier New" w:cs="Courier New"/>
+        </w:rPr>
+        <w:t>v_instances</w:t>
+      </w:r>
+      <w:proofErr w:type="spellEnd"/>
+      <w:r>
+        <w:rPr>
+          <w:rFonts w:ascii="Courier New" w:hAnsi="Courier New" w:cs="Courier New"/>
+        </w:rPr>
+        <w:t xml:space="preserve"> = 5) THEN</w:t>
+      </w:r>
+      <w:r>
+        <w:rPr>
+          <w:rFonts w:ascii="Courier New" w:hAnsi="Courier New" w:cs="Courier New"/>
+        </w:rPr>
+        <w:cr/>
+        <w:t xml:space="preserve">    :</w:t>
+      </w:r>
+      <w:proofErr w:type="spellStart"/>
+      <w:r>
+        <w:rPr>
+          <w:rFonts w:ascii="Courier New" w:hAnsi="Courier New" w:cs="Courier New"/>
+        </w:rPr>
+        <w:t>NEW.Price</w:t>
+      </w:r>
+      <w:proofErr w:type="spellEnd"/>
+      <w:r>
+        <w:rPr>
+          <w:rFonts w:ascii="Courier New" w:hAnsi="Courier New" w:cs="Courier New"/>
+        </w:rPr>
+        <w:t xml:space="preserve"> := :</w:t>
+      </w:r>
+      <w:proofErr w:type="spellStart"/>
+      <w:r>
+        <w:rPr>
+          <w:rFonts w:ascii="Courier New" w:hAnsi="Courier New" w:cs="Courier New"/>
+        </w:rPr>
+        <w:t>NEW.Price</w:t>
+      </w:r>
+      <w:proofErr w:type="spellEnd"/>
+      <w:r>
+        <w:rPr>
+          <w:rFonts w:ascii="Courier New" w:hAnsi="Courier New" w:cs="Courier New"/>
+        </w:rPr>
+        <w:t xml:space="preserve"> - 0.2*:</w:t>
+      </w:r>
+      <w:proofErr w:type="spellStart"/>
+      <w:r>
+        <w:rPr>
+          <w:rFonts w:ascii="Courier New" w:hAnsi="Courier New" w:cs="Courier New"/>
+        </w:rPr>
+        <w:t>NEW.Price</w:t>
+      </w:r>
+      <w:proofErr w:type="spellEnd"/>
+      <w:r>
+        <w:rPr>
+          <w:rFonts w:ascii="Courier New" w:hAnsi="Courier New" w:cs="Courier New"/>
+        </w:rPr>
+        <w:t>;</w:t>
+      </w:r>
+      <w:r>
+        <w:rPr>
+          <w:rFonts w:ascii="Courier New" w:hAnsi="Courier New" w:cs="Courier New"/>
+        </w:rPr>
+        <w:cr/>
+      </w:r>
+      <w:r>
+        <w:rPr>
+          <w:rFonts w:ascii="Courier New" w:hAnsi="Courier New" w:cs="Courier New"/>
+        </w:rPr>
+        <w:tab/>
+      </w:r>
+      <w:r>
+        <w:rPr>
+          <w:rFonts w:ascii="Courier New" w:hAnsi="Courier New" w:cs="Courier New"/>
+        </w:rPr>
+        <w:tab/>
+        <w:t>DBMS_OUTPUT.PUT_LINE('6');</w:t>
+      </w:r>
+      <w:r>
+        <w:rPr>
+          <w:rFonts w:ascii="Courier New" w:hAnsi="Courier New" w:cs="Courier New"/>
+        </w:rPr>
+        <w:cr/>
+      </w:r>
+      <w:r>
+        <w:rPr>
+          <w:rFonts w:ascii="Courier New" w:hAnsi="Courier New" w:cs="Courier New"/>
+        </w:rPr>
+        <w:tab/>
+        <w:t>ELSIF (</w:t>
+      </w:r>
+      <w:proofErr w:type="spellStart"/>
+      <w:r>
+        <w:rPr>
+          <w:rFonts w:ascii="Courier New" w:hAnsi="Courier New" w:cs="Courier New"/>
+        </w:rPr>
+        <w:t>v_instances</w:t>
+      </w:r>
+      <w:proofErr w:type="spellEnd"/>
+      <w:r>
+        <w:rPr>
+          <w:rFonts w:ascii="Courier New" w:hAnsi="Courier New" w:cs="Courier New"/>
+        </w:rPr>
+        <w:t xml:space="preserve"> = 8) THEN</w:t>
+      </w:r>
+      <w:r>
+        <w:rPr>
+          <w:rFonts w:ascii="Courier New" w:hAnsi="Courier New" w:cs="Courier New"/>
+        </w:rPr>
+        <w:cr/>
+        <w:t xml:space="preserve">    :</w:t>
+      </w:r>
+      <w:proofErr w:type="spellStart"/>
+      <w:r>
+        <w:rPr>
+          <w:rFonts w:ascii="Courier New" w:hAnsi="Courier New" w:cs="Courier New"/>
+        </w:rPr>
+        <w:t>NEW.Price</w:t>
+      </w:r>
+      <w:proofErr w:type="spellEnd"/>
+      <w:r>
+        <w:rPr>
+          <w:rFonts w:ascii="Courier New" w:hAnsi="Courier New" w:cs="Courier New"/>
+        </w:rPr>
+        <w:t xml:space="preserve"> := :</w:t>
+      </w:r>
+      <w:proofErr w:type="spellStart"/>
+      <w:r>
+        <w:rPr>
+          <w:rFonts w:ascii="Courier New" w:hAnsi="Courier New" w:cs="Courier New"/>
+        </w:rPr>
+        <w:t>NEW.Price</w:t>
+      </w:r>
+      <w:proofErr w:type="spellEnd"/>
+      <w:r>
+        <w:rPr>
+          <w:rFonts w:ascii="Courier New" w:hAnsi="Courier New" w:cs="Courier New"/>
+        </w:rPr>
+        <w:t xml:space="preserve"> - 0.3*:</w:t>
+      </w:r>
+      <w:proofErr w:type="spellStart"/>
+      <w:r>
+        <w:rPr>
+          <w:rFonts w:ascii="Courier New" w:hAnsi="Courier New" w:cs="Courier New"/>
+        </w:rPr>
+        <w:t>NEW.Price</w:t>
+      </w:r>
+      <w:proofErr w:type="spellEnd"/>
+      <w:r>
+        <w:rPr>
+          <w:rFonts w:ascii="Courier New" w:hAnsi="Courier New" w:cs="Courier New"/>
+        </w:rPr>
+        <w:t>;</w:t>
+      </w:r>
+      <w:r>
+        <w:rPr>
+          <w:rFonts w:ascii="Courier New" w:hAnsi="Courier New" w:cs="Courier New"/>
+        </w:rPr>
+        <w:cr/>
+      </w:r>
+      <w:r>
+        <w:rPr>
+          <w:rFonts w:ascii="Courier New" w:hAnsi="Courier New" w:cs="Courier New"/>
+        </w:rPr>
+        <w:tab/>
+      </w:r>
+      <w:r>
+        <w:rPr>
+          <w:rFonts w:ascii="Courier New" w:hAnsi="Courier New" w:cs="Courier New"/>
+        </w:rPr>
+        <w:tab/>
+        <w:t>DBMS_OUTPUT.PUT_LINE('9');</w:t>
+      </w:r>
+      <w:r>
+        <w:rPr>
+          <w:rFonts w:ascii="Courier New" w:hAnsi="Courier New" w:cs="Courier New"/>
+        </w:rPr>
+        <w:cr/>
+      </w:r>
+      <w:r>
+        <w:rPr>
+          <w:rFonts w:ascii="Courier New" w:hAnsi="Courier New" w:cs="Courier New"/>
+        </w:rPr>
+        <w:tab/>
+        <w:t>END IF;</w:t>
+      </w:r>
+      <w:r>
+        <w:rPr>
+          <w:rFonts w:ascii="Courier New" w:hAnsi="Courier New" w:cs="Courier New"/>
+        </w:rPr>
+        <w:cr/>
+        <w:t>END;</w:t>
+      </w:r>
     </w:p>
     <w:p>
       <w:pPr>
         <w:pStyle w:val="Heading2"/>
       </w:pPr>
       <w:r>
+        <w:lastRenderedPageBreak/>
         <w:t>Stored Procedure</w:t>
       </w:r>
     </w:p>
@@ -23734,7 +24249,6 @@
         <w:rPr>
           <w:rFonts w:ascii="Courier New" w:hAnsi="Courier New" w:cs="Courier New"/>
         </w:rPr>
-        <w:lastRenderedPageBreak/>
         <w:tab/>
       </w:r>
       <w:r>
@@ -27112,7 +27626,7 @@
             <w:rPr>
               <w:noProof/>
             </w:rPr>
-            <w:t>39</w:t>
+            <w:t>40</w:t>
           </w:r>
         </w:fldSimple>
         <w:r>
@@ -28426,7 +28940,7 @@
 </file>
 
 <file path=customXml/itemProps1.xml><?xml version="1.0" encoding="utf-8"?>
-<ds:datastoreItem xmlns:ds="http://schemas.openxmlformats.org/officeDocument/2006/customXml" ds:itemID="{7CCE9CA8-FFB0-470C-8F0E-8C3496E6D159}">
+<ds:datastoreItem xmlns:ds="http://schemas.openxmlformats.org/officeDocument/2006/customXml" ds:itemID="{F2A1836D-D77E-4EFC-BEA4-EBF3D7F06D0B}">
   <ds:schemaRefs>
     <ds:schemaRef ds:uri="http://schemas.openxmlformats.org/officeDocument/2006/bibliography"/>
   </ds:schemaRefs>

</xml_diff>